<commit_message>
Update dokumentácie, vytvorenie pdf
</commit_message>
<xml_diff>
--- a/doc/diss_sem2_kucera.docx
+++ b/doc/diss_sem2_kucera.docx
@@ -613,7 +613,7 @@
             </w:rPr>
             <w:fldChar w:fldCharType="separate"/>
           </w:r>
-          <w:hyperlink w:anchor="_Toc192352379" w:history="1">
+          <w:hyperlink w:anchor="_Toc194163305" w:history="1">
             <w:r>
               <w:rPr>
                 <w:rStyle w:val="Hypertextovprepojenie"/>
@@ -645,7 +645,7 @@
                 <w:noProof/>
                 <w:webHidden/>
               </w:rPr>
-              <w:instrText xml:space="preserve"> PAGEREF _Toc192352379 \h </w:instrText>
+              <w:instrText xml:space="preserve"> PAGEREF _Toc194163305 \h </w:instrText>
             </w:r>
             <w:r>
               <w:rPr>
@@ -699,7 +699,7 @@
               <w14:ligatures w14:val="standardContextual"/>
             </w:rPr>
           </w:pPr>
-          <w:hyperlink w:anchor="_Toc192352380" w:history="1">
+          <w:hyperlink w:anchor="_Toc194163306" w:history="1">
             <w:r>
               <w:rPr>
                 <w:rStyle w:val="Hypertextovprepojenie"/>
@@ -731,7 +731,7 @@
                 <w:noProof/>
                 <w:webHidden/>
               </w:rPr>
-              <w:instrText xml:space="preserve"> PAGEREF _Toc192352380 \h </w:instrText>
+              <w:instrText xml:space="preserve"> PAGEREF _Toc194163306 \h </w:instrText>
             </w:r>
             <w:r>
               <w:rPr>
@@ -783,7 +783,7 @@
               <w14:ligatures w14:val="standardContextual"/>
             </w:rPr>
           </w:pPr>
-          <w:hyperlink w:anchor="_Toc192352381" w:history="1">
+          <w:hyperlink w:anchor="_Toc194163307" w:history="1">
             <w:r>
               <w:rPr>
                 <w:rStyle w:val="Hypertextovprepojenie"/>
@@ -791,7 +791,7 @@
                 <w:noProof/>
                 <w:lang w:val="sk-SK"/>
               </w:rPr>
-              <w:t>Modul DSLib</w:t>
+              <w:t>Modul DSSimulationLib</w:t>
             </w:r>
             <w:r>
               <w:rPr>
@@ -815,7 +815,7 @@
                 <w:noProof/>
                 <w:webHidden/>
               </w:rPr>
-              <w:instrText xml:space="preserve"> PAGEREF _Toc192352381 \h </w:instrText>
+              <w:instrText xml:space="preserve"> PAGEREF _Toc194163307 \h </w:instrText>
             </w:r>
             <w:r>
               <w:rPr>
@@ -838,7 +838,7 @@
                 <w:noProof/>
                 <w:webHidden/>
               </w:rPr>
-              <w:t>4</w:t>
+              <w:t>5</w:t>
             </w:r>
             <w:r>
               <w:rPr>
@@ -868,7 +868,7 @@
               <w14:ligatures w14:val="standardContextual"/>
             </w:rPr>
           </w:pPr>
-          <w:hyperlink w:anchor="_Toc192352382" w:history="1">
+          <w:hyperlink w:anchor="_Toc194163308" w:history="1">
             <w:r>
               <w:rPr>
                 <w:rStyle w:val="Hypertextovprepojenie"/>
@@ -876,7 +876,7 @@
                 <w:noProof/>
                 <w:lang w:val="sk-SK"/>
               </w:rPr>
-              <w:t>SimCore</w:t>
+              <w:t>SimCore – Monte Carlo</w:t>
             </w:r>
             <w:r>
               <w:rPr>
@@ -900,7 +900,7 @@
                 <w:noProof/>
                 <w:webHidden/>
               </w:rPr>
-              <w:instrText xml:space="preserve"> PAGEREF _Toc192352382 \h </w:instrText>
+              <w:instrText xml:space="preserve"> PAGEREF _Toc194163308 \h </w:instrText>
             </w:r>
             <w:r>
               <w:rPr>
@@ -923,7 +923,7 @@
                 <w:noProof/>
                 <w:webHidden/>
               </w:rPr>
-              <w:t>4</w:t>
+              <w:t>5</w:t>
             </w:r>
             <w:r>
               <w:rPr>
@@ -953,7 +953,7 @@
               <w14:ligatures w14:val="standardContextual"/>
             </w:rPr>
           </w:pPr>
-          <w:hyperlink w:anchor="_Toc192352383" w:history="1">
+          <w:hyperlink w:anchor="_Toc194163309" w:history="1">
             <w:r>
               <w:rPr>
                 <w:rStyle w:val="Hypertextovprepojenie"/>
@@ -961,7 +961,7 @@
                 <w:noProof/>
                 <w:lang w:val="sk-SK"/>
               </w:rPr>
-              <w:t>Jan</w:t>
+              <w:t>SimulationCore</w:t>
             </w:r>
             <w:r>
               <w:rPr>
@@ -985,7 +985,7 @@
                 <w:noProof/>
                 <w:webHidden/>
               </w:rPr>
-              <w:instrText xml:space="preserve"> PAGEREF _Toc192352383 \h </w:instrText>
+              <w:instrText xml:space="preserve"> PAGEREF _Toc194163309 \h </w:instrText>
             </w:r>
             <w:r>
               <w:rPr>
@@ -1038,7 +1038,7 @@
               <w14:ligatures w14:val="standardContextual"/>
             </w:rPr>
           </w:pPr>
-          <w:hyperlink w:anchor="_Toc192352384" w:history="1">
+          <w:hyperlink w:anchor="_Toc194163310" w:history="1">
             <w:r>
               <w:rPr>
                 <w:rStyle w:val="Hypertextovprepojenie"/>
@@ -1046,7 +1046,7 @@
                 <w:noProof/>
                 <w:lang w:val="sk-SK"/>
               </w:rPr>
-              <w:t>EmpiricalGenerator</w:t>
+              <w:t>SimulationEvent</w:t>
             </w:r>
             <w:r>
               <w:rPr>
@@ -1070,7 +1070,7 @@
                 <w:noProof/>
                 <w:webHidden/>
               </w:rPr>
-              <w:instrText xml:space="preserve"> PAGEREF _Toc192352384 \h </w:instrText>
+              <w:instrText xml:space="preserve"> PAGEREF _Toc194163310 \h </w:instrText>
             </w:r>
             <w:r>
               <w:rPr>
@@ -1123,7 +1123,7 @@
               <w14:ligatures w14:val="standardContextual"/>
             </w:rPr>
           </w:pPr>
-          <w:hyperlink w:anchor="_Toc192352385" w:history="1">
+          <w:hyperlink w:anchor="_Toc194163311" w:history="1">
             <w:r>
               <w:rPr>
                 <w:rStyle w:val="Hypertextovprepojenie"/>
@@ -1131,7 +1131,7 @@
                 <w:noProof/>
                 <w:lang w:val="sk-SK"/>
               </w:rPr>
-              <w:t>DiscreteEmpirical</w:t>
+              <w:t>SystemEvent</w:t>
             </w:r>
             <w:r>
               <w:rPr>
@@ -1155,7 +1155,7 @@
                 <w:noProof/>
                 <w:webHidden/>
               </w:rPr>
-              <w:instrText xml:space="preserve"> PAGEREF _Toc192352385 \h </w:instrText>
+              <w:instrText xml:space="preserve"> PAGEREF _Toc194163311 \h </w:instrText>
             </w:r>
             <w:r>
               <w:rPr>
@@ -1178,7 +1178,7 @@
                 <w:noProof/>
                 <w:webHidden/>
               </w:rPr>
-              <w:t>5</w:t>
+              <w:t>6</w:t>
             </w:r>
             <w:r>
               <w:rPr>
@@ -1208,7 +1208,7 @@
               <w14:ligatures w14:val="standardContextual"/>
             </w:rPr>
           </w:pPr>
-          <w:hyperlink w:anchor="_Toc192352386" w:history="1">
+          <w:hyperlink w:anchor="_Toc194163312" w:history="1">
             <w:r>
               <w:rPr>
                 <w:rStyle w:val="Hypertextovprepojenie"/>
@@ -1216,7 +1216,7 @@
                 <w:noProof/>
                 <w:lang w:val="sk-SK"/>
               </w:rPr>
-              <w:t>ContinousEmpirical</w:t>
+              <w:t>ExponentialGenerator</w:t>
             </w:r>
             <w:r>
               <w:rPr>
@@ -1240,7 +1240,7 @@
                 <w:noProof/>
                 <w:webHidden/>
               </w:rPr>
-              <w:instrText xml:space="preserve"> PAGEREF _Toc192352386 \h </w:instrText>
+              <w:instrText xml:space="preserve"> PAGEREF _Toc194163312 \h </w:instrText>
             </w:r>
             <w:r>
               <w:rPr>
@@ -1263,7 +1263,7 @@
                 <w:noProof/>
                 <w:webHidden/>
               </w:rPr>
-              <w:t>5</w:t>
+              <w:t>6</w:t>
             </w:r>
             <w:r>
               <w:rPr>
@@ -1293,7 +1293,7 @@
               <w14:ligatures w14:val="standardContextual"/>
             </w:rPr>
           </w:pPr>
-          <w:hyperlink w:anchor="_Toc192352387" w:history="1">
+          <w:hyperlink w:anchor="_Toc194163313" w:history="1">
             <w:r>
               <w:rPr>
                 <w:rStyle w:val="Hypertextovprepojenie"/>
@@ -1301,7 +1301,7 @@
                 <w:noProof/>
                 <w:lang w:val="sk-SK"/>
               </w:rPr>
-              <w:t>UniformGenerator</w:t>
+              <w:t>TriangularGenerator</w:t>
             </w:r>
             <w:r>
               <w:rPr>
@@ -1325,7 +1325,7 @@
                 <w:noProof/>
                 <w:webHidden/>
               </w:rPr>
-              <w:instrText xml:space="preserve"> PAGEREF _Toc192352387 \h </w:instrText>
+              <w:instrText xml:space="preserve"> PAGEREF _Toc194163313 \h </w:instrText>
             </w:r>
             <w:r>
               <w:rPr>
@@ -1348,7 +1348,7 @@
                 <w:noProof/>
                 <w:webHidden/>
               </w:rPr>
-              <w:t>5</w:t>
+              <w:t>6</w:t>
             </w:r>
             <w:r>
               <w:rPr>
@@ -1378,7 +1378,7 @@
               <w14:ligatures w14:val="standardContextual"/>
             </w:rPr>
           </w:pPr>
-          <w:hyperlink w:anchor="_Toc192352388" w:history="1">
+          <w:hyperlink w:anchor="_Toc194163314" w:history="1">
             <w:r>
               <w:rPr>
                 <w:rStyle w:val="Hypertextovprepojenie"/>
@@ -1386,7 +1386,7 @@
                 <w:noProof/>
                 <w:lang w:val="sk-SK"/>
               </w:rPr>
-              <w:t>DiscreteUniform</w:t>
+              <w:t>Average</w:t>
             </w:r>
             <w:r>
               <w:rPr>
@@ -1410,7 +1410,7 @@
                 <w:noProof/>
                 <w:webHidden/>
               </w:rPr>
-              <w:instrText xml:space="preserve"> PAGEREF _Toc192352388 \h </w:instrText>
+              <w:instrText xml:space="preserve"> PAGEREF _Toc194163314 \h </w:instrText>
             </w:r>
             <w:r>
               <w:rPr>
@@ -1433,7 +1433,7 @@
                 <w:noProof/>
                 <w:webHidden/>
               </w:rPr>
-              <w:t>5</w:t>
+              <w:t>6</w:t>
             </w:r>
             <w:r>
               <w:rPr>
@@ -1463,7 +1463,7 @@
               <w14:ligatures w14:val="standardContextual"/>
             </w:rPr>
           </w:pPr>
-          <w:hyperlink w:anchor="_Toc192352389" w:history="1">
+          <w:hyperlink w:anchor="_Toc194163315" w:history="1">
             <w:r>
               <w:rPr>
                 <w:rStyle w:val="Hypertextovprepojenie"/>
@@ -1471,7 +1471,7 @@
                 <w:noProof/>
                 <w:lang w:val="sk-SK"/>
               </w:rPr>
-              <w:t>ContinousUniform</w:t>
+              <w:t>ConfidenceInterval</w:t>
             </w:r>
             <w:r>
               <w:rPr>
@@ -1495,7 +1495,7 @@
                 <w:noProof/>
                 <w:webHidden/>
               </w:rPr>
-              <w:instrText xml:space="preserve"> PAGEREF _Toc192352389 \h </w:instrText>
+              <w:instrText xml:space="preserve"> PAGEREF _Toc194163315 \h </w:instrText>
             </w:r>
             <w:r>
               <w:rPr>
@@ -1518,7 +1518,92 @@
                 <w:noProof/>
                 <w:webHidden/>
               </w:rPr>
-              <w:t>5</w:t>
+              <w:t>6</w:t>
+            </w:r>
+            <w:r>
+              <w:rPr>
+                <w:rFonts w:ascii="Aptos" w:hAnsi="Aptos"/>
+                <w:noProof/>
+                <w:webHidden/>
+              </w:rPr>
+              <w:fldChar w:fldCharType="end"/>
+            </w:r>
+          </w:hyperlink>
+        </w:p>
+        <w:p>
+          <w:pPr>
+            <w:pStyle w:val="Obsah3"/>
+            <w:tabs>
+              <w:tab w:val="right" w:leader="dot" w:pos="8630"/>
+            </w:tabs>
+            <w:rPr>
+              <w:rFonts w:ascii="Aptos" w:hAnsi="Aptos"/>
+              <w:i w:val="0"/>
+              <w:iCs w:val="0"/>
+              <w:noProof/>
+              <w:kern w:val="2"/>
+              <w:sz w:val="24"/>
+              <w:szCs w:val="24"/>
+              <w:lang w:val="sk-SK" w:eastAsia="sk-SK"/>
+              <w14:ligatures w14:val="standardContextual"/>
+            </w:rPr>
+          </w:pPr>
+          <w:hyperlink w:anchor="_Toc194163316" w:history="1">
+            <w:r>
+              <w:rPr>
+                <w:rStyle w:val="Hypertextovprepojenie"/>
+                <w:rFonts w:ascii="Aptos" w:hAnsi="Aptos"/>
+                <w:noProof/>
+                <w:lang w:val="sk-SK"/>
+              </w:rPr>
+              <w:t>Workload</w:t>
+            </w:r>
+            <w:r>
+              <w:rPr>
+                <w:rFonts w:ascii="Aptos" w:hAnsi="Aptos"/>
+                <w:noProof/>
+                <w:webHidden/>
+              </w:rPr>
+              <w:tab/>
+            </w:r>
+            <w:r>
+              <w:rPr>
+                <w:rFonts w:ascii="Aptos" w:hAnsi="Aptos"/>
+                <w:noProof/>
+                <w:webHidden/>
+              </w:rPr>
+              <w:fldChar w:fldCharType="begin"/>
+            </w:r>
+            <w:r>
+              <w:rPr>
+                <w:rFonts w:ascii="Aptos" w:hAnsi="Aptos"/>
+                <w:noProof/>
+                <w:webHidden/>
+              </w:rPr>
+              <w:instrText xml:space="preserve"> PAGEREF _Toc194163316 \h </w:instrText>
+            </w:r>
+            <w:r>
+              <w:rPr>
+                <w:rFonts w:ascii="Aptos" w:hAnsi="Aptos"/>
+                <w:noProof/>
+                <w:webHidden/>
+              </w:rPr>
+            </w:r>
+            <w:r>
+              <w:rPr>
+                <w:rFonts w:ascii="Aptos" w:hAnsi="Aptos"/>
+                <w:noProof/>
+                <w:webHidden/>
+              </w:rPr>
+              <w:fldChar w:fldCharType="separate"/>
+            </w:r>
+            <w:r>
+              <w:rPr>
+                <w:rFonts w:ascii="Aptos" w:hAnsi="Aptos"/>
+                <w:noProof/>
+                <w:webHidden/>
+              </w:rPr>
+              <w:t>6</w:t>
             </w:r>
             <w:r>
               <w:rPr>
@@ -1547,7 +1632,7 @@
               <w14:ligatures w14:val="standardContextual"/>
             </w:rPr>
           </w:pPr>
-          <w:hyperlink w:anchor="_Toc192352390" w:history="1">
+          <w:hyperlink w:anchor="_Toc194163317" w:history="1">
             <w:r>
               <w:rPr>
                 <w:rStyle w:val="Hypertextovprepojenie"/>
@@ -1555,7 +1640,7 @@
                 <w:noProof/>
                 <w:lang w:val="sk-SK"/>
               </w:rPr>
-              <w:t>Modul MonteCarloLib</w:t>
+              <w:t>Modul DSSimulationWoodWork</w:t>
             </w:r>
             <w:r>
               <w:rPr>
@@ -1579,7 +1664,7 @@
                 <w:noProof/>
                 <w:webHidden/>
               </w:rPr>
-              <w:instrText xml:space="preserve"> PAGEREF _Toc192352390 \h </w:instrText>
+              <w:instrText xml:space="preserve"> PAGEREF _Toc194163317 \h </w:instrText>
             </w:r>
             <w:r>
               <w:rPr>
@@ -1602,7 +1687,347 @@
                 <w:noProof/>
                 <w:webHidden/>
               </w:rPr>
-              <w:t>5</w:t>
+              <w:t>7</w:t>
+            </w:r>
+            <w:r>
+              <w:rPr>
+                <w:rFonts w:ascii="Aptos" w:hAnsi="Aptos"/>
+                <w:noProof/>
+                <w:webHidden/>
+              </w:rPr>
+              <w:fldChar w:fldCharType="end"/>
+            </w:r>
+          </w:hyperlink>
+        </w:p>
+        <w:p>
+          <w:pPr>
+            <w:pStyle w:val="Obsah3"/>
+            <w:tabs>
+              <w:tab w:val="right" w:leader="dot" w:pos="8630"/>
+            </w:tabs>
+            <w:rPr>
+              <w:rFonts w:ascii="Aptos" w:hAnsi="Aptos"/>
+              <w:i w:val="0"/>
+              <w:iCs w:val="0"/>
+              <w:noProof/>
+              <w:kern w:val="2"/>
+              <w:sz w:val="24"/>
+              <w:szCs w:val="24"/>
+              <w:lang w:val="sk-SK" w:eastAsia="sk-SK"/>
+              <w14:ligatures w14:val="standardContextual"/>
+            </w:rPr>
+          </w:pPr>
+          <w:hyperlink w:anchor="_Toc194163318" w:history="1">
+            <w:r>
+              <w:rPr>
+                <w:rStyle w:val="Hypertextovprepojenie"/>
+                <w:rFonts w:ascii="Aptos" w:hAnsi="Aptos"/>
+                <w:noProof/>
+                <w:lang w:val="sk-SK"/>
+              </w:rPr>
+              <w:t>Stolaren</w:t>
+            </w:r>
+            <w:r>
+              <w:rPr>
+                <w:rFonts w:ascii="Aptos" w:hAnsi="Aptos"/>
+                <w:noProof/>
+                <w:webHidden/>
+              </w:rPr>
+              <w:tab/>
+            </w:r>
+            <w:r>
+              <w:rPr>
+                <w:rFonts w:ascii="Aptos" w:hAnsi="Aptos"/>
+                <w:noProof/>
+                <w:webHidden/>
+              </w:rPr>
+              <w:fldChar w:fldCharType="begin"/>
+            </w:r>
+            <w:r>
+              <w:rPr>
+                <w:rFonts w:ascii="Aptos" w:hAnsi="Aptos"/>
+                <w:noProof/>
+                <w:webHidden/>
+              </w:rPr>
+              <w:instrText xml:space="preserve"> PAGEREF _Toc194163318 \h </w:instrText>
+            </w:r>
+            <w:r>
+              <w:rPr>
+                <w:rFonts w:ascii="Aptos" w:hAnsi="Aptos"/>
+                <w:noProof/>
+                <w:webHidden/>
+              </w:rPr>
+            </w:r>
+            <w:r>
+              <w:rPr>
+                <w:rFonts w:ascii="Aptos" w:hAnsi="Aptos"/>
+                <w:noProof/>
+                <w:webHidden/>
+              </w:rPr>
+              <w:fldChar w:fldCharType="separate"/>
+            </w:r>
+            <w:r>
+              <w:rPr>
+                <w:rFonts w:ascii="Aptos" w:hAnsi="Aptos"/>
+                <w:noProof/>
+                <w:webHidden/>
+              </w:rPr>
+              <w:t>8</w:t>
+            </w:r>
+            <w:r>
+              <w:rPr>
+                <w:rFonts w:ascii="Aptos" w:hAnsi="Aptos"/>
+                <w:noProof/>
+                <w:webHidden/>
+              </w:rPr>
+              <w:fldChar w:fldCharType="end"/>
+            </w:r>
+          </w:hyperlink>
+        </w:p>
+        <w:p>
+          <w:pPr>
+            <w:pStyle w:val="Obsah3"/>
+            <w:tabs>
+              <w:tab w:val="right" w:leader="dot" w:pos="8630"/>
+            </w:tabs>
+            <w:rPr>
+              <w:rFonts w:ascii="Aptos" w:hAnsi="Aptos"/>
+              <w:i w:val="0"/>
+              <w:iCs w:val="0"/>
+              <w:noProof/>
+              <w:kern w:val="2"/>
+              <w:sz w:val="24"/>
+              <w:szCs w:val="24"/>
+              <w:lang w:val="sk-SK" w:eastAsia="sk-SK"/>
+              <w14:ligatures w14:val="standardContextual"/>
+            </w:rPr>
+          </w:pPr>
+          <w:hyperlink w:anchor="_Toc194163319" w:history="1">
+            <w:r>
+              <w:rPr>
+                <w:rStyle w:val="Hypertextovprepojenie"/>
+                <w:rFonts w:ascii="Aptos" w:hAnsi="Aptos"/>
+                <w:noProof/>
+                <w:lang w:val="sk-SK"/>
+              </w:rPr>
+              <w:t>Stolar</w:t>
+            </w:r>
+            <w:r>
+              <w:rPr>
+                <w:rFonts w:ascii="Aptos" w:hAnsi="Aptos"/>
+                <w:noProof/>
+                <w:webHidden/>
+              </w:rPr>
+              <w:tab/>
+            </w:r>
+            <w:r>
+              <w:rPr>
+                <w:rFonts w:ascii="Aptos" w:hAnsi="Aptos"/>
+                <w:noProof/>
+                <w:webHidden/>
+              </w:rPr>
+              <w:fldChar w:fldCharType="begin"/>
+            </w:r>
+            <w:r>
+              <w:rPr>
+                <w:rFonts w:ascii="Aptos" w:hAnsi="Aptos"/>
+                <w:noProof/>
+                <w:webHidden/>
+              </w:rPr>
+              <w:instrText xml:space="preserve"> PAGEREF _Toc194163319 \h </w:instrText>
+            </w:r>
+            <w:r>
+              <w:rPr>
+                <w:rFonts w:ascii="Aptos" w:hAnsi="Aptos"/>
+                <w:noProof/>
+                <w:webHidden/>
+              </w:rPr>
+            </w:r>
+            <w:r>
+              <w:rPr>
+                <w:rFonts w:ascii="Aptos" w:hAnsi="Aptos"/>
+                <w:noProof/>
+                <w:webHidden/>
+              </w:rPr>
+              <w:fldChar w:fldCharType="separate"/>
+            </w:r>
+            <w:r>
+              <w:rPr>
+                <w:rFonts w:ascii="Aptos" w:hAnsi="Aptos"/>
+                <w:noProof/>
+                <w:webHidden/>
+              </w:rPr>
+              <w:t>8</w:t>
+            </w:r>
+            <w:r>
+              <w:rPr>
+                <w:rFonts w:ascii="Aptos" w:hAnsi="Aptos"/>
+                <w:noProof/>
+                <w:webHidden/>
+              </w:rPr>
+              <w:fldChar w:fldCharType="end"/>
+            </w:r>
+          </w:hyperlink>
+        </w:p>
+        <w:p>
+          <w:pPr>
+            <w:pStyle w:val="Obsah3"/>
+            <w:tabs>
+              <w:tab w:val="right" w:leader="dot" w:pos="8630"/>
+            </w:tabs>
+            <w:rPr>
+              <w:rFonts w:ascii="Aptos" w:hAnsi="Aptos"/>
+              <w:i w:val="0"/>
+              <w:iCs w:val="0"/>
+              <w:noProof/>
+              <w:kern w:val="2"/>
+              <w:sz w:val="24"/>
+              <w:szCs w:val="24"/>
+              <w:lang w:val="sk-SK" w:eastAsia="sk-SK"/>
+              <w14:ligatures w14:val="standardContextual"/>
+            </w:rPr>
+          </w:pPr>
+          <w:hyperlink w:anchor="_Toc194163320" w:history="1">
+            <w:r>
+              <w:rPr>
+                <w:rStyle w:val="Hypertextovprepojenie"/>
+                <w:rFonts w:ascii="Aptos" w:hAnsi="Aptos"/>
+                <w:noProof/>
+                <w:lang w:val="sk-SK"/>
+              </w:rPr>
+              <w:t>Objednavka</w:t>
+            </w:r>
+            <w:r>
+              <w:rPr>
+                <w:rFonts w:ascii="Aptos" w:hAnsi="Aptos"/>
+                <w:noProof/>
+                <w:webHidden/>
+              </w:rPr>
+              <w:tab/>
+            </w:r>
+            <w:r>
+              <w:rPr>
+                <w:rFonts w:ascii="Aptos" w:hAnsi="Aptos"/>
+                <w:noProof/>
+                <w:webHidden/>
+              </w:rPr>
+              <w:fldChar w:fldCharType="begin"/>
+            </w:r>
+            <w:r>
+              <w:rPr>
+                <w:rFonts w:ascii="Aptos" w:hAnsi="Aptos"/>
+                <w:noProof/>
+                <w:webHidden/>
+              </w:rPr>
+              <w:instrText xml:space="preserve"> PAGEREF _Toc194163320 \h </w:instrText>
+            </w:r>
+            <w:r>
+              <w:rPr>
+                <w:rFonts w:ascii="Aptos" w:hAnsi="Aptos"/>
+                <w:noProof/>
+                <w:webHidden/>
+              </w:rPr>
+            </w:r>
+            <w:r>
+              <w:rPr>
+                <w:rFonts w:ascii="Aptos" w:hAnsi="Aptos"/>
+                <w:noProof/>
+                <w:webHidden/>
+              </w:rPr>
+              <w:fldChar w:fldCharType="separate"/>
+            </w:r>
+            <w:r>
+              <w:rPr>
+                <w:rFonts w:ascii="Aptos" w:hAnsi="Aptos"/>
+                <w:noProof/>
+                <w:webHidden/>
+              </w:rPr>
+              <w:t>8</w:t>
+            </w:r>
+            <w:r>
+              <w:rPr>
+                <w:rFonts w:ascii="Aptos" w:hAnsi="Aptos"/>
+                <w:noProof/>
+                <w:webHidden/>
+              </w:rPr>
+              <w:fldChar w:fldCharType="end"/>
+            </w:r>
+          </w:hyperlink>
+        </w:p>
+        <w:p>
+          <w:pPr>
+            <w:pStyle w:val="Obsah3"/>
+            <w:tabs>
+              <w:tab w:val="right" w:leader="dot" w:pos="8630"/>
+            </w:tabs>
+            <w:rPr>
+              <w:rFonts w:ascii="Aptos" w:hAnsi="Aptos"/>
+              <w:i w:val="0"/>
+              <w:iCs w:val="0"/>
+              <w:noProof/>
+              <w:kern w:val="2"/>
+              <w:sz w:val="24"/>
+              <w:szCs w:val="24"/>
+              <w:lang w:val="sk-SK" w:eastAsia="sk-SK"/>
+              <w14:ligatures w14:val="standardContextual"/>
+            </w:rPr>
+          </w:pPr>
+          <w:hyperlink w:anchor="_Toc194163321" w:history="1">
+            <w:r>
+              <w:rPr>
+                <w:rStyle w:val="Hypertextovprepojenie"/>
+                <w:rFonts w:ascii="Aptos" w:hAnsi="Aptos"/>
+                <w:noProof/>
+                <w:lang w:val="sk-SK"/>
+              </w:rPr>
+              <w:t>MontazneMiesto</w:t>
+            </w:r>
+            <w:r>
+              <w:rPr>
+                <w:rFonts w:ascii="Aptos" w:hAnsi="Aptos"/>
+                <w:noProof/>
+                <w:webHidden/>
+              </w:rPr>
+              <w:tab/>
+            </w:r>
+            <w:r>
+              <w:rPr>
+                <w:rFonts w:ascii="Aptos" w:hAnsi="Aptos"/>
+                <w:noProof/>
+                <w:webHidden/>
+              </w:rPr>
+              <w:fldChar w:fldCharType="begin"/>
+            </w:r>
+            <w:r>
+              <w:rPr>
+                <w:rFonts w:ascii="Aptos" w:hAnsi="Aptos"/>
+                <w:noProof/>
+                <w:webHidden/>
+              </w:rPr>
+              <w:instrText xml:space="preserve"> PAGEREF _Toc194163321 \h </w:instrText>
+            </w:r>
+            <w:r>
+              <w:rPr>
+                <w:rFonts w:ascii="Aptos" w:hAnsi="Aptos"/>
+                <w:noProof/>
+                <w:webHidden/>
+              </w:rPr>
+            </w:r>
+            <w:r>
+              <w:rPr>
+                <w:rFonts w:ascii="Aptos" w:hAnsi="Aptos"/>
+                <w:noProof/>
+                <w:webHidden/>
+              </w:rPr>
+              <w:fldChar w:fldCharType="separate"/>
+            </w:r>
+            <w:r>
+              <w:rPr>
+                <w:rFonts w:ascii="Aptos" w:hAnsi="Aptos"/>
+                <w:noProof/>
+                <w:webHidden/>
+              </w:rPr>
+              <w:t>8</w:t>
             </w:r>
             <w:r>
               <w:rPr>
@@ -1631,7 +2056,7 @@
               <w14:ligatures w14:val="standardContextual"/>
             </w:rPr>
           </w:pPr>
-          <w:hyperlink w:anchor="_Toc192352391" w:history="1">
+          <w:hyperlink w:anchor="_Toc194163322" w:history="1">
             <w:r>
               <w:rPr>
                 <w:rStyle w:val="Hypertextovprepojenie"/>
@@ -1639,7 +2064,7 @@
                 <w:noProof/>
                 <w:lang w:val="sk-SK"/>
               </w:rPr>
-              <w:t>Modul MonteCarloVisualizer</w:t>
+              <w:t>Modul DSSimulationVisualization</w:t>
             </w:r>
             <w:r>
               <w:rPr>
@@ -1663,7 +2088,7 @@
                 <w:noProof/>
                 <w:webHidden/>
               </w:rPr>
-              <w:instrText xml:space="preserve"> PAGEREF _Toc192352391 \h </w:instrText>
+              <w:instrText xml:space="preserve"> PAGEREF _Toc194163322 \h </w:instrText>
             </w:r>
             <w:r>
               <w:rPr>
@@ -1686,7 +2111,7 @@
                 <w:noProof/>
                 <w:webHidden/>
               </w:rPr>
-              <w:t>5</w:t>
+              <w:t>9</w:t>
             </w:r>
             <w:r>
               <w:rPr>
@@ -1717,7 +2142,7 @@
               <w14:ligatures w14:val="standardContextual"/>
             </w:rPr>
           </w:pPr>
-          <w:hyperlink w:anchor="_Toc192352392" w:history="1">
+          <w:hyperlink w:anchor="_Toc194163323" w:history="1">
             <w:r>
               <w:rPr>
                 <w:rStyle w:val="Hypertextovprepojenie"/>
@@ -1725,7 +2150,7 @@
                 <w:noProof/>
                 <w:lang w:val="sk-SK"/>
               </w:rPr>
-              <w:t>Vyhodnotenie experimentov jednotlivých stratégií</w:t>
+              <w:t>Udalostný diagram</w:t>
             </w:r>
             <w:r>
               <w:rPr>
@@ -1749,7 +2174,7 @@
                 <w:noProof/>
                 <w:webHidden/>
               </w:rPr>
-              <w:instrText xml:space="preserve"> PAGEREF _Toc192352392 \h </w:instrText>
+              <w:instrText xml:space="preserve"> PAGEREF _Toc194163323 \h </w:instrText>
             </w:r>
             <w:r>
               <w:rPr>
@@ -1772,7 +2197,7 @@
                 <w:noProof/>
                 <w:webHidden/>
               </w:rPr>
-              <w:t>8</w:t>
+              <w:t>10</w:t>
             </w:r>
             <w:r>
               <w:rPr>
@@ -1786,13 +2211,15 @@
         </w:p>
         <w:p>
           <w:pPr>
-            <w:pStyle w:val="Obsah2"/>
+            <w:pStyle w:val="Obsah1"/>
             <w:tabs>
               <w:tab w:val="right" w:leader="dot" w:pos="8630"/>
             </w:tabs>
             <w:rPr>
               <w:rFonts w:ascii="Aptos" w:hAnsi="Aptos"/>
-              <w:smallCaps w:val="0"/>
+              <w:b w:val="0"/>
+              <w:bCs w:val="0"/>
+              <w:caps w:val="0"/>
               <w:noProof/>
               <w:kern w:val="2"/>
               <w:sz w:val="24"/>
@@ -1801,7 +2228,7 @@
               <w14:ligatures w14:val="standardContextual"/>
             </w:rPr>
           </w:pPr>
-          <w:hyperlink w:anchor="_Toc192352393" w:history="1">
+          <w:hyperlink w:anchor="_Toc194163324" w:history="1">
             <w:r>
               <w:rPr>
                 <w:rStyle w:val="Hypertextovprepojenie"/>
@@ -1809,7 +2236,7 @@
                 <w:noProof/>
                 <w:lang w:val="sk-SK"/>
               </w:rPr>
-              <w:t>Návrh vlastných stratégií</w:t>
+              <w:t>Vyhodnotenie simulačnej štúdie</w:t>
             </w:r>
             <w:r>
               <w:rPr>
@@ -1833,7 +2260,7 @@
                 <w:noProof/>
                 <w:webHidden/>
               </w:rPr>
-              <w:instrText xml:space="preserve"> PAGEREF _Toc192352393 \h </w:instrText>
+              <w:instrText xml:space="preserve"> PAGEREF _Toc194163324 \h </w:instrText>
             </w:r>
             <w:r>
               <w:rPr>
@@ -1856,7 +2283,7 @@
                 <w:noProof/>
                 <w:webHidden/>
               </w:rPr>
-              <w:t>8</w:t>
+              <w:t>11</w:t>
             </w:r>
             <w:r>
               <w:rPr>
@@ -1945,7 +2372,7 @@
         </w:rPr>
         <w:fldChar w:fldCharType="separate"/>
       </w:r>
-      <w:hyperlink w:anchor="_Toc192352394" w:history="1">
+      <w:hyperlink w:anchor="_Toc194163325" w:history="1">
         <w:r>
           <w:rPr>
             <w:rStyle w:val="Hypertextovprepojenie"/>
@@ -1976,7 +2403,7 @@
             <w:noProof/>
             <w:webHidden/>
           </w:rPr>
-          <w:instrText xml:space="preserve"> PAGEREF _Toc192352394 \h </w:instrText>
+          <w:instrText xml:space="preserve"> PAGEREF _Toc194163325 \h </w:instrText>
         </w:r>
         <w:r>
           <w:rPr>
@@ -1999,7 +2426,7 @@
             <w:noProof/>
             <w:webHidden/>
           </w:rPr>
-          <w:t>4</w:t>
+          <w:t>5</w:t>
         </w:r>
         <w:r>
           <w:rPr>
@@ -2025,14 +2452,14 @@
           <w14:ligatures w14:val="standardContextual"/>
         </w:rPr>
       </w:pPr>
-      <w:hyperlink w:anchor="_Toc192352395" w:history="1">
+      <w:hyperlink w:anchor="_Toc194163326" w:history="1">
         <w:r>
           <w:rPr>
             <w:rStyle w:val="Hypertextovprepojenie"/>
             <w:rFonts w:ascii="Aptos" w:hAnsi="Aptos"/>
             <w:noProof/>
           </w:rPr>
-          <w:t>Obrázok 2 Okno po behu štandardných stratégii</w:t>
+          <w:t>Obrázok 2 UML diagram tried modulu DSSimulationLib</w:t>
         </w:r>
         <w:r>
           <w:rPr>
@@ -2056,7 +2483,87 @@
             <w:noProof/>
             <w:webHidden/>
           </w:rPr>
-          <w:instrText xml:space="preserve"> PAGEREF _Toc192352395 \h </w:instrText>
+          <w:instrText xml:space="preserve"> PAGEREF _Toc194163326 \h </w:instrText>
+        </w:r>
+        <w:r>
+          <w:rPr>
+            <w:rFonts w:ascii="Aptos" w:hAnsi="Aptos"/>
+            <w:noProof/>
+            <w:webHidden/>
+          </w:rPr>
+        </w:r>
+        <w:r>
+          <w:rPr>
+            <w:rFonts w:ascii="Aptos" w:hAnsi="Aptos"/>
+            <w:noProof/>
+            <w:webHidden/>
+          </w:rPr>
+          <w:fldChar w:fldCharType="separate"/>
+        </w:r>
+        <w:r>
+          <w:rPr>
+            <w:rFonts w:ascii="Aptos" w:hAnsi="Aptos"/>
+            <w:noProof/>
+            <w:webHidden/>
+          </w:rPr>
+          <w:t>5</w:t>
+        </w:r>
+        <w:r>
+          <w:rPr>
+            <w:rFonts w:ascii="Aptos" w:hAnsi="Aptos"/>
+            <w:noProof/>
+            <w:webHidden/>
+          </w:rPr>
+          <w:fldChar w:fldCharType="end"/>
+        </w:r>
+      </w:hyperlink>
+    </w:p>
+    <w:p>
+      <w:pPr>
+        <w:pStyle w:val="Zoznamobrzkov"/>
+        <w:tabs>
+          <w:tab w:val="right" w:leader="dot" w:pos="8630"/>
+        </w:tabs>
+        <w:rPr>
+          <w:rFonts w:ascii="Aptos" w:hAnsi="Aptos"/>
+          <w:noProof/>
+          <w:kern w:val="2"/>
+          <w:lang w:val="sk-SK" w:eastAsia="sk-SK"/>
+          <w14:ligatures w14:val="standardContextual"/>
+        </w:rPr>
+      </w:pPr>
+      <w:hyperlink w:anchor="_Toc194163327" w:history="1">
+        <w:r>
+          <w:rPr>
+            <w:rStyle w:val="Hypertextovprepojenie"/>
+            <w:rFonts w:ascii="Aptos" w:hAnsi="Aptos"/>
+            <w:noProof/>
+          </w:rPr>
+          <w:t>Obrázok 3 Snímka obrazovky testu exponenciálneho generátora</w:t>
+        </w:r>
+        <w:r>
+          <w:rPr>
+            <w:rFonts w:ascii="Aptos" w:hAnsi="Aptos"/>
+            <w:noProof/>
+            <w:webHidden/>
+          </w:rPr>
+          <w:tab/>
+        </w:r>
+        <w:r>
+          <w:rPr>
+            <w:rFonts w:ascii="Aptos" w:hAnsi="Aptos"/>
+            <w:noProof/>
+            <w:webHidden/>
+          </w:rPr>
+          <w:fldChar w:fldCharType="begin"/>
+        </w:r>
+        <w:r>
+          <w:rPr>
+            <w:rFonts w:ascii="Aptos" w:hAnsi="Aptos"/>
+            <w:noProof/>
+            <w:webHidden/>
+          </w:rPr>
+          <w:instrText xml:space="preserve"> PAGEREF _Toc194163327 \h </w:instrText>
         </w:r>
         <w:r>
           <w:rPr>
@@ -2105,14 +2612,14 @@
           <w14:ligatures w14:val="standardContextual"/>
         </w:rPr>
       </w:pPr>
-      <w:hyperlink w:anchor="_Toc192352396" w:history="1">
+      <w:hyperlink w:anchor="_Toc194163328" w:history="1">
         <w:r>
           <w:rPr>
             <w:rStyle w:val="Hypertextovprepojenie"/>
             <w:rFonts w:ascii="Aptos" w:hAnsi="Aptos"/>
             <w:noProof/>
           </w:rPr>
-          <w:t>Obrázok 3 Okno po behu mojich stratégii</w:t>
+          <w:t>Obrázok 4 Snímka obrazovky testu trojuholníkového generátora</w:t>
         </w:r>
         <w:r>
           <w:rPr>
@@ -2136,7 +2643,7 @@
             <w:noProof/>
             <w:webHidden/>
           </w:rPr>
-          <w:instrText xml:space="preserve"> PAGEREF _Toc192352396 \h </w:instrText>
+          <w:instrText xml:space="preserve"> PAGEREF _Toc194163328 \h </w:instrText>
         </w:r>
         <w:r>
           <w:rPr>
@@ -2185,14 +2692,14 @@
           <w14:ligatures w14:val="standardContextual"/>
         </w:rPr>
       </w:pPr>
-      <w:hyperlink w:anchor="_Toc192352397" w:history="1">
+      <w:hyperlink w:anchor="_Toc194163329" w:history="1">
         <w:r>
           <w:rPr>
             <w:rStyle w:val="Hypertextovprepojenie"/>
             <w:rFonts w:ascii="Aptos" w:hAnsi="Aptos"/>
             <w:noProof/>
           </w:rPr>
-          <w:t>Obrázok 4 Okno po behu 1 replikácie</w:t>
+          <w:t>Obrázok 5 UML diagram modulu DSSimulationWoodWork</w:t>
         </w:r>
         <w:r>
           <w:rPr>
@@ -2216,7 +2723,7 @@
             <w:noProof/>
             <w:webHidden/>
           </w:rPr>
-          <w:instrText xml:space="preserve"> PAGEREF _Toc192352397 \h </w:instrText>
+          <w:instrText xml:space="preserve"> PAGEREF _Toc194163329 \h </w:instrText>
         </w:r>
         <w:r>
           <w:rPr>
@@ -2239,7 +2746,7 @@
             <w:noProof/>
             <w:webHidden/>
           </w:rPr>
-          <w:t>7</w:t>
+          <w:t>8</w:t>
         </w:r>
         <w:r>
           <w:rPr>
@@ -2253,6 +2760,86 @@
     </w:p>
     <w:p>
       <w:pPr>
+        <w:pStyle w:val="Zoznamobrzkov"/>
+        <w:tabs>
+          <w:tab w:val="right" w:leader="dot" w:pos="8630"/>
+        </w:tabs>
+        <w:rPr>
+          <w:rFonts w:ascii="Aptos" w:hAnsi="Aptos"/>
+          <w:noProof/>
+          <w:kern w:val="2"/>
+          <w:lang w:val="sk-SK" w:eastAsia="sk-SK"/>
+          <w14:ligatures w14:val="standardContextual"/>
+        </w:rPr>
+      </w:pPr>
+      <w:hyperlink w:anchor="_Toc194163330" w:history="1">
+        <w:r>
+          <w:rPr>
+            <w:rStyle w:val="Hypertextovprepojenie"/>
+            <w:rFonts w:ascii="Aptos" w:hAnsi="Aptos"/>
+            <w:noProof/>
+          </w:rPr>
+          <w:t>Obrázok 6 Udalostný diagram</w:t>
+        </w:r>
+        <w:r>
+          <w:rPr>
+            <w:rFonts w:ascii="Aptos" w:hAnsi="Aptos"/>
+            <w:noProof/>
+            <w:webHidden/>
+          </w:rPr>
+          <w:tab/>
+        </w:r>
+        <w:r>
+          <w:rPr>
+            <w:rFonts w:ascii="Aptos" w:hAnsi="Aptos"/>
+            <w:noProof/>
+            <w:webHidden/>
+          </w:rPr>
+          <w:fldChar w:fldCharType="begin"/>
+        </w:r>
+        <w:r>
+          <w:rPr>
+            <w:rFonts w:ascii="Aptos" w:hAnsi="Aptos"/>
+            <w:noProof/>
+            <w:webHidden/>
+          </w:rPr>
+          <w:instrText xml:space="preserve"> PAGEREF _Toc194163330 \h </w:instrText>
+        </w:r>
+        <w:r>
+          <w:rPr>
+            <w:rFonts w:ascii="Aptos" w:hAnsi="Aptos"/>
+            <w:noProof/>
+            <w:webHidden/>
+          </w:rPr>
+        </w:r>
+        <w:r>
+          <w:rPr>
+            <w:rFonts w:ascii="Aptos" w:hAnsi="Aptos"/>
+            <w:noProof/>
+            <w:webHidden/>
+          </w:rPr>
+          <w:fldChar w:fldCharType="separate"/>
+        </w:r>
+        <w:r>
+          <w:rPr>
+            <w:rFonts w:ascii="Aptos" w:hAnsi="Aptos"/>
+            <w:noProof/>
+            <w:webHidden/>
+          </w:rPr>
+          <w:t>10</w:t>
+        </w:r>
+        <w:r>
+          <w:rPr>
+            <w:rFonts w:ascii="Aptos" w:hAnsi="Aptos"/>
+            <w:noProof/>
+            <w:webHidden/>
+          </w:rPr>
+          <w:fldChar w:fldCharType="end"/>
+        </w:r>
+      </w:hyperlink>
+    </w:p>
+    <w:p>
+      <w:pPr>
         <w:jc w:val="both"/>
         <w:rPr>
           <w:rFonts w:ascii="Aptos" w:hAnsi="Aptos"/>
@@ -2289,7 +2876,7 @@
           <w:lang w:val="sk-SK"/>
         </w:rPr>
       </w:pPr>
-      <w:bookmarkStart w:id="0" w:name="_Toc192352379"/>
+      <w:bookmarkStart w:id="0" w:name="_Toc194163305"/>
       <w:r>
         <w:rPr>
           <w:rFonts w:ascii="Aptos" w:hAnsi="Aptos"/>
@@ -3287,7 +3874,7 @@
           <w:lang w:val="sk-SK"/>
         </w:rPr>
       </w:pPr>
-      <w:bookmarkStart w:id="1" w:name="_Toc192352380"/>
+      <w:bookmarkStart w:id="1" w:name="_Toc194163306"/>
       <w:r>
         <w:rPr>
           <w:rFonts w:ascii="Aptos" w:hAnsi="Aptos"/>
@@ -3868,7 +4455,7 @@
           <w:lang w:val="sk-SK"/>
         </w:rPr>
       </w:pPr>
-      <w:bookmarkStart w:id="2" w:name="_Toc192352394"/>
+      <w:bookmarkStart w:id="2" w:name="_Toc194163325"/>
       <w:r>
         <w:rPr>
           <w:rFonts w:ascii="Aptos" w:hAnsi="Aptos"/>
@@ -3922,7 +4509,7 @@
           <w:lang w:val="sk-SK"/>
         </w:rPr>
       </w:pPr>
-      <w:bookmarkStart w:id="3" w:name="_Toc192352381"/>
+      <w:bookmarkStart w:id="3" w:name="_Toc194163307"/>
       <w:r>
         <w:rPr>
           <w:rFonts w:ascii="Aptos" w:hAnsi="Aptos"/>
@@ -4061,6 +4648,7 @@
           <w:rFonts w:ascii="Aptos" w:hAnsi="Aptos"/>
         </w:rPr>
       </w:pPr>
+      <w:bookmarkStart w:id="4" w:name="_Toc194163326"/>
       <w:r>
         <w:t xml:space="preserve">Obrázok </w:t>
       </w:r>
@@ -4073,16 +4661,9 @@
         </w:r>
       </w:fldSimple>
       <w:r>
-        <w:t xml:space="preserve"> UML diagram tried </w:t>
-      </w:r>
-      <w:proofErr w:type="spellStart"/>
-      <w:r>
-        <w:t>modulu</w:t>
-      </w:r>
-      <w:proofErr w:type="spellEnd"/>
-      <w:r>
-        <w:t xml:space="preserve"> DSSimulationLib</w:t>
-      </w:r>
+        <w:t xml:space="preserve"> UML diagram tried modulu DSSimulationLib</w:t>
+      </w:r>
+      <w:bookmarkEnd w:id="4"/>
     </w:p>
     <w:p>
       <w:pPr>
@@ -4091,20 +4672,20 @@
           <w:lang w:val="sk-SK"/>
         </w:rPr>
       </w:pPr>
-      <w:bookmarkStart w:id="4" w:name="_Toc192352382"/>
+      <w:bookmarkStart w:id="5" w:name="_Toc194163308"/>
       <w:r>
         <w:rPr>
           <w:lang w:val="sk-SK"/>
         </w:rPr>
         <w:t>SimCore</w:t>
       </w:r>
-      <w:bookmarkEnd w:id="4"/>
       <w:r>
         <w:rPr>
           <w:lang w:val="sk-SK"/>
         </w:rPr>
         <w:t xml:space="preserve"> – Monte Carlo</w:t>
       </w:r>
+      <w:bookmarkEnd w:id="5"/>
     </w:p>
     <w:p>
       <w:pPr>
@@ -4158,12 +4739,14 @@
           <w:lang w:val="sk-SK"/>
         </w:rPr>
       </w:pPr>
+      <w:bookmarkStart w:id="6" w:name="_Toc194163309"/>
       <w:r>
         <w:rPr>
           <w:lang w:val="sk-SK"/>
         </w:rPr>
         <w:t>SimulationCore</w:t>
       </w:r>
+      <w:bookmarkEnd w:id="6"/>
     </w:p>
     <w:p>
       <w:pPr>
@@ -4217,12 +4800,14 @@
           <w:lang w:val="sk-SK"/>
         </w:rPr>
       </w:pPr>
+      <w:bookmarkStart w:id="7" w:name="_Toc194163310"/>
       <w:r>
         <w:rPr>
           <w:lang w:val="sk-SK"/>
         </w:rPr>
         <w:t>SimulationEvent</w:t>
       </w:r>
+      <w:bookmarkEnd w:id="7"/>
     </w:p>
     <w:p>
       <w:pPr>
@@ -4248,6 +4833,7 @@
           <w:lang w:val="sk-SK"/>
         </w:rPr>
       </w:pPr>
+      <w:bookmarkStart w:id="8" w:name="_Toc194163311"/>
       <w:r>
         <w:rPr>
           <w:lang w:val="sk-SK"/>
@@ -4255,6 +4841,7 @@
         <w:lastRenderedPageBreak/>
         <w:t>SystemEvent</w:t>
       </w:r>
+      <w:bookmarkEnd w:id="8"/>
     </w:p>
     <w:p>
       <w:pPr>
@@ -4294,12 +4881,14 @@
           <w:lang w:val="sk-SK"/>
         </w:rPr>
       </w:pPr>
+      <w:bookmarkStart w:id="9" w:name="_Toc194163312"/>
       <w:r>
         <w:rPr>
           <w:lang w:val="sk-SK"/>
         </w:rPr>
         <w:t>ExponentialGenerator</w:t>
       </w:r>
+      <w:bookmarkEnd w:id="9"/>
     </w:p>
     <w:p>
       <w:pPr>
@@ -4325,12 +4914,14 @@
           <w:lang w:val="sk-SK"/>
         </w:rPr>
       </w:pPr>
+      <w:bookmarkStart w:id="10" w:name="_Toc194163313"/>
       <w:r>
         <w:rPr>
           <w:lang w:val="sk-SK"/>
         </w:rPr>
         <w:t>TriangularGenerator</w:t>
       </w:r>
+      <w:bookmarkEnd w:id="10"/>
     </w:p>
     <w:p>
       <w:pPr>
@@ -4356,12 +4947,14 @@
           <w:lang w:val="sk-SK"/>
         </w:rPr>
       </w:pPr>
+      <w:bookmarkStart w:id="11" w:name="_Toc194163314"/>
       <w:r>
         <w:rPr>
           <w:lang w:val="sk-SK"/>
         </w:rPr>
         <w:t>Average</w:t>
       </w:r>
+      <w:bookmarkEnd w:id="11"/>
     </w:p>
     <w:p>
       <w:pPr>
@@ -4387,12 +4980,14 @@
           <w:lang w:val="sk-SK"/>
         </w:rPr>
       </w:pPr>
+      <w:bookmarkStart w:id="12" w:name="_Toc194163315"/>
       <w:r>
         <w:rPr>
           <w:lang w:val="sk-SK"/>
         </w:rPr>
         <w:t>ConfidenceInterval</w:t>
       </w:r>
+      <w:bookmarkEnd w:id="12"/>
     </w:p>
     <w:p>
       <w:pPr>
@@ -4418,12 +5013,14 @@
           <w:lang w:val="sk-SK"/>
         </w:rPr>
       </w:pPr>
+      <w:bookmarkStart w:id="13" w:name="_Toc194163316"/>
       <w:r>
         <w:rPr>
           <w:lang w:val="sk-SK"/>
         </w:rPr>
         <w:t>Workload</w:t>
       </w:r>
+      <w:bookmarkEnd w:id="13"/>
     </w:p>
     <w:p>
       <w:pPr>
@@ -4507,6 +5104,7 @@
           <w:lang w:val="sk-SK"/>
         </w:rPr>
       </w:pPr>
+      <w:bookmarkStart w:id="14" w:name="_Toc194163327"/>
       <w:r>
         <w:t xml:space="preserve">Obrázok </w:t>
       </w:r>
@@ -4519,45 +5117,9 @@
         </w:r>
       </w:fldSimple>
       <w:r>
-        <w:t xml:space="preserve"> </w:t>
-      </w:r>
-      <w:proofErr w:type="spellStart"/>
-      <w:r>
-        <w:t>Snímka</w:t>
-      </w:r>
-      <w:proofErr w:type="spellEnd"/>
-      <w:r>
-        <w:t xml:space="preserve"> </w:t>
-      </w:r>
-      <w:proofErr w:type="spellStart"/>
-      <w:r>
-        <w:t>obrazovky</w:t>
-      </w:r>
-      <w:proofErr w:type="spellEnd"/>
-      <w:r>
-        <w:t xml:space="preserve"> </w:t>
-      </w:r>
-      <w:proofErr w:type="spellStart"/>
-      <w:r>
-        <w:t>testu</w:t>
-      </w:r>
-      <w:proofErr w:type="spellEnd"/>
-      <w:r>
-        <w:t xml:space="preserve"> </w:t>
-      </w:r>
-      <w:proofErr w:type="spellStart"/>
-      <w:r>
-        <w:t>exponenciálneho</w:t>
-      </w:r>
-      <w:proofErr w:type="spellEnd"/>
-      <w:r>
-        <w:t xml:space="preserve"> </w:t>
-      </w:r>
-      <w:proofErr w:type="spellStart"/>
-      <w:r>
-        <w:t>generátora</w:t>
-      </w:r>
-      <w:proofErr w:type="spellEnd"/>
+        <w:t xml:space="preserve"> Snímka obrazovky testu exponenciálneho generátora</w:t>
+      </w:r>
+      <w:bookmarkEnd w:id="14"/>
     </w:p>
     <w:p>
       <w:pPr>
@@ -4618,6 +5180,7 @@
           <w:lang w:val="sk-SK"/>
         </w:rPr>
       </w:pPr>
+      <w:bookmarkStart w:id="15" w:name="_Toc194163328"/>
       <w:r>
         <w:t xml:space="preserve">Obrázok </w:t>
       </w:r>
@@ -4630,45 +5193,9 @@
         </w:r>
       </w:fldSimple>
       <w:r>
-        <w:t xml:space="preserve"> </w:t>
-      </w:r>
-      <w:proofErr w:type="spellStart"/>
-      <w:r>
-        <w:t>Snímka</w:t>
-      </w:r>
-      <w:proofErr w:type="spellEnd"/>
-      <w:r>
-        <w:t xml:space="preserve"> </w:t>
-      </w:r>
-      <w:proofErr w:type="spellStart"/>
-      <w:r>
-        <w:t>obrazovky</w:t>
-      </w:r>
-      <w:proofErr w:type="spellEnd"/>
-      <w:r>
-        <w:t xml:space="preserve"> </w:t>
-      </w:r>
-      <w:proofErr w:type="spellStart"/>
-      <w:r>
-        <w:t>testu</w:t>
-      </w:r>
-      <w:proofErr w:type="spellEnd"/>
-      <w:r>
-        <w:t xml:space="preserve"> </w:t>
-      </w:r>
-      <w:proofErr w:type="spellStart"/>
-      <w:r>
-        <w:t>trojuholníkového</w:t>
-      </w:r>
-      <w:proofErr w:type="spellEnd"/>
-      <w:r>
-        <w:t xml:space="preserve"> </w:t>
-      </w:r>
-      <w:proofErr w:type="spellStart"/>
-      <w:r>
-        <w:t>generátora</w:t>
-      </w:r>
-      <w:proofErr w:type="spellEnd"/>
+        <w:t xml:space="preserve"> Snímka obrazovky testu trojuholníkového generátora</w:t>
+      </w:r>
+      <w:bookmarkEnd w:id="15"/>
     </w:p>
     <w:p>
       <w:pPr>
@@ -4688,7 +5215,7 @@
           <w:lang w:val="sk-SK"/>
         </w:rPr>
       </w:pPr>
-      <w:bookmarkStart w:id="5" w:name="_Toc192352390"/>
+      <w:bookmarkStart w:id="16" w:name="_Toc194163317"/>
       <w:r>
         <w:rPr>
           <w:rFonts w:ascii="Aptos" w:hAnsi="Aptos"/>
@@ -4703,7 +5230,6 @@
         </w:rPr>
         <w:t xml:space="preserve"> </w:t>
       </w:r>
-      <w:bookmarkEnd w:id="5"/>
       <w:r>
         <w:rPr>
           <w:rFonts w:ascii="Aptos" w:hAnsi="Aptos"/>
@@ -4711,6 +5237,7 @@
         </w:rPr>
         <w:t>DSSimulationWoodWork</w:t>
       </w:r>
+      <w:bookmarkEnd w:id="16"/>
     </w:p>
     <w:p>
       <w:pPr>
@@ -4788,6 +5315,7 @@
           <w:lang w:val="sk-SK"/>
         </w:rPr>
       </w:pPr>
+      <w:bookmarkStart w:id="17" w:name="_Toc194163329"/>
       <w:r>
         <w:t xml:space="preserve">Obrázok </w:t>
       </w:r>
@@ -4805,6 +5333,7 @@
         </w:rPr>
         <w:t xml:space="preserve"> UML diagram modulu DSSimulationWoodWork</w:t>
       </w:r>
+      <w:bookmarkEnd w:id="17"/>
     </w:p>
     <w:p>
       <w:pPr>
@@ -4813,12 +5342,14 @@
           <w:lang w:val="sk-SK"/>
         </w:rPr>
       </w:pPr>
+      <w:bookmarkStart w:id="18" w:name="_Toc194163318"/>
       <w:r>
         <w:rPr>
           <w:lang w:val="sk-SK"/>
         </w:rPr>
         <w:t>Stolaren</w:t>
       </w:r>
+      <w:bookmarkEnd w:id="18"/>
     </w:p>
     <w:p>
       <w:pPr>
@@ -4879,12 +5410,14 @@
           <w:lang w:val="sk-SK"/>
         </w:rPr>
       </w:pPr>
+      <w:bookmarkStart w:id="19" w:name="_Toc194163319"/>
       <w:r>
         <w:rPr>
           <w:lang w:val="sk-SK"/>
         </w:rPr>
         <w:t>Stolar</w:t>
       </w:r>
+      <w:bookmarkEnd w:id="19"/>
     </w:p>
     <w:p>
       <w:pPr>
@@ -4895,7 +5428,7 @@
           <w:lang w:val="sk-SK"/>
         </w:rPr>
       </w:pPr>
-      <w:bookmarkStart w:id="6" w:name="_Hlk194154059"/>
+      <w:bookmarkStart w:id="20" w:name="_Hlk194154059"/>
       <w:r>
         <w:rPr>
           <w:rFonts w:ascii="Aptos" w:hAnsi="Aptos"/>
@@ -4904,7 +5437,6 @@
         <w:t>Trieda reprezentujúca stolára. Obsahuje potrebné parametre, ktoré je nutné v simulácii sledovať a priebežne aktualizovať.</w:t>
       </w:r>
     </w:p>
-    <w:bookmarkEnd w:id="6"/>
     <w:p>
       <w:pPr>
         <w:pStyle w:val="Nadpis3"/>
@@ -4912,12 +5444,15 @@
           <w:lang w:val="sk-SK"/>
         </w:rPr>
       </w:pPr>
+      <w:bookmarkStart w:id="21" w:name="_Toc194163320"/>
+      <w:bookmarkEnd w:id="20"/>
       <w:r>
         <w:rPr>
           <w:lang w:val="sk-SK"/>
         </w:rPr>
         <w:t>Objednavka</w:t>
       </w:r>
+      <w:bookmarkEnd w:id="21"/>
     </w:p>
     <w:p>
       <w:pPr>
@@ -4933,21 +5468,7 @@
           <w:rFonts w:ascii="Aptos" w:hAnsi="Aptos"/>
           <w:lang w:val="sk-SK"/>
         </w:rPr>
-        <w:t xml:space="preserve">Trieda reprezentujúca </w:t>
-      </w:r>
-      <w:r>
-        <w:rPr>
-          <w:rFonts w:ascii="Aptos" w:hAnsi="Aptos"/>
-          <w:lang w:val="sk-SK"/>
-        </w:rPr>
-        <w:t>objednávku</w:t>
-      </w:r>
-      <w:r>
-        <w:rPr>
-          <w:rFonts w:ascii="Aptos" w:hAnsi="Aptos"/>
-          <w:lang w:val="sk-SK"/>
-        </w:rPr>
-        <w:t>. Obsahuje potrebné parametre, ktoré je nutné v simulácii sledovať a priebežne aktualizovať.</w:t>
+        <w:t>Trieda reprezentujúca objednávku. Obsahuje potrebné parametre, ktoré je nutné v simulácii sledovať a priebežne aktualizovať.</w:t>
       </w:r>
     </w:p>
     <w:p>
@@ -4957,12 +5478,14 @@
           <w:lang w:val="sk-SK"/>
         </w:rPr>
       </w:pPr>
+      <w:bookmarkStart w:id="22" w:name="_Toc194163321"/>
       <w:r>
         <w:rPr>
           <w:lang w:val="sk-SK"/>
         </w:rPr>
         <w:t>MontazneMiesto</w:t>
       </w:r>
+      <w:bookmarkEnd w:id="22"/>
     </w:p>
     <w:p>
       <w:pPr>
@@ -4978,21 +5501,7 @@
           <w:rFonts w:ascii="Aptos" w:hAnsi="Aptos"/>
           <w:lang w:val="sk-SK"/>
         </w:rPr>
-        <w:t xml:space="preserve">Trieda reprezentujúca </w:t>
-      </w:r>
-      <w:r>
-        <w:rPr>
-          <w:rFonts w:ascii="Aptos" w:hAnsi="Aptos"/>
-          <w:lang w:val="sk-SK"/>
-        </w:rPr>
-        <w:t>montážne miesto</w:t>
-      </w:r>
-      <w:r>
-        <w:rPr>
-          <w:rFonts w:ascii="Aptos" w:hAnsi="Aptos"/>
-          <w:lang w:val="sk-SK"/>
-        </w:rPr>
-        <w:t>. Obsahuje potrebné parametre, ktoré je nutné v simulácii sledovať a priebežne aktualizovať.</w:t>
+        <w:t>Trieda reprezentujúca montážne miesto. Obsahuje potrebné parametre, ktoré je nutné v simulácii sledovať a priebežne aktualizovať.</w:t>
       </w:r>
     </w:p>
     <w:p>
@@ -5013,7 +5522,7 @@
           <w:lang w:val="sk-SK"/>
         </w:rPr>
       </w:pPr>
-      <w:bookmarkStart w:id="7" w:name="_Toc192352391"/>
+      <w:bookmarkStart w:id="23" w:name="_Toc194163322"/>
       <w:r>
         <w:rPr>
           <w:rFonts w:ascii="Aptos" w:hAnsi="Aptos"/>
@@ -5043,7 +5552,6 @@
         </w:rPr>
         <w:t>Visualiz</w:t>
       </w:r>
-      <w:bookmarkEnd w:id="7"/>
       <w:r>
         <w:rPr>
           <w:rFonts w:ascii="Aptos" w:hAnsi="Aptos"/>
@@ -5051,6 +5559,7 @@
         </w:rPr>
         <w:t>ation</w:t>
       </w:r>
+      <w:bookmarkEnd w:id="23"/>
     </w:p>
     <w:p>
       <w:pPr>
@@ -5954,42 +6463,28 @@
           <w:lang w:val="sk-SK"/>
         </w:rPr>
       </w:pPr>
+      <w:bookmarkStart w:id="24" w:name="_Toc194163323"/>
       <w:r>
         <w:rPr>
           <w:lang w:val="sk-SK"/>
         </w:rPr>
         <w:t>Udalostný diagram</w:t>
       </w:r>
-    </w:p>
-    <w:p>
-      <w:pPr>
-        <w:rPr>
-          <w:rFonts w:ascii="Aptos" w:hAnsi="Aptos"/>
-          <w:lang w:val="sk-SK"/>
-        </w:rPr>
-      </w:pPr>
-      <w:r>
-        <w:rPr>
-          <w:rFonts w:ascii="Aptos" w:hAnsi="Aptos"/>
-          <w:lang w:val="sk-SK"/>
-        </w:rPr>
-        <w:t xml:space="preserve">Na nasledovnom obrázku je možné vidieť udalostný diagram riešeného problému. Obsahuje 4 FIFO fronty a 9 aktivít-udalostí. Plné </w:t>
-      </w:r>
-      <w:proofErr w:type="spellStart"/>
-      <w:r>
-        <w:rPr>
-          <w:rFonts w:ascii="Aptos" w:hAnsi="Aptos"/>
-          <w:lang w:val="sk-SK"/>
-        </w:rPr>
-        <w:t>čiarny</w:t>
-      </w:r>
-      <w:proofErr w:type="spellEnd"/>
-      <w:r>
-        <w:rPr>
-          <w:rFonts w:ascii="Aptos" w:hAnsi="Aptos"/>
-          <w:lang w:val="sk-SK"/>
-        </w:rPr>
-        <w:t xml:space="preserve"> reprezentujú isté naplánovanie udalosti, čiarkované čiary reprezentujú možné naplánovanie udalostí pri splnení istých podmienok. Nad čiarami je možné vidieť čas trvania – buď 0, alebo u_nazovUdalosti.</w:t>
+      <w:bookmarkEnd w:id="24"/>
+    </w:p>
+    <w:p>
+      <w:pPr>
+        <w:rPr>
+          <w:rFonts w:ascii="Aptos" w:hAnsi="Aptos"/>
+          <w:lang w:val="sk-SK"/>
+        </w:rPr>
+      </w:pPr>
+      <w:r>
+        <w:rPr>
+          <w:rFonts w:ascii="Aptos" w:hAnsi="Aptos"/>
+          <w:lang w:val="sk-SK"/>
+        </w:rPr>
+        <w:t>Na nasledovnom obrázku je možné vidieť udalostný diagram riešeného problému. Obsahuje 4 FIFO fronty a 9 aktivít-udalostí. Plné čiarny reprezentujú isté naplánovanie udalosti, čiarkované čiary reprezentujú možné naplánovanie udalostí pri splnení istých podmienok. Nad čiarami je možné vidieť čas trvania – buď 0, alebo u_nazovUdalosti.</w:t>
       </w:r>
       <w:r>
         <w:rPr>
@@ -6064,6 +6559,7 @@
           <w:lang w:val="sk-SK"/>
         </w:rPr>
       </w:pPr>
+      <w:bookmarkStart w:id="25" w:name="_Toc194163330"/>
       <w:r>
         <w:t xml:space="preserve">Obrázok </w:t>
       </w:r>
@@ -6078,6 +6574,7 @@
       <w:r>
         <w:t xml:space="preserve"> Udalostný diagram</w:t>
       </w:r>
+      <w:bookmarkEnd w:id="25"/>
     </w:p>
     <w:p>
       <w:pPr>
@@ -6096,7 +6593,7 @@
           <w:lang w:val="sk-SK"/>
         </w:rPr>
       </w:pPr>
-      <w:bookmarkStart w:id="8" w:name="_Toc192352392"/>
+      <w:bookmarkStart w:id="26" w:name="_Toc194163324"/>
       <w:r>
         <w:rPr>
           <w:rFonts w:ascii="Aptos" w:hAnsi="Aptos"/>
@@ -6104,7 +6601,6 @@
         </w:rPr>
         <w:t xml:space="preserve">Vyhodnotenie </w:t>
       </w:r>
-      <w:bookmarkEnd w:id="8"/>
       <w:r>
         <w:rPr>
           <w:rFonts w:ascii="Aptos" w:hAnsi="Aptos"/>
@@ -6112,6 +6608,7 @@
         </w:rPr>
         <w:t>simulačnej štúdie</w:t>
       </w:r>
+      <w:bookmarkEnd w:id="26"/>
     </w:p>
     <w:p>
       <w:pPr>

</xml_diff>

<commit_message>
Pridanie IS pre ostatné sledované veličiny, doplnenie a finalizácia dokumentácie
</commit_message>
<xml_diff>
--- a/doc/diss_sem2_kucera.docx
+++ b/doc/diss_sem2_kucera.docx
@@ -546,7 +546,7 @@
       <w:sdtContent>
         <w:p>
           <w:pPr>
-            <w:pStyle w:val="Hlavikaobsahu"/>
+            <w:pStyle w:val="TOCHeading"/>
             <w:jc w:val="both"/>
             <w:rPr>
               <w:rFonts w:ascii="Aptos" w:hAnsi="Aptos"/>
@@ -565,7 +565,7 @@
         </w:p>
         <w:p>
           <w:pPr>
-            <w:pStyle w:val="Obsah1"/>
+            <w:pStyle w:val="TOC1"/>
             <w:tabs>
               <w:tab w:val="right" w:leader="dot" w:pos="8630"/>
             </w:tabs>
@@ -578,7 +578,7 @@
               <w:kern w:val="2"/>
               <w:sz w:val="24"/>
               <w:szCs w:val="24"/>
-              <w:lang w:val="sk-SK" w:eastAsia="sk-SK"/>
+              <w:lang w:val="en-SK" w:eastAsia="en-GB"/>
               <w14:ligatures w14:val="standardContextual"/>
             </w:rPr>
           </w:pPr>
@@ -613,10 +613,10 @@
             </w:rPr>
             <w:fldChar w:fldCharType="separate"/>
           </w:r>
-          <w:hyperlink w:anchor="_Toc194389406" w:history="1">
-            <w:r>
-              <w:rPr>
-                <w:rStyle w:val="Hypertextovprepojenie"/>
+          <w:hyperlink w:anchor="_Toc194513809" w:history="1">
+            <w:r>
+              <w:rPr>
+                <w:rStyle w:val="Hyperlink"/>
                 <w:rFonts w:ascii="Aptos" w:hAnsi="Aptos"/>
                 <w:noProof/>
                 <w:lang w:val="sk-SK"/>
@@ -645,7 +645,7 @@
                 <w:noProof/>
                 <w:webHidden/>
               </w:rPr>
-              <w:instrText xml:space="preserve"> PAGEREF _Toc194389406 \h </w:instrText>
+              <w:instrText xml:space="preserve"> PAGEREF _Toc194513809 \h </w:instrText>
             </w:r>
             <w:r>
               <w:rPr>
@@ -682,7 +682,7 @@
         </w:p>
         <w:p>
           <w:pPr>
-            <w:pStyle w:val="Obsah1"/>
+            <w:pStyle w:val="TOC1"/>
             <w:tabs>
               <w:tab w:val="right" w:leader="dot" w:pos="8630"/>
             </w:tabs>
@@ -695,14 +695,14 @@
               <w:kern w:val="2"/>
               <w:sz w:val="24"/>
               <w:szCs w:val="24"/>
-              <w:lang w:val="sk-SK" w:eastAsia="sk-SK"/>
+              <w:lang w:val="en-SK" w:eastAsia="en-GB"/>
               <w14:ligatures w14:val="standardContextual"/>
             </w:rPr>
           </w:pPr>
-          <w:hyperlink w:anchor="_Toc194389407" w:history="1">
-            <w:r>
-              <w:rPr>
-                <w:rStyle w:val="Hypertextovprepojenie"/>
+          <w:hyperlink w:anchor="_Toc194513810" w:history="1">
+            <w:r>
+              <w:rPr>
+                <w:rStyle w:val="Hyperlink"/>
                 <w:rFonts w:ascii="Aptos" w:hAnsi="Aptos"/>
                 <w:noProof/>
                 <w:lang w:val="sk-SK"/>
@@ -731,7 +731,7 @@
                 <w:noProof/>
                 <w:webHidden/>
               </w:rPr>
-              <w:instrText xml:space="preserve"> PAGEREF _Toc194389407 \h </w:instrText>
+              <w:instrText xml:space="preserve"> PAGEREF _Toc194513810 \h </w:instrText>
             </w:r>
             <w:r>
               <w:rPr>
@@ -768,7 +768,7 @@
         </w:p>
         <w:p>
           <w:pPr>
-            <w:pStyle w:val="Obsah2"/>
+            <w:pStyle w:val="TOC2"/>
             <w:tabs>
               <w:tab w:val="right" w:leader="dot" w:pos="8630"/>
             </w:tabs>
@@ -779,14 +779,14 @@
               <w:kern w:val="2"/>
               <w:sz w:val="24"/>
               <w:szCs w:val="24"/>
-              <w:lang w:val="sk-SK" w:eastAsia="sk-SK"/>
+              <w:lang w:val="en-SK" w:eastAsia="en-GB"/>
               <w14:ligatures w14:val="standardContextual"/>
             </w:rPr>
           </w:pPr>
-          <w:hyperlink w:anchor="_Toc194389408" w:history="1">
-            <w:r>
-              <w:rPr>
-                <w:rStyle w:val="Hypertextovprepojenie"/>
+          <w:hyperlink w:anchor="_Toc194513811" w:history="1">
+            <w:r>
+              <w:rPr>
+                <w:rStyle w:val="Hyperlink"/>
                 <w:rFonts w:ascii="Aptos" w:hAnsi="Aptos"/>
                 <w:noProof/>
                 <w:lang w:val="sk-SK"/>
@@ -815,7 +815,7 @@
                 <w:noProof/>
                 <w:webHidden/>
               </w:rPr>
-              <w:instrText xml:space="preserve"> PAGEREF _Toc194389408 \h </w:instrText>
+              <w:instrText xml:space="preserve"> PAGEREF _Toc194513811 \h </w:instrText>
             </w:r>
             <w:r>
               <w:rPr>
@@ -852,7 +852,7 @@
         </w:p>
         <w:p>
           <w:pPr>
-            <w:pStyle w:val="Obsah3"/>
+            <w:pStyle w:val="TOC3"/>
             <w:tabs>
               <w:tab w:val="right" w:leader="dot" w:pos="8630"/>
             </w:tabs>
@@ -864,14 +864,14 @@
               <w:kern w:val="2"/>
               <w:sz w:val="24"/>
               <w:szCs w:val="24"/>
-              <w:lang w:val="sk-SK" w:eastAsia="sk-SK"/>
+              <w:lang w:val="en-SK" w:eastAsia="en-GB"/>
               <w14:ligatures w14:val="standardContextual"/>
             </w:rPr>
           </w:pPr>
-          <w:hyperlink w:anchor="_Toc194389409" w:history="1">
-            <w:r>
-              <w:rPr>
-                <w:rStyle w:val="Hypertextovprepojenie"/>
+          <w:hyperlink w:anchor="_Toc194513812" w:history="1">
+            <w:r>
+              <w:rPr>
+                <w:rStyle w:val="Hyperlink"/>
                 <w:rFonts w:ascii="Aptos" w:hAnsi="Aptos"/>
                 <w:noProof/>
                 <w:lang w:val="sk-SK"/>
@@ -900,7 +900,7 @@
                 <w:noProof/>
                 <w:webHidden/>
               </w:rPr>
-              <w:instrText xml:space="preserve"> PAGEREF _Toc194389409 \h </w:instrText>
+              <w:instrText xml:space="preserve"> PAGEREF _Toc194513812 \h </w:instrText>
             </w:r>
             <w:r>
               <w:rPr>
@@ -937,7 +937,7 @@
         </w:p>
         <w:p>
           <w:pPr>
-            <w:pStyle w:val="Obsah3"/>
+            <w:pStyle w:val="TOC3"/>
             <w:tabs>
               <w:tab w:val="right" w:leader="dot" w:pos="8630"/>
             </w:tabs>
@@ -949,14 +949,14 @@
               <w:kern w:val="2"/>
               <w:sz w:val="24"/>
               <w:szCs w:val="24"/>
-              <w:lang w:val="sk-SK" w:eastAsia="sk-SK"/>
+              <w:lang w:val="en-SK" w:eastAsia="en-GB"/>
               <w14:ligatures w14:val="standardContextual"/>
             </w:rPr>
           </w:pPr>
-          <w:hyperlink w:anchor="_Toc194389410" w:history="1">
-            <w:r>
-              <w:rPr>
-                <w:rStyle w:val="Hypertextovprepojenie"/>
+          <w:hyperlink w:anchor="_Toc194513813" w:history="1">
+            <w:r>
+              <w:rPr>
+                <w:rStyle w:val="Hyperlink"/>
                 <w:rFonts w:ascii="Aptos" w:hAnsi="Aptos"/>
                 <w:noProof/>
                 <w:lang w:val="sk-SK"/>
@@ -985,7 +985,7 @@
                 <w:noProof/>
                 <w:webHidden/>
               </w:rPr>
-              <w:instrText xml:space="preserve"> PAGEREF _Toc194389410 \h </w:instrText>
+              <w:instrText xml:space="preserve"> PAGEREF _Toc194513813 \h </w:instrText>
             </w:r>
             <w:r>
               <w:rPr>
@@ -1022,7 +1022,7 @@
         </w:p>
         <w:p>
           <w:pPr>
-            <w:pStyle w:val="Obsah3"/>
+            <w:pStyle w:val="TOC3"/>
             <w:tabs>
               <w:tab w:val="right" w:leader="dot" w:pos="8630"/>
             </w:tabs>
@@ -1034,14 +1034,14 @@
               <w:kern w:val="2"/>
               <w:sz w:val="24"/>
               <w:szCs w:val="24"/>
-              <w:lang w:val="sk-SK" w:eastAsia="sk-SK"/>
+              <w:lang w:val="en-SK" w:eastAsia="en-GB"/>
               <w14:ligatures w14:val="standardContextual"/>
             </w:rPr>
           </w:pPr>
-          <w:hyperlink w:anchor="_Toc194389411" w:history="1">
-            <w:r>
-              <w:rPr>
-                <w:rStyle w:val="Hypertextovprepojenie"/>
+          <w:hyperlink w:anchor="_Toc194513814" w:history="1">
+            <w:r>
+              <w:rPr>
+                <w:rStyle w:val="Hyperlink"/>
                 <w:rFonts w:ascii="Aptos" w:hAnsi="Aptos"/>
                 <w:noProof/>
                 <w:lang w:val="sk-SK"/>
@@ -1070,7 +1070,7 @@
                 <w:noProof/>
                 <w:webHidden/>
               </w:rPr>
-              <w:instrText xml:space="preserve"> PAGEREF _Toc194389411 \h </w:instrText>
+              <w:instrText xml:space="preserve"> PAGEREF _Toc194513814 \h </w:instrText>
             </w:r>
             <w:r>
               <w:rPr>
@@ -1107,7 +1107,7 @@
         </w:p>
         <w:p>
           <w:pPr>
-            <w:pStyle w:val="Obsah3"/>
+            <w:pStyle w:val="TOC3"/>
             <w:tabs>
               <w:tab w:val="right" w:leader="dot" w:pos="8630"/>
             </w:tabs>
@@ -1119,14 +1119,14 @@
               <w:kern w:val="2"/>
               <w:sz w:val="24"/>
               <w:szCs w:val="24"/>
-              <w:lang w:val="sk-SK" w:eastAsia="sk-SK"/>
+              <w:lang w:val="en-SK" w:eastAsia="en-GB"/>
               <w14:ligatures w14:val="standardContextual"/>
             </w:rPr>
           </w:pPr>
-          <w:hyperlink w:anchor="_Toc194389412" w:history="1">
-            <w:r>
-              <w:rPr>
-                <w:rStyle w:val="Hypertextovprepojenie"/>
+          <w:hyperlink w:anchor="_Toc194513815" w:history="1">
+            <w:r>
+              <w:rPr>
+                <w:rStyle w:val="Hyperlink"/>
                 <w:rFonts w:ascii="Aptos" w:hAnsi="Aptos"/>
                 <w:noProof/>
                 <w:lang w:val="sk-SK"/>
@@ -1155,7 +1155,7 @@
                 <w:noProof/>
                 <w:webHidden/>
               </w:rPr>
-              <w:instrText xml:space="preserve"> PAGEREF _Toc194389412 \h </w:instrText>
+              <w:instrText xml:space="preserve"> PAGEREF _Toc194513815 \h </w:instrText>
             </w:r>
             <w:r>
               <w:rPr>
@@ -1192,7 +1192,7 @@
         </w:p>
         <w:p>
           <w:pPr>
-            <w:pStyle w:val="Obsah3"/>
+            <w:pStyle w:val="TOC3"/>
             <w:tabs>
               <w:tab w:val="right" w:leader="dot" w:pos="8630"/>
             </w:tabs>
@@ -1204,14 +1204,14 @@
               <w:kern w:val="2"/>
               <w:sz w:val="24"/>
               <w:szCs w:val="24"/>
-              <w:lang w:val="sk-SK" w:eastAsia="sk-SK"/>
+              <w:lang w:val="en-SK" w:eastAsia="en-GB"/>
               <w14:ligatures w14:val="standardContextual"/>
             </w:rPr>
           </w:pPr>
-          <w:hyperlink w:anchor="_Toc194389413" w:history="1">
-            <w:r>
-              <w:rPr>
-                <w:rStyle w:val="Hypertextovprepojenie"/>
+          <w:hyperlink w:anchor="_Toc194513816" w:history="1">
+            <w:r>
+              <w:rPr>
+                <w:rStyle w:val="Hyperlink"/>
                 <w:rFonts w:ascii="Aptos" w:hAnsi="Aptos"/>
                 <w:noProof/>
                 <w:lang w:val="sk-SK"/>
@@ -1240,7 +1240,7 @@
                 <w:noProof/>
                 <w:webHidden/>
               </w:rPr>
-              <w:instrText xml:space="preserve"> PAGEREF _Toc194389413 \h </w:instrText>
+              <w:instrText xml:space="preserve"> PAGEREF _Toc194513816 \h </w:instrText>
             </w:r>
             <w:r>
               <w:rPr>
@@ -1277,7 +1277,7 @@
         </w:p>
         <w:p>
           <w:pPr>
-            <w:pStyle w:val="Obsah3"/>
+            <w:pStyle w:val="TOC3"/>
             <w:tabs>
               <w:tab w:val="right" w:leader="dot" w:pos="8630"/>
             </w:tabs>
@@ -1289,14 +1289,14 @@
               <w:kern w:val="2"/>
               <w:sz w:val="24"/>
               <w:szCs w:val="24"/>
-              <w:lang w:val="sk-SK" w:eastAsia="sk-SK"/>
+              <w:lang w:val="en-SK" w:eastAsia="en-GB"/>
               <w14:ligatures w14:val="standardContextual"/>
             </w:rPr>
           </w:pPr>
-          <w:hyperlink w:anchor="_Toc194389414" w:history="1">
-            <w:r>
-              <w:rPr>
-                <w:rStyle w:val="Hypertextovprepojenie"/>
+          <w:hyperlink w:anchor="_Toc194513817" w:history="1">
+            <w:r>
+              <w:rPr>
+                <w:rStyle w:val="Hyperlink"/>
                 <w:rFonts w:ascii="Aptos" w:hAnsi="Aptos"/>
                 <w:noProof/>
                 <w:lang w:val="sk-SK"/>
@@ -1325,7 +1325,7 @@
                 <w:noProof/>
                 <w:webHidden/>
               </w:rPr>
-              <w:instrText xml:space="preserve"> PAGEREF _Toc194389414 \h </w:instrText>
+              <w:instrText xml:space="preserve"> PAGEREF _Toc194513817 \h </w:instrText>
             </w:r>
             <w:r>
               <w:rPr>
@@ -1362,7 +1362,7 @@
         </w:p>
         <w:p>
           <w:pPr>
-            <w:pStyle w:val="Obsah3"/>
+            <w:pStyle w:val="TOC3"/>
             <w:tabs>
               <w:tab w:val="right" w:leader="dot" w:pos="8630"/>
             </w:tabs>
@@ -1374,14 +1374,14 @@
               <w:kern w:val="2"/>
               <w:sz w:val="24"/>
               <w:szCs w:val="24"/>
-              <w:lang w:val="sk-SK" w:eastAsia="sk-SK"/>
+              <w:lang w:val="en-SK" w:eastAsia="en-GB"/>
               <w14:ligatures w14:val="standardContextual"/>
             </w:rPr>
           </w:pPr>
-          <w:hyperlink w:anchor="_Toc194389415" w:history="1">
-            <w:r>
-              <w:rPr>
-                <w:rStyle w:val="Hypertextovprepojenie"/>
+          <w:hyperlink w:anchor="_Toc194513818" w:history="1">
+            <w:r>
+              <w:rPr>
+                <w:rStyle w:val="Hyperlink"/>
                 <w:rFonts w:ascii="Aptos" w:hAnsi="Aptos"/>
                 <w:noProof/>
                 <w:lang w:val="sk-SK"/>
@@ -1410,7 +1410,7 @@
                 <w:noProof/>
                 <w:webHidden/>
               </w:rPr>
-              <w:instrText xml:space="preserve"> PAGEREF _Toc194389415 \h </w:instrText>
+              <w:instrText xml:space="preserve"> PAGEREF _Toc194513818 \h </w:instrText>
             </w:r>
             <w:r>
               <w:rPr>
@@ -1447,7 +1447,7 @@
         </w:p>
         <w:p>
           <w:pPr>
-            <w:pStyle w:val="Obsah3"/>
+            <w:pStyle w:val="TOC3"/>
             <w:tabs>
               <w:tab w:val="right" w:leader="dot" w:pos="8630"/>
             </w:tabs>
@@ -1459,14 +1459,14 @@
               <w:kern w:val="2"/>
               <w:sz w:val="24"/>
               <w:szCs w:val="24"/>
-              <w:lang w:val="sk-SK" w:eastAsia="sk-SK"/>
+              <w:lang w:val="en-SK" w:eastAsia="en-GB"/>
               <w14:ligatures w14:val="standardContextual"/>
             </w:rPr>
           </w:pPr>
-          <w:hyperlink w:anchor="_Toc194389416" w:history="1">
-            <w:r>
-              <w:rPr>
-                <w:rStyle w:val="Hypertextovprepojenie"/>
+          <w:hyperlink w:anchor="_Toc194513819" w:history="1">
+            <w:r>
+              <w:rPr>
+                <w:rStyle w:val="Hyperlink"/>
                 <w:rFonts w:ascii="Aptos" w:hAnsi="Aptos"/>
                 <w:noProof/>
                 <w:lang w:val="sk-SK"/>
@@ -1495,7 +1495,7 @@
                 <w:noProof/>
                 <w:webHidden/>
               </w:rPr>
-              <w:instrText xml:space="preserve"> PAGEREF _Toc194389416 \h </w:instrText>
+              <w:instrText xml:space="preserve"> PAGEREF _Toc194513819 \h </w:instrText>
             </w:r>
             <w:r>
               <w:rPr>
@@ -1532,7 +1532,7 @@
         </w:p>
         <w:p>
           <w:pPr>
-            <w:pStyle w:val="Obsah3"/>
+            <w:pStyle w:val="TOC3"/>
             <w:tabs>
               <w:tab w:val="right" w:leader="dot" w:pos="8630"/>
             </w:tabs>
@@ -1544,14 +1544,14 @@
               <w:kern w:val="2"/>
               <w:sz w:val="24"/>
               <w:szCs w:val="24"/>
-              <w:lang w:val="sk-SK" w:eastAsia="sk-SK"/>
+              <w:lang w:val="en-SK" w:eastAsia="en-GB"/>
               <w14:ligatures w14:val="standardContextual"/>
             </w:rPr>
           </w:pPr>
-          <w:hyperlink w:anchor="_Toc194389417" w:history="1">
-            <w:r>
-              <w:rPr>
-                <w:rStyle w:val="Hypertextovprepojenie"/>
+          <w:hyperlink w:anchor="_Toc194513820" w:history="1">
+            <w:r>
+              <w:rPr>
+                <w:rStyle w:val="Hyperlink"/>
                 <w:rFonts w:ascii="Aptos" w:hAnsi="Aptos"/>
                 <w:noProof/>
                 <w:lang w:val="sk-SK"/>
@@ -1580,7 +1580,7 @@
                 <w:noProof/>
                 <w:webHidden/>
               </w:rPr>
-              <w:instrText xml:space="preserve"> PAGEREF _Toc194389417 \h </w:instrText>
+              <w:instrText xml:space="preserve"> PAGEREF _Toc194513820 \h </w:instrText>
             </w:r>
             <w:r>
               <w:rPr>
@@ -1617,7 +1617,7 @@
         </w:p>
         <w:p>
           <w:pPr>
-            <w:pStyle w:val="Obsah2"/>
+            <w:pStyle w:val="TOC2"/>
             <w:tabs>
               <w:tab w:val="right" w:leader="dot" w:pos="8630"/>
             </w:tabs>
@@ -1628,14 +1628,14 @@
               <w:kern w:val="2"/>
               <w:sz w:val="24"/>
               <w:szCs w:val="24"/>
-              <w:lang w:val="sk-SK" w:eastAsia="sk-SK"/>
+              <w:lang w:val="en-SK" w:eastAsia="en-GB"/>
               <w14:ligatures w14:val="standardContextual"/>
             </w:rPr>
           </w:pPr>
-          <w:hyperlink w:anchor="_Toc194389418" w:history="1">
-            <w:r>
-              <w:rPr>
-                <w:rStyle w:val="Hypertextovprepojenie"/>
+          <w:hyperlink w:anchor="_Toc194513821" w:history="1">
+            <w:r>
+              <w:rPr>
+                <w:rStyle w:val="Hyperlink"/>
                 <w:rFonts w:ascii="Aptos" w:hAnsi="Aptos"/>
                 <w:noProof/>
                 <w:lang w:val="sk-SK"/>
@@ -1664,7 +1664,7 @@
                 <w:noProof/>
                 <w:webHidden/>
               </w:rPr>
-              <w:instrText xml:space="preserve"> PAGEREF _Toc194389418 \h </w:instrText>
+              <w:instrText xml:space="preserve"> PAGEREF _Toc194513821 \h </w:instrText>
             </w:r>
             <w:r>
               <w:rPr>
@@ -1687,7 +1687,7 @@
                 <w:noProof/>
                 <w:webHidden/>
               </w:rPr>
-              <w:t>9</w:t>
+              <w:t>8</w:t>
             </w:r>
             <w:r>
               <w:rPr>
@@ -1701,7 +1701,7 @@
         </w:p>
         <w:p>
           <w:pPr>
-            <w:pStyle w:val="Obsah3"/>
+            <w:pStyle w:val="TOC3"/>
             <w:tabs>
               <w:tab w:val="right" w:leader="dot" w:pos="8630"/>
             </w:tabs>
@@ -1713,14 +1713,14 @@
               <w:kern w:val="2"/>
               <w:sz w:val="24"/>
               <w:szCs w:val="24"/>
-              <w:lang w:val="sk-SK" w:eastAsia="sk-SK"/>
+              <w:lang w:val="en-SK" w:eastAsia="en-GB"/>
               <w14:ligatures w14:val="standardContextual"/>
             </w:rPr>
           </w:pPr>
-          <w:hyperlink w:anchor="_Toc194389419" w:history="1">
-            <w:r>
-              <w:rPr>
-                <w:rStyle w:val="Hypertextovprepojenie"/>
+          <w:hyperlink w:anchor="_Toc194513822" w:history="1">
+            <w:r>
+              <w:rPr>
+                <w:rStyle w:val="Hyperlink"/>
                 <w:rFonts w:ascii="Aptos" w:hAnsi="Aptos"/>
                 <w:noProof/>
                 <w:lang w:val="sk-SK"/>
@@ -1749,7 +1749,7 @@
                 <w:noProof/>
                 <w:webHidden/>
               </w:rPr>
-              <w:instrText xml:space="preserve"> PAGEREF _Toc194389419 \h </w:instrText>
+              <w:instrText xml:space="preserve"> PAGEREF _Toc194513822 \h </w:instrText>
             </w:r>
             <w:r>
               <w:rPr>
@@ -1772,7 +1772,7 @@
                 <w:noProof/>
                 <w:webHidden/>
               </w:rPr>
-              <w:t>9</w:t>
+              <w:t>8</w:t>
             </w:r>
             <w:r>
               <w:rPr>
@@ -1786,7 +1786,7 @@
         </w:p>
         <w:p>
           <w:pPr>
-            <w:pStyle w:val="Obsah3"/>
+            <w:pStyle w:val="TOC3"/>
             <w:tabs>
               <w:tab w:val="right" w:leader="dot" w:pos="8630"/>
             </w:tabs>
@@ -1798,14 +1798,14 @@
               <w:kern w:val="2"/>
               <w:sz w:val="24"/>
               <w:szCs w:val="24"/>
-              <w:lang w:val="sk-SK" w:eastAsia="sk-SK"/>
+              <w:lang w:val="en-SK" w:eastAsia="en-GB"/>
               <w14:ligatures w14:val="standardContextual"/>
             </w:rPr>
           </w:pPr>
-          <w:hyperlink w:anchor="_Toc194389420" w:history="1">
-            <w:r>
-              <w:rPr>
-                <w:rStyle w:val="Hypertextovprepojenie"/>
+          <w:hyperlink w:anchor="_Toc194513823" w:history="1">
+            <w:r>
+              <w:rPr>
+                <w:rStyle w:val="Hyperlink"/>
                 <w:rFonts w:ascii="Aptos" w:hAnsi="Aptos"/>
                 <w:noProof/>
                 <w:lang w:val="sk-SK"/>
@@ -1834,7 +1834,7 @@
                 <w:noProof/>
                 <w:webHidden/>
               </w:rPr>
-              <w:instrText xml:space="preserve"> PAGEREF _Toc194389420 \h </w:instrText>
+              <w:instrText xml:space="preserve"> PAGEREF _Toc194513823 \h </w:instrText>
             </w:r>
             <w:r>
               <w:rPr>
@@ -1857,7 +1857,7 @@
                 <w:noProof/>
                 <w:webHidden/>
               </w:rPr>
-              <w:t>9</w:t>
+              <w:t>8</w:t>
             </w:r>
             <w:r>
               <w:rPr>
@@ -1871,7 +1871,7 @@
         </w:p>
         <w:p>
           <w:pPr>
-            <w:pStyle w:val="Obsah3"/>
+            <w:pStyle w:val="TOC3"/>
             <w:tabs>
               <w:tab w:val="right" w:leader="dot" w:pos="8630"/>
             </w:tabs>
@@ -1883,14 +1883,14 @@
               <w:kern w:val="2"/>
               <w:sz w:val="24"/>
               <w:szCs w:val="24"/>
-              <w:lang w:val="sk-SK" w:eastAsia="sk-SK"/>
+              <w:lang w:val="en-SK" w:eastAsia="en-GB"/>
               <w14:ligatures w14:val="standardContextual"/>
             </w:rPr>
           </w:pPr>
-          <w:hyperlink w:anchor="_Toc194389421" w:history="1">
-            <w:r>
-              <w:rPr>
-                <w:rStyle w:val="Hypertextovprepojenie"/>
+          <w:hyperlink w:anchor="_Toc194513824" w:history="1">
+            <w:r>
+              <w:rPr>
+                <w:rStyle w:val="Hyperlink"/>
                 <w:rFonts w:ascii="Aptos" w:hAnsi="Aptos"/>
                 <w:noProof/>
                 <w:lang w:val="sk-SK"/>
@@ -1919,7 +1919,7 @@
                 <w:noProof/>
                 <w:webHidden/>
               </w:rPr>
-              <w:instrText xml:space="preserve"> PAGEREF _Toc194389421 \h </w:instrText>
+              <w:instrText xml:space="preserve"> PAGEREF _Toc194513824 \h </w:instrText>
             </w:r>
             <w:r>
               <w:rPr>
@@ -1942,7 +1942,7 @@
                 <w:noProof/>
                 <w:webHidden/>
               </w:rPr>
-              <w:t>9</w:t>
+              <w:t>8</w:t>
             </w:r>
             <w:r>
               <w:rPr>
@@ -1956,7 +1956,7 @@
         </w:p>
         <w:p>
           <w:pPr>
-            <w:pStyle w:val="Obsah3"/>
+            <w:pStyle w:val="TOC3"/>
             <w:tabs>
               <w:tab w:val="right" w:leader="dot" w:pos="8630"/>
             </w:tabs>
@@ -1968,14 +1968,14 @@
               <w:kern w:val="2"/>
               <w:sz w:val="24"/>
               <w:szCs w:val="24"/>
-              <w:lang w:val="sk-SK" w:eastAsia="sk-SK"/>
+              <w:lang w:val="en-SK" w:eastAsia="en-GB"/>
               <w14:ligatures w14:val="standardContextual"/>
             </w:rPr>
           </w:pPr>
-          <w:hyperlink w:anchor="_Toc194389422" w:history="1">
-            <w:r>
-              <w:rPr>
-                <w:rStyle w:val="Hypertextovprepojenie"/>
+          <w:hyperlink w:anchor="_Toc194513825" w:history="1">
+            <w:r>
+              <w:rPr>
+                <w:rStyle w:val="Hyperlink"/>
                 <w:rFonts w:ascii="Aptos" w:hAnsi="Aptos"/>
                 <w:noProof/>
                 <w:lang w:val="sk-SK"/>
@@ -2004,7 +2004,7 @@
                 <w:noProof/>
                 <w:webHidden/>
               </w:rPr>
-              <w:instrText xml:space="preserve"> PAGEREF _Toc194389422 \h </w:instrText>
+              <w:instrText xml:space="preserve"> PAGEREF _Toc194513825 \h </w:instrText>
             </w:r>
             <w:r>
               <w:rPr>
@@ -2027,7 +2027,7 @@
                 <w:noProof/>
                 <w:webHidden/>
               </w:rPr>
-              <w:t>10</w:t>
+              <w:t>8</w:t>
             </w:r>
             <w:r>
               <w:rPr>
@@ -2041,7 +2041,7 @@
         </w:p>
         <w:p>
           <w:pPr>
-            <w:pStyle w:val="Obsah2"/>
+            <w:pStyle w:val="TOC2"/>
             <w:tabs>
               <w:tab w:val="right" w:leader="dot" w:pos="8630"/>
             </w:tabs>
@@ -2052,14 +2052,14 @@
               <w:kern w:val="2"/>
               <w:sz w:val="24"/>
               <w:szCs w:val="24"/>
-              <w:lang w:val="sk-SK" w:eastAsia="sk-SK"/>
+              <w:lang w:val="en-SK" w:eastAsia="en-GB"/>
               <w14:ligatures w14:val="standardContextual"/>
             </w:rPr>
           </w:pPr>
-          <w:hyperlink w:anchor="_Toc194389423" w:history="1">
-            <w:r>
-              <w:rPr>
-                <w:rStyle w:val="Hypertextovprepojenie"/>
+          <w:hyperlink w:anchor="_Toc194513826" w:history="1">
+            <w:r>
+              <w:rPr>
+                <w:rStyle w:val="Hyperlink"/>
                 <w:rFonts w:ascii="Aptos" w:hAnsi="Aptos"/>
                 <w:noProof/>
                 <w:lang w:val="sk-SK"/>
@@ -2088,7 +2088,7 @@
                 <w:noProof/>
                 <w:webHidden/>
               </w:rPr>
-              <w:instrText xml:space="preserve"> PAGEREF _Toc194389423 \h </w:instrText>
+              <w:instrText xml:space="preserve"> PAGEREF _Toc194513826 \h </w:instrText>
             </w:r>
             <w:r>
               <w:rPr>
@@ -2111,7 +2111,7 @@
                 <w:noProof/>
                 <w:webHidden/>
               </w:rPr>
-              <w:t>11</w:t>
+              <w:t>9</w:t>
             </w:r>
             <w:r>
               <w:rPr>
@@ -2125,7 +2125,7 @@
         </w:p>
         <w:p>
           <w:pPr>
-            <w:pStyle w:val="Obsah1"/>
+            <w:pStyle w:val="TOC1"/>
             <w:tabs>
               <w:tab w:val="right" w:leader="dot" w:pos="8630"/>
             </w:tabs>
@@ -2138,14 +2138,14 @@
               <w:kern w:val="2"/>
               <w:sz w:val="24"/>
               <w:szCs w:val="24"/>
-              <w:lang w:val="sk-SK" w:eastAsia="sk-SK"/>
+              <w:lang w:val="en-SK" w:eastAsia="en-GB"/>
               <w14:ligatures w14:val="standardContextual"/>
             </w:rPr>
           </w:pPr>
-          <w:hyperlink w:anchor="_Toc194389424" w:history="1">
-            <w:r>
-              <w:rPr>
-                <w:rStyle w:val="Hypertextovprepojenie"/>
+          <w:hyperlink w:anchor="_Toc194513827" w:history="1">
+            <w:r>
+              <w:rPr>
+                <w:rStyle w:val="Hyperlink"/>
                 <w:rFonts w:ascii="Aptos" w:hAnsi="Aptos"/>
                 <w:noProof/>
                 <w:lang w:val="sk-SK"/>
@@ -2174,7 +2174,7 @@
                 <w:noProof/>
                 <w:webHidden/>
               </w:rPr>
-              <w:instrText xml:space="preserve"> PAGEREF _Toc194389424 \h </w:instrText>
+              <w:instrText xml:space="preserve"> PAGEREF _Toc194513827 \h </w:instrText>
             </w:r>
             <w:r>
               <w:rPr>
@@ -2197,7 +2197,7 @@
                 <w:noProof/>
                 <w:webHidden/>
               </w:rPr>
-              <w:t>13</w:t>
+              <w:t>11</w:t>
             </w:r>
             <w:r>
               <w:rPr>
@@ -2211,7 +2211,7 @@
         </w:p>
         <w:p>
           <w:pPr>
-            <w:pStyle w:val="Obsah1"/>
+            <w:pStyle w:val="TOC1"/>
             <w:tabs>
               <w:tab w:val="right" w:leader="dot" w:pos="8630"/>
             </w:tabs>
@@ -2224,14 +2224,14 @@
               <w:kern w:val="2"/>
               <w:sz w:val="24"/>
               <w:szCs w:val="24"/>
-              <w:lang w:val="sk-SK" w:eastAsia="sk-SK"/>
+              <w:lang w:val="en-SK" w:eastAsia="en-GB"/>
               <w14:ligatures w14:val="standardContextual"/>
             </w:rPr>
           </w:pPr>
-          <w:hyperlink w:anchor="_Toc194389425" w:history="1">
-            <w:r>
-              <w:rPr>
-                <w:rStyle w:val="Hypertextovprepojenie"/>
+          <w:hyperlink w:anchor="_Toc194513828" w:history="1">
+            <w:r>
+              <w:rPr>
+                <w:rStyle w:val="Hyperlink"/>
                 <w:rFonts w:ascii="Aptos" w:hAnsi="Aptos"/>
                 <w:noProof/>
                 <w:lang w:val="sk-SK"/>
@@ -2260,7 +2260,7 @@
                 <w:noProof/>
                 <w:webHidden/>
               </w:rPr>
-              <w:instrText xml:space="preserve"> PAGEREF _Toc194389425 \h </w:instrText>
+              <w:instrText xml:space="preserve"> PAGEREF _Toc194513828 \h </w:instrText>
             </w:r>
             <w:r>
               <w:rPr>
@@ -2283,7 +2283,7 @@
                 <w:noProof/>
                 <w:webHidden/>
               </w:rPr>
-              <w:t>14</w:t>
+              <w:t>12</w:t>
             </w:r>
             <w:r>
               <w:rPr>
@@ -2297,7 +2297,7 @@
         </w:p>
         <w:p>
           <w:pPr>
-            <w:pStyle w:val="Obsah1"/>
+            <w:pStyle w:val="TOC1"/>
             <w:tabs>
               <w:tab w:val="right" w:leader="dot" w:pos="8630"/>
             </w:tabs>
@@ -2310,14 +2310,14 @@
               <w:kern w:val="2"/>
               <w:sz w:val="24"/>
               <w:szCs w:val="24"/>
-              <w:lang w:val="sk-SK" w:eastAsia="sk-SK"/>
+              <w:lang w:val="en-SK" w:eastAsia="en-GB"/>
               <w14:ligatures w14:val="standardContextual"/>
             </w:rPr>
           </w:pPr>
-          <w:hyperlink w:anchor="_Toc194389426" w:history="1">
-            <w:r>
-              <w:rPr>
-                <w:rStyle w:val="Hypertextovprepojenie"/>
+          <w:hyperlink w:anchor="_Toc194513829" w:history="1">
+            <w:r>
+              <w:rPr>
+                <w:rStyle w:val="Hyperlink"/>
                 <w:rFonts w:ascii="Aptos" w:hAnsi="Aptos"/>
                 <w:noProof/>
                 <w:lang w:val="sk-SK"/>
@@ -2346,7 +2346,7 @@
                 <w:noProof/>
                 <w:webHidden/>
               </w:rPr>
-              <w:instrText xml:space="preserve"> PAGEREF _Toc194389426 \h </w:instrText>
+              <w:instrText xml:space="preserve"> PAGEREF _Toc194513829 \h </w:instrText>
             </w:r>
             <w:r>
               <w:rPr>
@@ -2369,7 +2369,7 @@
                 <w:noProof/>
                 <w:webHidden/>
               </w:rPr>
-              <w:t>14</w:t>
+              <w:t>12</w:t>
             </w:r>
             <w:r>
               <w:rPr>
@@ -2419,7 +2419,7 @@
     </w:p>
     <w:p>
       <w:pPr>
-        <w:pStyle w:val="Zoznamobrzkov"/>
+        <w:pStyle w:val="TableofFigures"/>
         <w:tabs>
           <w:tab w:val="right" w:leader="dot" w:pos="8630"/>
         </w:tabs>
@@ -2427,7 +2427,7 @@
           <w:rFonts w:ascii="Aptos" w:hAnsi="Aptos"/>
           <w:noProof/>
           <w:kern w:val="2"/>
-          <w:lang w:val="sk-SK" w:eastAsia="sk-SK"/>
+          <w:lang w:val="en-SK" w:eastAsia="en-GB"/>
           <w14:ligatures w14:val="standardContextual"/>
         </w:rPr>
       </w:pPr>
@@ -2458,10 +2458,10 @@
         </w:rPr>
         <w:fldChar w:fldCharType="separate"/>
       </w:r>
-      <w:hyperlink w:anchor="_Toc194389428" w:history="1">
+      <w:hyperlink w:anchor="_Toc194513832" w:history="1">
         <w:r>
           <w:rPr>
-            <w:rStyle w:val="Hypertextovprepojenie"/>
+            <w:rStyle w:val="Hyperlink"/>
             <w:rFonts w:ascii="Aptos" w:hAnsi="Aptos"/>
             <w:noProof/>
           </w:rPr>
@@ -2489,7 +2489,7 @@
             <w:noProof/>
             <w:webHidden/>
           </w:rPr>
-          <w:instrText xml:space="preserve"> PAGEREF _Toc194389428 \h </w:instrText>
+          <w:instrText xml:space="preserve"> PAGEREF _Toc194513832 \h </w:instrText>
         </w:r>
         <w:r>
           <w:rPr>
@@ -2526,7 +2526,7 @@
     </w:p>
     <w:p>
       <w:pPr>
-        <w:pStyle w:val="Zoznamobrzkov"/>
+        <w:pStyle w:val="TableofFigures"/>
         <w:tabs>
           <w:tab w:val="right" w:leader="dot" w:pos="8630"/>
         </w:tabs>
@@ -2534,14 +2534,14 @@
           <w:rFonts w:ascii="Aptos" w:hAnsi="Aptos"/>
           <w:noProof/>
           <w:kern w:val="2"/>
-          <w:lang w:val="sk-SK" w:eastAsia="sk-SK"/>
+          <w:lang w:val="en-SK" w:eastAsia="en-GB"/>
           <w14:ligatures w14:val="standardContextual"/>
         </w:rPr>
       </w:pPr>
-      <w:hyperlink w:anchor="_Toc194389429" w:history="1">
+      <w:hyperlink w:anchor="_Toc194513833" w:history="1">
         <w:r>
           <w:rPr>
-            <w:rStyle w:val="Hypertextovprepojenie"/>
+            <w:rStyle w:val="Hyperlink"/>
             <w:rFonts w:ascii="Aptos" w:hAnsi="Aptos"/>
             <w:noProof/>
           </w:rPr>
@@ -2569,7 +2569,7 @@
             <w:noProof/>
             <w:webHidden/>
           </w:rPr>
-          <w:instrText xml:space="preserve"> PAGEREF _Toc194389429 \h </w:instrText>
+          <w:instrText xml:space="preserve"> PAGEREF _Toc194513833 \h </w:instrText>
         </w:r>
         <w:r>
           <w:rPr>
@@ -2606,7 +2606,7 @@
     </w:p>
     <w:p>
       <w:pPr>
-        <w:pStyle w:val="Zoznamobrzkov"/>
+        <w:pStyle w:val="TableofFigures"/>
         <w:tabs>
           <w:tab w:val="right" w:leader="dot" w:pos="8630"/>
         </w:tabs>
@@ -2614,18 +2614,18 @@
           <w:rFonts w:ascii="Aptos" w:hAnsi="Aptos"/>
           <w:noProof/>
           <w:kern w:val="2"/>
-          <w:lang w:val="sk-SK" w:eastAsia="sk-SK"/>
+          <w:lang w:val="en-SK" w:eastAsia="en-GB"/>
           <w14:ligatures w14:val="standardContextual"/>
         </w:rPr>
       </w:pPr>
-      <w:hyperlink w:anchor="_Toc194389430" w:history="1">
+      <w:hyperlink w:anchor="_Toc194513834" w:history="1">
         <w:r>
           <w:rPr>
-            <w:rStyle w:val="Hypertextovprepojenie"/>
+            <w:rStyle w:val="Hyperlink"/>
             <w:rFonts w:ascii="Aptos" w:hAnsi="Aptos"/>
             <w:noProof/>
           </w:rPr>
-          <w:t>Obrázok 3 Snímka obrazovky testu exponenciálneho generátora</w:t>
+          <w:t>Obrázok 3 Snímky obrazovky testov generátorov</w:t>
         </w:r>
         <w:r>
           <w:rPr>
@@ -2649,7 +2649,7 @@
             <w:noProof/>
             <w:webHidden/>
           </w:rPr>
-          <w:instrText xml:space="preserve"> PAGEREF _Toc194389430 \h </w:instrText>
+          <w:instrText xml:space="preserve"> PAGEREF _Toc194513834 \h </w:instrText>
         </w:r>
         <w:r>
           <w:rPr>
@@ -2686,7 +2686,7 @@
     </w:p>
     <w:p>
       <w:pPr>
-        <w:pStyle w:val="Zoznamobrzkov"/>
+        <w:pStyle w:val="TableofFigures"/>
         <w:tabs>
           <w:tab w:val="right" w:leader="dot" w:pos="8630"/>
         </w:tabs>
@@ -2694,18 +2694,18 @@
           <w:rFonts w:ascii="Aptos" w:hAnsi="Aptos"/>
           <w:noProof/>
           <w:kern w:val="2"/>
-          <w:lang w:val="sk-SK" w:eastAsia="sk-SK"/>
+          <w:lang w:val="en-SK" w:eastAsia="en-GB"/>
           <w14:ligatures w14:val="standardContextual"/>
         </w:rPr>
       </w:pPr>
-      <w:hyperlink w:anchor="_Toc194389431" w:history="1">
+      <w:hyperlink w:anchor="_Toc194513835" w:history="1">
         <w:r>
           <w:rPr>
-            <w:rStyle w:val="Hypertextovprepojenie"/>
+            <w:rStyle w:val="Hyperlink"/>
             <w:rFonts w:ascii="Aptos" w:hAnsi="Aptos"/>
             <w:noProof/>
           </w:rPr>
-          <w:t>Obrázok 4 Snímka obrazovky testu trojuholníkového generátora</w:t>
+          <w:t>Obrázok 5 UML diagram modulu DSSimulationWoodWork</w:t>
         </w:r>
         <w:r>
           <w:rPr>
@@ -2729,7 +2729,7 @@
             <w:noProof/>
             <w:webHidden/>
           </w:rPr>
-          <w:instrText xml:space="preserve"> PAGEREF _Toc194389431 \h </w:instrText>
+          <w:instrText xml:space="preserve"> PAGEREF _Toc194513835 \h </w:instrText>
         </w:r>
         <w:r>
           <w:rPr>
@@ -2766,7 +2766,7 @@
     </w:p>
     <w:p>
       <w:pPr>
-        <w:pStyle w:val="Zoznamobrzkov"/>
+        <w:pStyle w:val="TableofFigures"/>
         <w:tabs>
           <w:tab w:val="right" w:leader="dot" w:pos="8630"/>
         </w:tabs>
@@ -2774,94 +2774,14 @@
           <w:rFonts w:ascii="Aptos" w:hAnsi="Aptos"/>
           <w:noProof/>
           <w:kern w:val="2"/>
-          <w:lang w:val="sk-SK" w:eastAsia="sk-SK"/>
+          <w:lang w:val="en-SK" w:eastAsia="en-GB"/>
           <w14:ligatures w14:val="standardContextual"/>
         </w:rPr>
       </w:pPr>
-      <w:hyperlink w:anchor="_Toc194389432" w:history="1">
+      <w:hyperlink w:anchor="_Toc194513836" w:history="1">
         <w:r>
           <w:rPr>
-            <w:rStyle w:val="Hypertextovprepojenie"/>
-            <w:rFonts w:ascii="Aptos" w:hAnsi="Aptos"/>
-            <w:noProof/>
-          </w:rPr>
-          <w:t>Obrázok 5 UML diagram modulu DSSimulationWoodWork</w:t>
-        </w:r>
-        <w:r>
-          <w:rPr>
-            <w:rFonts w:ascii="Aptos" w:hAnsi="Aptos"/>
-            <w:noProof/>
-            <w:webHidden/>
-          </w:rPr>
-          <w:tab/>
-        </w:r>
-        <w:r>
-          <w:rPr>
-            <w:rFonts w:ascii="Aptos" w:hAnsi="Aptos"/>
-            <w:noProof/>
-            <w:webHidden/>
-          </w:rPr>
-          <w:fldChar w:fldCharType="begin"/>
-        </w:r>
-        <w:r>
-          <w:rPr>
-            <w:rFonts w:ascii="Aptos" w:hAnsi="Aptos"/>
-            <w:noProof/>
-            <w:webHidden/>
-          </w:rPr>
-          <w:instrText xml:space="preserve"> PAGEREF _Toc194389432 \h </w:instrText>
-        </w:r>
-        <w:r>
-          <w:rPr>
-            <w:rFonts w:ascii="Aptos" w:hAnsi="Aptos"/>
-            <w:noProof/>
-            <w:webHidden/>
-          </w:rPr>
-        </w:r>
-        <w:r>
-          <w:rPr>
-            <w:rFonts w:ascii="Aptos" w:hAnsi="Aptos"/>
-            <w:noProof/>
-            <w:webHidden/>
-          </w:rPr>
-          <w:fldChar w:fldCharType="separate"/>
-        </w:r>
-        <w:r>
-          <w:rPr>
-            <w:rFonts w:ascii="Aptos" w:hAnsi="Aptos"/>
-            <w:noProof/>
-            <w:webHidden/>
-          </w:rPr>
-          <w:t>9</w:t>
-        </w:r>
-        <w:r>
-          <w:rPr>
-            <w:rFonts w:ascii="Aptos" w:hAnsi="Aptos"/>
-            <w:noProof/>
-            <w:webHidden/>
-          </w:rPr>
-          <w:fldChar w:fldCharType="end"/>
-        </w:r>
-      </w:hyperlink>
-    </w:p>
-    <w:p>
-      <w:pPr>
-        <w:pStyle w:val="Zoznamobrzkov"/>
-        <w:tabs>
-          <w:tab w:val="right" w:leader="dot" w:pos="8630"/>
-        </w:tabs>
-        <w:rPr>
-          <w:rFonts w:ascii="Aptos" w:hAnsi="Aptos"/>
-          <w:noProof/>
-          <w:kern w:val="2"/>
-          <w:lang w:val="sk-SK" w:eastAsia="sk-SK"/>
-          <w14:ligatures w14:val="standardContextual"/>
-        </w:rPr>
-      </w:pPr>
-      <w:hyperlink w:anchor="_Toc194389433" w:history="1">
-        <w:r>
-          <w:rPr>
-            <w:rStyle w:val="Hypertextovprepojenie"/>
+            <w:rStyle w:val="Hyperlink"/>
             <w:rFonts w:ascii="Aptos" w:hAnsi="Aptos"/>
             <w:noProof/>
           </w:rPr>
@@ -2889,7 +2809,7 @@
             <w:noProof/>
             <w:webHidden/>
           </w:rPr>
-          <w:instrText xml:space="preserve"> PAGEREF _Toc194389433 \h </w:instrText>
+          <w:instrText xml:space="preserve"> PAGEREF _Toc194513836 \h </w:instrText>
         </w:r>
         <w:r>
           <w:rPr>
@@ -2912,7 +2832,7 @@
             <w:noProof/>
             <w:webHidden/>
           </w:rPr>
-          <w:t>12</w:t>
+          <w:t>10</w:t>
         </w:r>
         <w:r>
           <w:rPr>
@@ -2926,7 +2846,7 @@
     </w:p>
     <w:p>
       <w:pPr>
-        <w:pStyle w:val="Zoznamobrzkov"/>
+        <w:pStyle w:val="TableofFigures"/>
         <w:tabs>
           <w:tab w:val="right" w:leader="dot" w:pos="8630"/>
         </w:tabs>
@@ -2934,14 +2854,14 @@
           <w:rFonts w:ascii="Aptos" w:hAnsi="Aptos"/>
           <w:noProof/>
           <w:kern w:val="2"/>
-          <w:lang w:val="sk-SK" w:eastAsia="sk-SK"/>
+          <w:lang w:val="en-SK" w:eastAsia="en-GB"/>
           <w14:ligatures w14:val="standardContextual"/>
         </w:rPr>
       </w:pPr>
-      <w:hyperlink w:anchor="_Toc194389434" w:history="1">
+      <w:hyperlink w:anchor="_Toc194513837" w:history="1">
         <w:r>
           <w:rPr>
-            <w:rStyle w:val="Hypertextovprepojenie"/>
+            <w:rStyle w:val="Hyperlink"/>
             <w:rFonts w:ascii="Aptos" w:hAnsi="Aptos"/>
             <w:noProof/>
           </w:rPr>
@@ -2969,7 +2889,7 @@
             <w:noProof/>
             <w:webHidden/>
           </w:rPr>
-          <w:instrText xml:space="preserve"> PAGEREF _Toc194389434 \h </w:instrText>
+          <w:instrText xml:space="preserve"> PAGEREF _Toc194513837 \h </w:instrText>
         </w:r>
         <w:r>
           <w:rPr>
@@ -2992,7 +2912,7 @@
             <w:noProof/>
             <w:webHidden/>
           </w:rPr>
-          <w:t>12</w:t>
+          <w:t>10</w:t>
         </w:r>
         <w:r>
           <w:rPr>
@@ -3006,7 +2926,7 @@
     </w:p>
     <w:p>
       <w:pPr>
-        <w:pStyle w:val="Zoznamobrzkov"/>
+        <w:pStyle w:val="TableofFigures"/>
         <w:tabs>
           <w:tab w:val="right" w:leader="dot" w:pos="8630"/>
         </w:tabs>
@@ -3014,14 +2934,14 @@
           <w:rFonts w:ascii="Aptos" w:hAnsi="Aptos"/>
           <w:noProof/>
           <w:kern w:val="2"/>
-          <w:lang w:val="sk-SK" w:eastAsia="sk-SK"/>
+          <w:lang w:val="en-SK" w:eastAsia="en-GB"/>
           <w14:ligatures w14:val="standardContextual"/>
         </w:rPr>
       </w:pPr>
-      <w:hyperlink w:anchor="_Toc194389435" w:history="1">
+      <w:hyperlink w:anchor="_Toc194513838" w:history="1">
         <w:r>
           <w:rPr>
-            <w:rStyle w:val="Hypertextovprepojenie"/>
+            <w:rStyle w:val="Hyperlink"/>
             <w:rFonts w:ascii="Aptos" w:hAnsi="Aptos"/>
             <w:noProof/>
           </w:rPr>
@@ -3049,7 +2969,7 @@
             <w:noProof/>
             <w:webHidden/>
           </w:rPr>
-          <w:instrText xml:space="preserve"> PAGEREF _Toc194389435 \h </w:instrText>
+          <w:instrText xml:space="preserve"> PAGEREF _Toc194513838 \h </w:instrText>
         </w:r>
         <w:r>
           <w:rPr>
@@ -3072,7 +2992,7 @@
             <w:noProof/>
             <w:webHidden/>
           </w:rPr>
-          <w:t>13</w:t>
+          <w:t>11</w:t>
         </w:r>
         <w:r>
           <w:rPr>
@@ -3115,14 +3035,14 @@
     </w:p>
     <w:p>
       <w:pPr>
-        <w:pStyle w:val="Nadpis1"/>
+        <w:pStyle w:val="Heading1"/>
         <w:jc w:val="both"/>
         <w:rPr>
           <w:rFonts w:ascii="Aptos" w:hAnsi="Aptos"/>
           <w:lang w:val="sk-SK"/>
         </w:rPr>
       </w:pPr>
-      <w:bookmarkStart w:id="0" w:name="_Toc194389406"/>
+      <w:bookmarkStart w:id="0" w:name="_Toc194513809"/>
       <w:r>
         <w:rPr>
           <w:rFonts w:ascii="Aptos" w:hAnsi="Aptos"/>
@@ -3478,21 +3398,12 @@
         </w:rPr>
         <w:t xml:space="preserve">A </w:t>
       </w:r>
-      <w:proofErr w:type="spellStart"/>
-      <w:r>
-        <w:rPr>
-          <w:rFonts w:ascii="Aptos" w:hAnsi="Aptos"/>
-          <w:lang w:val="sk-SK"/>
-        </w:rPr>
-        <w:t>a</w:t>
-      </w:r>
-      <w:proofErr w:type="spellEnd"/>
-      <w:r>
-        <w:rPr>
-          <w:rFonts w:ascii="Aptos" w:hAnsi="Aptos"/>
-          <w:lang w:val="sk-SK"/>
-        </w:rPr>
-        <w:t xml:space="preserve"> začne s jej prípravou. Prvým krokom je, že stolár zo </w:t>
+      <w:r>
+        <w:rPr>
+          <w:rFonts w:ascii="Aptos" w:hAnsi="Aptos"/>
+          <w:lang w:val="sk-SK"/>
+        </w:rPr>
+        <w:t xml:space="preserve">a začne s jej prípravou. Prvým krokom je, že stolár zo </w:t>
       </w:r>
       <w:r>
         <w:rPr>
@@ -4140,14 +4051,14 @@
     </w:p>
     <w:p>
       <w:pPr>
-        <w:pStyle w:val="Nadpis1"/>
+        <w:pStyle w:val="Heading1"/>
         <w:jc w:val="both"/>
         <w:rPr>
           <w:rFonts w:ascii="Aptos" w:hAnsi="Aptos"/>
           <w:lang w:val="sk-SK"/>
         </w:rPr>
       </w:pPr>
-      <w:bookmarkStart w:id="1" w:name="_Toc194389407"/>
+      <w:bookmarkStart w:id="1" w:name="_Toc194513810"/>
       <w:r>
         <w:rPr>
           <w:rFonts w:ascii="Aptos" w:hAnsi="Aptos"/>
@@ -4640,7 +4551,7 @@
       <w:hyperlink r:id="rId8" w:history="1">
         <w:r>
           <w:rPr>
-            <w:rStyle w:val="Hypertextovprepojenie"/>
+            <w:rStyle w:val="Hyperlink"/>
             <w:rFonts w:ascii="Aptos" w:hAnsi="Aptos"/>
             <w:lang w:val="sk-SK"/>
           </w:rPr>
@@ -4731,14 +4642,14 @@
     </w:p>
     <w:p>
       <w:pPr>
-        <w:pStyle w:val="Popis"/>
+        <w:pStyle w:val="Caption"/>
         <w:jc w:val="center"/>
         <w:rPr>
           <w:rFonts w:ascii="Aptos" w:hAnsi="Aptos"/>
           <w:lang w:val="sk-SK"/>
         </w:rPr>
       </w:pPr>
-      <w:bookmarkStart w:id="2" w:name="_Toc194389428"/>
+      <w:bookmarkStart w:id="2" w:name="_Toc194513832"/>
       <w:r>
         <w:rPr>
           <w:rFonts w:ascii="Aptos" w:hAnsi="Aptos"/>
@@ -4804,13 +4715,13 @@
     </w:p>
     <w:p>
       <w:pPr>
-        <w:pStyle w:val="Nadpis2"/>
-        <w:rPr>
-          <w:rFonts w:ascii="Aptos" w:hAnsi="Aptos"/>
-          <w:lang w:val="sk-SK"/>
-        </w:rPr>
-      </w:pPr>
-      <w:bookmarkStart w:id="3" w:name="_Toc194389408"/>
+        <w:pStyle w:val="Heading2"/>
+        <w:rPr>
+          <w:rFonts w:ascii="Aptos" w:hAnsi="Aptos"/>
+          <w:lang w:val="sk-SK"/>
+        </w:rPr>
+      </w:pPr>
+      <w:bookmarkStart w:id="3" w:name="_Toc194513811"/>
       <w:r>
         <w:rPr>
           <w:rFonts w:ascii="Aptos" w:hAnsi="Aptos"/>
@@ -4944,58 +4855,37 @@
     </w:p>
     <w:p>
       <w:pPr>
-        <w:pStyle w:val="Popis"/>
+        <w:pStyle w:val="Caption"/>
         <w:jc w:val="center"/>
         <w:rPr>
           <w:rFonts w:ascii="Aptos" w:hAnsi="Aptos"/>
         </w:rPr>
       </w:pPr>
-      <w:bookmarkStart w:id="4" w:name="_Toc194389429"/>
+      <w:bookmarkStart w:id="4" w:name="_Toc194513833"/>
       <w:r>
         <w:t xml:space="preserve">Obrázok </w:t>
       </w:r>
-      <w:r>
-        <w:fldChar w:fldCharType="begin"/>
-      </w:r>
-      <w:r>
-        <w:instrText xml:space="preserve"> SEQ Obrázok \* ARABIC </w:instrText>
-      </w:r>
-      <w:r>
-        <w:fldChar w:fldCharType="separate"/>
-      </w:r>
-      <w:r>
-        <w:rPr>
-          <w:noProof/>
-        </w:rPr>
-        <w:t>2</w:t>
-      </w:r>
-      <w:r>
-        <w:rPr>
-          <w:noProof/>
-        </w:rPr>
-        <w:fldChar w:fldCharType="end"/>
-      </w:r>
-      <w:r>
-        <w:t xml:space="preserve"> UML diagram tried </w:t>
-      </w:r>
-      <w:proofErr w:type="spellStart"/>
-      <w:r>
-        <w:t>modulu</w:t>
-      </w:r>
-      <w:proofErr w:type="spellEnd"/>
-      <w:r>
-        <w:t xml:space="preserve"> DSSimulationLib</w:t>
+      <w:fldSimple w:instr=" SEQ Obrázok \* ARABIC ">
+        <w:r>
+          <w:rPr>
+            <w:noProof/>
+          </w:rPr>
+          <w:t>2</w:t>
+        </w:r>
+      </w:fldSimple>
+      <w:r>
+        <w:t xml:space="preserve"> UML diagram tried modulu DSSimulationLib</w:t>
       </w:r>
       <w:bookmarkEnd w:id="4"/>
     </w:p>
     <w:p>
       <w:pPr>
-        <w:pStyle w:val="Nadpis3"/>
-        <w:rPr>
-          <w:lang w:val="sk-SK"/>
-        </w:rPr>
-      </w:pPr>
-      <w:bookmarkStart w:id="5" w:name="_Toc194389409"/>
+        <w:pStyle w:val="Heading3"/>
+        <w:rPr>
+          <w:lang w:val="sk-SK"/>
+        </w:rPr>
+      </w:pPr>
+      <w:bookmarkStart w:id="5" w:name="_Toc194513812"/>
       <w:r>
         <w:rPr>
           <w:lang w:val="sk-SK"/>
@@ -5057,12 +4947,12 @@
     </w:p>
     <w:p>
       <w:pPr>
-        <w:pStyle w:val="Nadpis3"/>
-        <w:rPr>
-          <w:lang w:val="sk-SK"/>
-        </w:rPr>
-      </w:pPr>
-      <w:bookmarkStart w:id="6" w:name="_Toc194389410"/>
+        <w:pStyle w:val="Heading3"/>
+        <w:rPr>
+          <w:lang w:val="sk-SK"/>
+        </w:rPr>
+      </w:pPr>
+      <w:bookmarkStart w:id="6" w:name="_Toc194513813"/>
       <w:r>
         <w:rPr>
           <w:lang w:val="sk-SK"/>
@@ -5118,12 +5008,12 @@
     </w:p>
     <w:p>
       <w:pPr>
-        <w:pStyle w:val="Nadpis3"/>
-        <w:rPr>
-          <w:lang w:val="sk-SK"/>
-        </w:rPr>
-      </w:pPr>
-      <w:bookmarkStart w:id="7" w:name="_Toc194389411"/>
+        <w:pStyle w:val="Heading3"/>
+        <w:rPr>
+          <w:lang w:val="sk-SK"/>
+        </w:rPr>
+      </w:pPr>
+      <w:bookmarkStart w:id="7" w:name="_Toc194513814"/>
       <w:r>
         <w:rPr>
           <w:lang w:val="sk-SK"/>
@@ -5151,12 +5041,12 @@
     </w:p>
     <w:p>
       <w:pPr>
-        <w:pStyle w:val="Nadpis3"/>
-        <w:rPr>
-          <w:lang w:val="sk-SK"/>
-        </w:rPr>
-      </w:pPr>
-      <w:bookmarkStart w:id="8" w:name="_Toc194389412"/>
+        <w:pStyle w:val="Heading3"/>
+        <w:rPr>
+          <w:lang w:val="sk-SK"/>
+        </w:rPr>
+      </w:pPr>
+      <w:bookmarkStart w:id="8" w:name="_Toc194513815"/>
       <w:r>
         <w:rPr>
           <w:lang w:val="sk-SK"/>
@@ -5198,12 +5088,12 @@
     </w:p>
     <w:p>
       <w:pPr>
-        <w:pStyle w:val="Nadpis3"/>
-        <w:rPr>
-          <w:lang w:val="sk-SK"/>
-        </w:rPr>
-      </w:pPr>
-      <w:bookmarkStart w:id="9" w:name="_Toc194389413"/>
+        <w:pStyle w:val="Heading3"/>
+        <w:rPr>
+          <w:lang w:val="sk-SK"/>
+        </w:rPr>
+      </w:pPr>
+      <w:bookmarkStart w:id="9" w:name="_Toc194513816"/>
       <w:r>
         <w:rPr>
           <w:lang w:val="sk-SK"/>
@@ -5232,12 +5122,12 @@
     </w:p>
     <w:p>
       <w:pPr>
-        <w:pStyle w:val="Nadpis3"/>
-        <w:rPr>
-          <w:lang w:val="sk-SK"/>
-        </w:rPr>
-      </w:pPr>
-      <w:bookmarkStart w:id="10" w:name="_Toc194389414"/>
+        <w:pStyle w:val="Heading3"/>
+        <w:rPr>
+          <w:lang w:val="sk-SK"/>
+        </w:rPr>
+      </w:pPr>
+      <w:bookmarkStart w:id="10" w:name="_Toc194513817"/>
       <w:r>
         <w:rPr>
           <w:lang w:val="sk-SK"/>
@@ -5265,12 +5155,12 @@
     </w:p>
     <w:p>
       <w:pPr>
-        <w:pStyle w:val="Nadpis3"/>
-        <w:rPr>
-          <w:lang w:val="sk-SK"/>
-        </w:rPr>
-      </w:pPr>
-      <w:bookmarkStart w:id="11" w:name="_Toc194389415"/>
+        <w:pStyle w:val="Heading3"/>
+        <w:rPr>
+          <w:lang w:val="sk-SK"/>
+        </w:rPr>
+      </w:pPr>
+      <w:bookmarkStart w:id="11" w:name="_Toc194513818"/>
       <w:r>
         <w:rPr>
           <w:lang w:val="sk-SK"/>
@@ -5298,12 +5188,12 @@
     </w:p>
     <w:p>
       <w:pPr>
-        <w:pStyle w:val="Nadpis3"/>
-        <w:rPr>
-          <w:lang w:val="sk-SK"/>
-        </w:rPr>
-      </w:pPr>
-      <w:bookmarkStart w:id="12" w:name="_Toc194389416"/>
+        <w:pStyle w:val="Heading3"/>
+        <w:rPr>
+          <w:lang w:val="sk-SK"/>
+        </w:rPr>
+      </w:pPr>
+      <w:bookmarkStart w:id="12" w:name="_Toc194513819"/>
       <w:r>
         <w:rPr>
           <w:lang w:val="sk-SK"/>
@@ -5331,12 +5221,12 @@
     </w:p>
     <w:p>
       <w:pPr>
-        <w:pStyle w:val="Nadpis3"/>
-        <w:rPr>
-          <w:lang w:val="sk-SK"/>
-        </w:rPr>
-      </w:pPr>
-      <w:bookmarkStart w:id="13" w:name="_Toc194389417"/>
+        <w:pStyle w:val="Heading3"/>
+        <w:rPr>
+          <w:lang w:val="sk-SK"/>
+        </w:rPr>
+      </w:pPr>
+      <w:bookmarkStart w:id="13" w:name="_Toc194513820"/>
       <w:r>
         <w:rPr>
           <w:lang w:val="sk-SK"/>
@@ -5462,77 +5352,44 @@
     </w:p>
     <w:p>
       <w:pPr>
-        <w:pStyle w:val="Popis"/>
+        <w:pStyle w:val="Caption"/>
         <w:jc w:val="center"/>
         <w:rPr>
           <w:rFonts w:ascii="Aptos" w:hAnsi="Aptos"/>
           <w:lang w:val="sk-SK"/>
         </w:rPr>
       </w:pPr>
-      <w:bookmarkStart w:id="14" w:name="_Toc194389430"/>
+      <w:bookmarkStart w:id="14" w:name="_Toc194513834"/>
       <w:r>
         <w:t xml:space="preserve">Obrázok </w:t>
       </w:r>
-      <w:r>
-        <w:fldChar w:fldCharType="begin"/>
-      </w:r>
-      <w:r>
-        <w:instrText xml:space="preserve"> SEQ Obrázok \* ARABIC </w:instrText>
-      </w:r>
-      <w:r>
-        <w:fldChar w:fldCharType="separate"/>
-      </w:r>
-      <w:r>
-        <w:rPr>
-          <w:noProof/>
-        </w:rPr>
-        <w:t>3</w:t>
-      </w:r>
-      <w:r>
-        <w:rPr>
-          <w:noProof/>
-        </w:rPr>
-        <w:fldChar w:fldCharType="end"/>
+      <w:fldSimple w:instr=" SEQ Obrázok \* ARABIC ">
+        <w:r>
+          <w:rPr>
+            <w:noProof/>
+          </w:rPr>
+          <w:t>3</w:t>
+        </w:r>
+      </w:fldSimple>
+      <w:r>
+        <w:t xml:space="preserve"> Snímk</w:t>
+      </w:r>
+      <w:r>
+        <w:t>y</w:t>
+      </w:r>
+      <w:r>
+        <w:t xml:space="preserve"> obrazovky test</w:t>
+      </w:r>
+      <w:r>
+        <w:t>ov</w:t>
       </w:r>
       <w:r>
         <w:t xml:space="preserve"> </w:t>
       </w:r>
-      <w:proofErr w:type="spellStart"/>
-      <w:r>
-        <w:t>Snímk</w:t>
-      </w:r>
-      <w:r>
-        <w:t>y</w:t>
-      </w:r>
-      <w:proofErr w:type="spellEnd"/>
-      <w:r>
-        <w:t xml:space="preserve"> </w:t>
-      </w:r>
-      <w:proofErr w:type="spellStart"/>
-      <w:r>
-        <w:t>obrazovky</w:t>
-      </w:r>
-      <w:proofErr w:type="spellEnd"/>
-      <w:r>
-        <w:t xml:space="preserve"> </w:t>
-      </w:r>
-      <w:proofErr w:type="spellStart"/>
-      <w:r>
-        <w:t>test</w:t>
-      </w:r>
-      <w:r>
-        <w:t>ov</w:t>
-      </w:r>
-      <w:proofErr w:type="spellEnd"/>
-      <w:r>
-        <w:t xml:space="preserve"> </w:t>
+      <w:r>
+        <w:t>generátorov</w:t>
       </w:r>
       <w:bookmarkEnd w:id="14"/>
-      <w:proofErr w:type="spellStart"/>
-      <w:r>
-        <w:t>generátorov</w:t>
-      </w:r>
-      <w:proofErr w:type="spellEnd"/>
     </w:p>
     <w:p>
       <w:pPr>
@@ -5543,7 +5400,7 @@
     </w:p>
     <w:p>
       <w:pPr>
-        <w:pStyle w:val="Popis"/>
+        <w:pStyle w:val="Caption"/>
         <w:jc w:val="center"/>
         <w:rPr>
           <w:rFonts w:ascii="Aptos" w:hAnsi="Aptos"/>
@@ -5581,13 +5438,13 @@
     </w:p>
     <w:p>
       <w:pPr>
-        <w:pStyle w:val="Nadpis2"/>
-        <w:rPr>
-          <w:rFonts w:ascii="Aptos" w:hAnsi="Aptos"/>
-          <w:lang w:val="sk-SK"/>
-        </w:rPr>
-      </w:pPr>
-      <w:bookmarkStart w:id="15" w:name="_Toc194389418"/>
+        <w:pStyle w:val="Heading2"/>
+        <w:rPr>
+          <w:rFonts w:ascii="Aptos" w:hAnsi="Aptos"/>
+          <w:lang w:val="sk-SK"/>
+        </w:rPr>
+      </w:pPr>
+      <w:bookmarkStart w:id="15" w:name="_Toc194513821"/>
       <w:r>
         <w:rPr>
           <w:rFonts w:ascii="Aptos" w:hAnsi="Aptos"/>
@@ -5680,54 +5537,41 @@
     </w:p>
     <w:p>
       <w:pPr>
-        <w:pStyle w:val="Popis"/>
+        <w:pStyle w:val="Caption"/>
         <w:jc w:val="center"/>
         <w:rPr>
           <w:rFonts w:ascii="Aptos" w:hAnsi="Aptos"/>
           <w:lang w:val="sk-SK"/>
         </w:rPr>
       </w:pPr>
-      <w:bookmarkStart w:id="16" w:name="_Toc194389432"/>
+      <w:bookmarkStart w:id="16" w:name="_Toc194513835"/>
       <w:r>
         <w:t xml:space="preserve">Obrázok </w:t>
       </w:r>
-      <w:r>
-        <w:fldChar w:fldCharType="begin"/>
-      </w:r>
-      <w:r>
-        <w:instrText xml:space="preserve"> SEQ Obrázok \* ARABIC </w:instrText>
-      </w:r>
-      <w:r>
-        <w:fldChar w:fldCharType="separate"/>
-      </w:r>
+      <w:fldSimple w:instr=" SEQ Obrázok \* ARABIC ">
+        <w:r>
+          <w:rPr>
+            <w:noProof/>
+          </w:rPr>
+          <w:t>5</w:t>
+        </w:r>
+      </w:fldSimple>
       <w:r>
         <w:rPr>
           <w:noProof/>
         </w:rPr>
-        <w:t>5</w:t>
-      </w:r>
-      <w:r>
-        <w:rPr>
-          <w:noProof/>
-        </w:rPr>
-        <w:fldChar w:fldCharType="end"/>
-      </w:r>
-      <w:r>
-        <w:rPr>
-          <w:noProof/>
-        </w:rPr>
         <w:t xml:space="preserve"> UML diagram modulu DSSimulationWoodWork</w:t>
       </w:r>
       <w:bookmarkEnd w:id="16"/>
     </w:p>
     <w:p>
       <w:pPr>
-        <w:pStyle w:val="Nadpis3"/>
-        <w:rPr>
-          <w:lang w:val="sk-SK"/>
-        </w:rPr>
-      </w:pPr>
-      <w:bookmarkStart w:id="17" w:name="_Toc194389419"/>
+        <w:pStyle w:val="Heading3"/>
+        <w:rPr>
+          <w:lang w:val="sk-SK"/>
+        </w:rPr>
+      </w:pPr>
+      <w:bookmarkStart w:id="17" w:name="_Toc194513822"/>
       <w:r>
         <w:rPr>
           <w:lang w:val="sk-SK"/>
@@ -5790,12 +5634,12 @@
     </w:p>
     <w:p>
       <w:pPr>
-        <w:pStyle w:val="Nadpis3"/>
-        <w:rPr>
-          <w:lang w:val="sk-SK"/>
-        </w:rPr>
-      </w:pPr>
-      <w:bookmarkStart w:id="18" w:name="_Toc194389420"/>
+        <w:pStyle w:val="Heading3"/>
+        <w:rPr>
+          <w:lang w:val="sk-SK"/>
+        </w:rPr>
+      </w:pPr>
+      <w:bookmarkStart w:id="18" w:name="_Toc194513823"/>
       <w:r>
         <w:rPr>
           <w:lang w:val="sk-SK"/>
@@ -5824,12 +5668,12 @@
     </w:p>
     <w:p>
       <w:pPr>
-        <w:pStyle w:val="Nadpis3"/>
-        <w:rPr>
-          <w:lang w:val="sk-SK"/>
-        </w:rPr>
-      </w:pPr>
-      <w:bookmarkStart w:id="20" w:name="_Toc194389421"/>
+        <w:pStyle w:val="Heading3"/>
+        <w:rPr>
+          <w:lang w:val="sk-SK"/>
+        </w:rPr>
+      </w:pPr>
+      <w:bookmarkStart w:id="20" w:name="_Toc194513824"/>
       <w:bookmarkEnd w:id="19"/>
       <w:r>
         <w:rPr>
@@ -5858,12 +5702,12 @@
     </w:p>
     <w:p>
       <w:pPr>
-        <w:pStyle w:val="Nadpis3"/>
-        <w:rPr>
-          <w:lang w:val="sk-SK"/>
-        </w:rPr>
-      </w:pPr>
-      <w:bookmarkStart w:id="21" w:name="_Toc194389422"/>
+        <w:pStyle w:val="Heading3"/>
+        <w:rPr>
+          <w:lang w:val="sk-SK"/>
+        </w:rPr>
+      </w:pPr>
+      <w:bookmarkStart w:id="21" w:name="_Toc194513825"/>
       <w:r>
         <w:rPr>
           <w:lang w:val="sk-SK"/>
@@ -5891,13 +5735,13 @@
     </w:p>
     <w:p>
       <w:pPr>
-        <w:pStyle w:val="Nadpis2"/>
-        <w:rPr>
-          <w:rFonts w:ascii="Aptos" w:hAnsi="Aptos"/>
-          <w:lang w:val="sk-SK"/>
-        </w:rPr>
-      </w:pPr>
-      <w:bookmarkStart w:id="22" w:name="_Toc194389423"/>
+        <w:pStyle w:val="Heading2"/>
+        <w:rPr>
+          <w:rFonts w:ascii="Aptos" w:hAnsi="Aptos"/>
+          <w:lang w:val="sk-SK"/>
+        </w:rPr>
+      </w:pPr>
+      <w:bookmarkStart w:id="22" w:name="_Toc194513826"/>
       <w:r>
         <w:rPr>
           <w:rFonts w:ascii="Aptos" w:hAnsi="Aptos"/>
@@ -6056,7 +5900,7 @@
     </w:p>
     <w:p>
       <w:pPr>
-        <w:pStyle w:val="Odsekzoznamu"/>
+        <w:pStyle w:val="ListParagraph"/>
         <w:numPr>
           <w:ilvl w:val="0"/>
           <w:numId w:val="15"/>
@@ -6078,7 +5922,7 @@
     </w:p>
     <w:p>
       <w:pPr>
-        <w:pStyle w:val="Odsekzoznamu"/>
+        <w:pStyle w:val="ListParagraph"/>
         <w:numPr>
           <w:ilvl w:val="0"/>
           <w:numId w:val="15"/>
@@ -6100,7 +5944,7 @@
     </w:p>
     <w:p>
       <w:pPr>
-        <w:pStyle w:val="Odsekzoznamu"/>
+        <w:pStyle w:val="ListParagraph"/>
         <w:numPr>
           <w:ilvl w:val="0"/>
           <w:numId w:val="15"/>
@@ -6122,7 +5966,7 @@
     </w:p>
     <w:p>
       <w:pPr>
-        <w:pStyle w:val="Odsekzoznamu"/>
+        <w:pStyle w:val="ListParagraph"/>
         <w:numPr>
           <w:ilvl w:val="0"/>
           <w:numId w:val="15"/>
@@ -6151,7 +5995,7 @@
     </w:p>
     <w:p>
       <w:pPr>
-        <w:pStyle w:val="Odsekzoznamu"/>
+        <w:pStyle w:val="ListParagraph"/>
         <w:numPr>
           <w:ilvl w:val="0"/>
           <w:numId w:val="15"/>
@@ -6173,7 +6017,7 @@
     </w:p>
     <w:p>
       <w:pPr>
-        <w:pStyle w:val="Odsekzoznamu"/>
+        <w:pStyle w:val="ListParagraph"/>
         <w:numPr>
           <w:ilvl w:val="0"/>
           <w:numId w:val="15"/>
@@ -6195,7 +6039,7 @@
     </w:p>
     <w:p>
       <w:pPr>
-        <w:pStyle w:val="Odsekzoznamu"/>
+        <w:pStyle w:val="ListParagraph"/>
         <w:numPr>
           <w:ilvl w:val="0"/>
           <w:numId w:val="15"/>
@@ -6314,7 +6158,7 @@
     </w:p>
     <w:p>
       <w:pPr>
-        <w:pStyle w:val="Odsekzoznamu"/>
+        <w:pStyle w:val="ListParagraph"/>
         <w:numPr>
           <w:ilvl w:val="0"/>
           <w:numId w:val="16"/>
@@ -6336,7 +6180,7 @@
     </w:p>
     <w:p>
       <w:pPr>
-        <w:pStyle w:val="Odsekzoznamu"/>
+        <w:pStyle w:val="ListParagraph"/>
         <w:numPr>
           <w:ilvl w:val="0"/>
           <w:numId w:val="16"/>
@@ -6358,7 +6202,7 @@
     </w:p>
     <w:p>
       <w:pPr>
-        <w:pStyle w:val="Odsekzoznamu"/>
+        <w:pStyle w:val="ListParagraph"/>
         <w:numPr>
           <w:ilvl w:val="0"/>
           <w:numId w:val="16"/>
@@ -6380,7 +6224,7 @@
     </w:p>
     <w:p>
       <w:pPr>
-        <w:pStyle w:val="Odsekzoznamu"/>
+        <w:pStyle w:val="ListParagraph"/>
         <w:numPr>
           <w:ilvl w:val="0"/>
           <w:numId w:val="16"/>
@@ -6402,7 +6246,7 @@
     </w:p>
     <w:p>
       <w:pPr>
-        <w:pStyle w:val="Odsekzoznamu"/>
+        <w:pStyle w:val="ListParagraph"/>
         <w:numPr>
           <w:ilvl w:val="0"/>
           <w:numId w:val="16"/>
@@ -6424,7 +6268,7 @@
     </w:p>
     <w:p>
       <w:pPr>
-        <w:pStyle w:val="Odsekzoznamu"/>
+        <w:pStyle w:val="ListParagraph"/>
         <w:numPr>
           <w:ilvl w:val="0"/>
           <w:numId w:val="16"/>
@@ -6446,7 +6290,7 @@
     </w:p>
     <w:p>
       <w:pPr>
-        <w:pStyle w:val="Odsekzoznamu"/>
+        <w:pStyle w:val="ListParagraph"/>
         <w:numPr>
           <w:ilvl w:val="1"/>
           <w:numId w:val="16"/>
@@ -6468,7 +6312,7 @@
     </w:p>
     <w:p>
       <w:pPr>
-        <w:pStyle w:val="Odsekzoznamu"/>
+        <w:pStyle w:val="ListParagraph"/>
         <w:numPr>
           <w:ilvl w:val="1"/>
           <w:numId w:val="16"/>
@@ -6490,7 +6334,7 @@
     </w:p>
     <w:p>
       <w:pPr>
-        <w:pStyle w:val="Odsekzoznamu"/>
+        <w:pStyle w:val="ListParagraph"/>
         <w:numPr>
           <w:ilvl w:val="1"/>
           <w:numId w:val="16"/>
@@ -6526,7 +6370,7 @@
     </w:p>
     <w:p>
       <w:pPr>
-        <w:pStyle w:val="Odsekzoznamu"/>
+        <w:pStyle w:val="ListParagraph"/>
         <w:numPr>
           <w:ilvl w:val="0"/>
           <w:numId w:val="16"/>
@@ -6548,7 +6392,7 @@
     </w:p>
     <w:p>
       <w:pPr>
-        <w:pStyle w:val="Odsekzoznamu"/>
+        <w:pStyle w:val="ListParagraph"/>
         <w:numPr>
           <w:ilvl w:val="1"/>
           <w:numId w:val="16"/>
@@ -6570,7 +6414,7 @@
     </w:p>
     <w:p>
       <w:pPr>
-        <w:pStyle w:val="Odsekzoznamu"/>
+        <w:pStyle w:val="ListParagraph"/>
         <w:numPr>
           <w:ilvl w:val="1"/>
           <w:numId w:val="16"/>
@@ -6592,7 +6436,7 @@
     </w:p>
     <w:p>
       <w:pPr>
-        <w:pStyle w:val="Odsekzoznamu"/>
+        <w:pStyle w:val="ListParagraph"/>
         <w:numPr>
           <w:ilvl w:val="1"/>
           <w:numId w:val="16"/>
@@ -6747,7 +6591,7 @@
       <w:hyperlink r:id="rId14" w:history="1">
         <w:r>
           <w:rPr>
-            <w:rStyle w:val="Hypertextovprepojenie"/>
+            <w:rStyle w:val="Hyperlink"/>
             <w:rFonts w:ascii="Aptos" w:hAnsi="Aptos"/>
             <w:i/>
             <w:iCs/>
@@ -6817,6 +6661,7 @@
       <w:r>
         <w:rPr>
           <w:rFonts w:ascii="Aptos" w:hAnsi="Aptos"/>
+          <w:noProof/>
           <w:lang w:val="sk-SK"/>
         </w:rPr>
         <w:drawing>
@@ -6858,68 +6703,29 @@
     </w:p>
     <w:p>
       <w:pPr>
-        <w:pStyle w:val="Popis"/>
+        <w:pStyle w:val="Caption"/>
         <w:jc w:val="center"/>
         <w:rPr>
           <w:rFonts w:ascii="Aptos" w:hAnsi="Aptos"/>
           <w:lang w:val="sk-SK"/>
         </w:rPr>
       </w:pPr>
-      <w:bookmarkStart w:id="23" w:name="_Toc194389433"/>
+      <w:bookmarkStart w:id="23" w:name="_Toc194513836"/>
       <w:r>
         <w:t xml:space="preserve">Obrázok </w:t>
       </w:r>
-      <w:r>
-        <w:fldChar w:fldCharType="begin"/>
-      </w:r>
-      <w:r>
-        <w:instrText xml:space="preserve"> SEQ Obrázok \* ARABIC </w:instrText>
-      </w:r>
-      <w:r>
-        <w:fldChar w:fldCharType="separate"/>
-      </w:r>
-      <w:r>
-        <w:rPr>
-          <w:noProof/>
-        </w:rPr>
-        <w:t>6</w:t>
-      </w:r>
-      <w:r>
-        <w:fldChar w:fldCharType="end"/>
-      </w:r>
-      <w:r>
-        <w:t xml:space="preserve"> GUI po </w:t>
-      </w:r>
-      <w:proofErr w:type="spellStart"/>
-      <w:r>
-        <w:t>spustení</w:t>
-      </w:r>
-      <w:proofErr w:type="spellEnd"/>
-      <w:r>
-        <w:t xml:space="preserve"> </w:t>
-      </w:r>
-      <w:proofErr w:type="spellStart"/>
-      <w:r>
-        <w:t>behu</w:t>
-      </w:r>
-      <w:proofErr w:type="spellEnd"/>
-      <w:r>
-        <w:t xml:space="preserve"> </w:t>
-      </w:r>
-      <w:proofErr w:type="spellStart"/>
-      <w:r>
-        <w:t>jednej</w:t>
-      </w:r>
-      <w:proofErr w:type="spellEnd"/>
-      <w:r>
-        <w:t xml:space="preserve"> </w:t>
-      </w:r>
-      <w:proofErr w:type="spellStart"/>
-      <w:r>
-        <w:t>replikácie</w:t>
+      <w:fldSimple w:instr=" SEQ Obrázok \* ARABIC ">
+        <w:r>
+          <w:rPr>
+            <w:noProof/>
+          </w:rPr>
+          <w:t>6</w:t>
+        </w:r>
+      </w:fldSimple>
+      <w:r>
+        <w:t xml:space="preserve"> GUI po spustení behu jednej replikácie</w:t>
       </w:r>
       <w:bookmarkEnd w:id="23"/>
-      <w:proofErr w:type="spellEnd"/>
     </w:p>
     <w:p>
       <w:pPr>
@@ -6944,6 +6750,7 @@
       <w:r>
         <w:rPr>
           <w:rFonts w:ascii="Aptos" w:hAnsi="Aptos"/>
+          <w:noProof/>
           <w:lang w:val="sk-SK"/>
         </w:rPr>
         <w:drawing>
@@ -6985,61 +6792,41 @@
     </w:p>
     <w:p>
       <w:pPr>
-        <w:pStyle w:val="Popis"/>
+        <w:pStyle w:val="Caption"/>
         <w:jc w:val="center"/>
         <w:rPr>
           <w:rFonts w:ascii="Aptos" w:hAnsi="Aptos"/>
           <w:lang w:val="sk-SK"/>
         </w:rPr>
       </w:pPr>
-      <w:bookmarkStart w:id="24" w:name="_Toc194389434"/>
+      <w:bookmarkStart w:id="24" w:name="_Toc194513837"/>
       <w:r>
         <w:t xml:space="preserve">Obrázok </w:t>
       </w:r>
-      <w:r>
-        <w:fldChar w:fldCharType="begin"/>
-      </w:r>
-      <w:r>
-        <w:instrText xml:space="preserve"> SEQ Obrázok \* ARABIC </w:instrText>
-      </w:r>
-      <w:r>
-        <w:fldChar w:fldCharType="separate"/>
-      </w:r>
-      <w:r>
-        <w:rPr>
-          <w:noProof/>
-        </w:rPr>
-        <w:t>7</w:t>
-      </w:r>
-      <w:r>
-        <w:fldChar w:fldCharType="end"/>
-      </w:r>
-      <w:r>
-        <w:t xml:space="preserve"> GUI po </w:t>
-      </w:r>
-      <w:proofErr w:type="spellStart"/>
-      <w:r>
-        <w:t>spustení</w:t>
-      </w:r>
-      <w:proofErr w:type="spellEnd"/>
-      <w:r>
-        <w:t xml:space="preserve"> 10 000 </w:t>
-      </w:r>
-      <w:proofErr w:type="spellStart"/>
-      <w:r>
-        <w:t>replikácií</w:t>
+      <w:fldSimple w:instr=" SEQ Obrázok \* ARABIC ">
+        <w:r>
+          <w:rPr>
+            <w:noProof/>
+          </w:rPr>
+          <w:t>7</w:t>
+        </w:r>
+      </w:fldSimple>
+      <w:r>
+        <w:t xml:space="preserve"> GUI po spustení 10 000 replikácií</w:t>
       </w:r>
       <w:bookmarkEnd w:id="24"/>
-      <w:proofErr w:type="spellEnd"/>
-    </w:p>
-    <w:p>
-      <w:pPr>
-        <w:pStyle w:val="Nadpis1"/>
-        <w:rPr>
-          <w:lang w:val="sk-SK"/>
-        </w:rPr>
-      </w:pPr>
-      <w:bookmarkStart w:id="25" w:name="_Toc194389424"/>
+      <w:r>
+        <w:t xml:space="preserve"> a daných parametroch</w:t>
+      </w:r>
+    </w:p>
+    <w:p>
+      <w:pPr>
+        <w:pStyle w:val="Heading1"/>
+        <w:rPr>
+          <w:lang w:val="sk-SK"/>
+        </w:rPr>
+      </w:pPr>
+      <w:bookmarkStart w:id="25" w:name="_Toc194513827"/>
       <w:r>
         <w:rPr>
           <w:lang w:val="sk-SK"/>
@@ -7061,23 +6848,7 @@
           <w:rFonts w:ascii="Aptos" w:hAnsi="Aptos"/>
           <w:lang w:val="sk-SK"/>
         </w:rPr>
-        <w:t xml:space="preserve">Na nasledovnom obrázku je možné vidieť udalostný diagram riešeného problému. Obsahuje 4 FIFO fronty a 9 aktivít-udalostí. Plné </w:t>
-      </w:r>
-      <w:proofErr w:type="spellStart"/>
-      <w:r>
-        <w:rPr>
-          <w:rFonts w:ascii="Aptos" w:hAnsi="Aptos"/>
-          <w:lang w:val="sk-SK"/>
-        </w:rPr>
-        <w:t>čiarny</w:t>
-      </w:r>
-      <w:proofErr w:type="spellEnd"/>
-      <w:r>
-        <w:rPr>
-          <w:rFonts w:ascii="Aptos" w:hAnsi="Aptos"/>
-          <w:lang w:val="sk-SK"/>
-        </w:rPr>
-        <w:t xml:space="preserve"> reprezentujú isté naplánovanie udalosti, čiarkované čiary reprezentujú možné naplánovanie udalostí pri splnení istých podmienok. Nad čiarami je možné vidieť čas trvania – buď 0, alebo u_nazovUdalosti.</w:t>
+        <w:t>Na nasledovnom obrázku je možné vidieť udalostný diagram riešeného problému. Obsahuje 4 FIFO fronty a 9 aktivít-udalostí. Plné čiary reprezentujú isté naplánovanie udalosti, čiarkované čiary reprezentujú možné naplánovanie udalostí pri splnení istých podmienok. Nad čiarami je možné vidieť čas trvania – buď 0, alebo u_nazovUdalosti.</w:t>
       </w:r>
       <w:r>
         <w:rPr>
@@ -7145,38 +6916,25 @@
     </w:p>
     <w:p>
       <w:pPr>
-        <w:pStyle w:val="Popis"/>
+        <w:pStyle w:val="Caption"/>
         <w:jc w:val="center"/>
         <w:rPr>
           <w:rFonts w:ascii="Aptos" w:hAnsi="Aptos"/>
           <w:lang w:val="sk-SK"/>
         </w:rPr>
       </w:pPr>
-      <w:bookmarkStart w:id="26" w:name="_Toc194389435"/>
+      <w:bookmarkStart w:id="26" w:name="_Toc194513838"/>
       <w:r>
         <w:t xml:space="preserve">Obrázok </w:t>
       </w:r>
-      <w:r>
-        <w:fldChar w:fldCharType="begin"/>
-      </w:r>
-      <w:r>
-        <w:instrText xml:space="preserve"> SEQ Obrázok \* ARABIC </w:instrText>
-      </w:r>
-      <w:r>
-        <w:fldChar w:fldCharType="separate"/>
-      </w:r>
-      <w:r>
-        <w:rPr>
-          <w:noProof/>
-        </w:rPr>
-        <w:t>8</w:t>
-      </w:r>
-      <w:r>
-        <w:rPr>
-          <w:noProof/>
-        </w:rPr>
-        <w:fldChar w:fldCharType="end"/>
-      </w:r>
+      <w:fldSimple w:instr=" SEQ Obrázok \* ARABIC ">
+        <w:r>
+          <w:rPr>
+            <w:noProof/>
+          </w:rPr>
+          <w:t>8</w:t>
+        </w:r>
+      </w:fldSimple>
       <w:r>
         <w:t xml:space="preserve"> Udalostný diagram</w:t>
       </w:r>
@@ -7210,14 +6968,14 @@
     </w:p>
     <w:p>
       <w:pPr>
-        <w:pStyle w:val="Nadpis1"/>
+        <w:pStyle w:val="Heading1"/>
         <w:jc w:val="both"/>
         <w:rPr>
           <w:rFonts w:ascii="Aptos" w:hAnsi="Aptos"/>
           <w:lang w:val="sk-SK"/>
         </w:rPr>
       </w:pPr>
-      <w:bookmarkStart w:id="27" w:name="_Toc194389425"/>
+      <w:bookmarkStart w:id="27" w:name="_Toc194513828"/>
       <w:r>
         <w:rPr>
           <w:rFonts w:ascii="Aptos" w:hAnsi="Aptos"/>
@@ -7253,7 +7011,7 @@
     </w:p>
     <w:p>
       <w:pPr>
-        <w:pStyle w:val="Odsekzoznamu"/>
+        <w:pStyle w:val="ListParagraph"/>
         <w:numPr>
           <w:ilvl w:val="0"/>
           <w:numId w:val="17"/>
@@ -7274,7 +7032,7 @@
     </w:p>
     <w:p>
       <w:pPr>
-        <w:pStyle w:val="Odsekzoznamu"/>
+        <w:pStyle w:val="ListParagraph"/>
         <w:numPr>
           <w:ilvl w:val="0"/>
           <w:numId w:val="17"/>
@@ -7295,7 +7053,7 @@
     </w:p>
     <w:p>
       <w:pPr>
-        <w:pStyle w:val="Odsekzoznamu"/>
+        <w:pStyle w:val="ListParagraph"/>
         <w:numPr>
           <w:ilvl w:val="0"/>
           <w:numId w:val="17"/>
@@ -7332,14 +7090,13 @@
     </w:p>
     <w:tbl>
       <w:tblPr>
-        <w:tblStyle w:val="Obyajntabuka1"/>
+        <w:tblStyle w:val="PlainTable1"/>
         <w:tblW w:w="0" w:type="auto"/>
         <w:tblLook w:val="04A0" w:firstRow="1" w:lastRow="0" w:firstColumn="1" w:lastColumn="0" w:noHBand="0" w:noVBand="1"/>
       </w:tblPr>
       <w:tblGrid>
         <w:gridCol w:w="2926"/>
-        <w:gridCol w:w="2927"/>
-        <w:gridCol w:w="2927"/>
+        <w:gridCol w:w="5829"/>
       </w:tblGrid>
       <w:tr>
         <w:trPr>
@@ -7373,7 +7130,7 @@
         </w:tc>
         <w:tc>
           <w:tcPr>
-            <w:tcW w:w="2927" w:type="dxa"/>
+            <w:tcW w:w="5829" w:type="dxa"/>
           </w:tcPr>
           <w:p>
             <w:pPr>
@@ -7394,58 +7151,6 @@
                 <w:lang w:val="sk-SK"/>
               </w:rPr>
               <w:t>Priemerná hodnota</w:t>
-            </w:r>
-          </w:p>
-        </w:tc>
-        <w:tc>
-          <w:tcPr>
-            <w:tcW w:w="2927" w:type="dxa"/>
-          </w:tcPr>
-          <w:p>
-            <w:pPr>
-              <w:jc w:val="center"/>
-              <w:cnfStyle w:val="100000000000" w:firstRow="1" w:lastRow="0" w:firstColumn="0" w:lastColumn="0" w:oddVBand="0" w:evenVBand="0" w:oddHBand="0" w:evenHBand="0" w:firstRowFirstColumn="0" w:firstRowLastColumn="0" w:lastRowFirstColumn="0" w:lastRowLastColumn="0"/>
-              <w:rPr>
-                <w:rFonts w:ascii="Aptos" w:hAnsi="Aptos"/>
-                <w:sz w:val="20"/>
-                <w:szCs w:val="20"/>
-                <w:lang w:val="sk-SK"/>
-              </w:rPr>
-            </w:pPr>
-            <w:r>
-              <w:rPr>
-                <w:rFonts w:ascii="Aptos" w:hAnsi="Aptos"/>
-                <w:sz w:val="20"/>
-                <w:szCs w:val="20"/>
-                <w:lang w:val="sk-SK"/>
-              </w:rPr>
-              <w:t>95</w:t>
-            </w:r>
-            <w:r>
-              <w:rPr>
-                <w:rFonts w:ascii="Aptos" w:hAnsi="Aptos"/>
-                <w:sz w:val="20"/>
-                <w:szCs w:val="20"/>
-              </w:rPr>
-              <w:t>%</w:t>
-            </w:r>
-            <w:r>
-              <w:rPr>
-                <w:rFonts w:ascii="Aptos" w:hAnsi="Aptos"/>
-                <w:sz w:val="20"/>
-                <w:szCs w:val="20"/>
-                <w:lang w:val="sk-SK"/>
-              </w:rPr>
-              <w:t xml:space="preserve"> interval spoľahl</w:t>
-            </w:r>
-            <w:r>
-              <w:rPr>
-                <w:rFonts w:ascii="Aptos" w:hAnsi="Aptos"/>
-                <w:sz w:val="20"/>
-                <w:szCs w:val="20"/>
-                <w:lang w:val="sk-SK"/>
-              </w:rPr>
-              <w:t>ivosti</w:t>
             </w:r>
           </w:p>
         </w:tc>
@@ -7486,7 +7191,7 @@
         </w:tc>
         <w:tc>
           <w:tcPr>
-            <w:tcW w:w="2927" w:type="dxa"/>
+            <w:tcW w:w="5829" w:type="dxa"/>
           </w:tcPr>
           <w:p>
             <w:pPr>
@@ -7506,23 +7211,6 @@
               </w:rPr>
               <w:t>80 %</w:t>
             </w:r>
-          </w:p>
-        </w:tc>
-        <w:tc>
-          <w:tcPr>
-            <w:tcW w:w="2927" w:type="dxa"/>
-          </w:tcPr>
-          <w:p>
-            <w:pPr>
-              <w:jc w:val="center"/>
-              <w:cnfStyle w:val="000000100000" w:firstRow="0" w:lastRow="0" w:firstColumn="0" w:lastColumn="0" w:oddVBand="0" w:evenVBand="0" w:oddHBand="1" w:evenHBand="0" w:firstRowFirstColumn="0" w:firstRowLastColumn="0" w:lastRowFirstColumn="0" w:lastRowLastColumn="0"/>
-              <w:rPr>
-                <w:rFonts w:ascii="Aptos" w:hAnsi="Aptos"/>
-                <w:sz w:val="20"/>
-                <w:szCs w:val="20"/>
-                <w:lang w:val="sk-SK"/>
-              </w:rPr>
-            </w:pPr>
           </w:p>
         </w:tc>
       </w:tr>
@@ -7559,7 +7247,7 @@
         </w:tc>
         <w:tc>
           <w:tcPr>
-            <w:tcW w:w="2927" w:type="dxa"/>
+            <w:tcW w:w="5829" w:type="dxa"/>
           </w:tcPr>
           <w:p>
             <w:pPr>
@@ -7581,23 +7269,6 @@
               </w:rPr>
               <w:t>80 %</w:t>
             </w:r>
-          </w:p>
-        </w:tc>
-        <w:tc>
-          <w:tcPr>
-            <w:tcW w:w="2927" w:type="dxa"/>
-          </w:tcPr>
-          <w:p>
-            <w:pPr>
-              <w:jc w:val="center"/>
-              <w:cnfStyle w:val="000000000000" w:firstRow="0" w:lastRow="0" w:firstColumn="0" w:lastColumn="0" w:oddVBand="0" w:evenVBand="0" w:oddHBand="0" w:evenHBand="0" w:firstRowFirstColumn="0" w:firstRowLastColumn="0" w:lastRowFirstColumn="0" w:lastRowLastColumn="0"/>
-              <w:rPr>
-                <w:rFonts w:ascii="Aptos" w:hAnsi="Aptos"/>
-                <w:sz w:val="20"/>
-                <w:szCs w:val="20"/>
-                <w:lang w:val="sk-SK"/>
-              </w:rPr>
-            </w:pPr>
           </w:p>
         </w:tc>
       </w:tr>
@@ -7637,7 +7308,7 @@
         </w:tc>
         <w:tc>
           <w:tcPr>
-            <w:tcW w:w="2927" w:type="dxa"/>
+            <w:tcW w:w="5829" w:type="dxa"/>
           </w:tcPr>
           <w:p>
             <w:pPr>
@@ -7659,23 +7330,6 @@
               </w:rPr>
               <w:t>92 %</w:t>
             </w:r>
-          </w:p>
-        </w:tc>
-        <w:tc>
-          <w:tcPr>
-            <w:tcW w:w="2927" w:type="dxa"/>
-          </w:tcPr>
-          <w:p>
-            <w:pPr>
-              <w:jc w:val="center"/>
-              <w:cnfStyle w:val="000000100000" w:firstRow="0" w:lastRow="0" w:firstColumn="0" w:lastColumn="0" w:oddVBand="0" w:evenVBand="0" w:oddHBand="1" w:evenHBand="0" w:firstRowFirstColumn="0" w:firstRowLastColumn="0" w:lastRowFirstColumn="0" w:lastRowLastColumn="0"/>
-              <w:rPr>
-                <w:rFonts w:ascii="Aptos" w:hAnsi="Aptos"/>
-                <w:sz w:val="20"/>
-                <w:szCs w:val="20"/>
-                <w:lang w:val="sk-SK"/>
-              </w:rPr>
-            </w:pPr>
           </w:p>
         </w:tc>
       </w:tr>
@@ -7712,7 +7366,7 @@
         </w:tc>
         <w:tc>
           <w:tcPr>
-            <w:tcW w:w="2927" w:type="dxa"/>
+            <w:tcW w:w="5829" w:type="dxa"/>
           </w:tcPr>
           <w:p>
             <w:pPr>
@@ -7734,23 +7388,6 @@
               </w:rPr>
               <w:t>1,6968</w:t>
             </w:r>
-          </w:p>
-        </w:tc>
-        <w:tc>
-          <w:tcPr>
-            <w:tcW w:w="2927" w:type="dxa"/>
-          </w:tcPr>
-          <w:p>
-            <w:pPr>
-              <w:jc w:val="center"/>
-              <w:cnfStyle w:val="000000000000" w:firstRow="0" w:lastRow="0" w:firstColumn="0" w:lastColumn="0" w:oddVBand="0" w:evenVBand="0" w:oddHBand="0" w:evenHBand="0" w:firstRowFirstColumn="0" w:firstRowLastColumn="0" w:lastRowFirstColumn="0" w:lastRowLastColumn="0"/>
-              <w:rPr>
-                <w:rFonts w:ascii="Aptos" w:hAnsi="Aptos"/>
-                <w:sz w:val="20"/>
-                <w:szCs w:val="20"/>
-                <w:lang w:val="sk-SK"/>
-              </w:rPr>
-            </w:pPr>
           </w:p>
         </w:tc>
       </w:tr>
@@ -7790,7 +7427,7 @@
         </w:tc>
         <w:tc>
           <w:tcPr>
-            <w:tcW w:w="2927" w:type="dxa"/>
+            <w:tcW w:w="5829" w:type="dxa"/>
           </w:tcPr>
           <w:p>
             <w:pPr>
@@ -7810,25 +7447,8 @@
                 <w:szCs w:val="20"/>
                 <w:lang w:val="sk-SK"/>
               </w:rPr>
-              <w:t>47532,6355</w:t>
-            </w:r>
-          </w:p>
-        </w:tc>
-        <w:tc>
-          <w:tcPr>
-            <w:tcW w:w="2927" w:type="dxa"/>
-          </w:tcPr>
-          <w:p>
-            <w:pPr>
-              <w:jc w:val="center"/>
-              <w:cnfStyle w:val="000000100000" w:firstRow="0" w:lastRow="0" w:firstColumn="0" w:lastColumn="0" w:oddVBand="0" w:evenVBand="0" w:oddHBand="1" w:evenHBand="0" w:firstRowFirstColumn="0" w:firstRowLastColumn="0" w:lastRowFirstColumn="0" w:lastRowLastColumn="0"/>
-              <w:rPr>
-                <w:rFonts w:ascii="Aptos" w:hAnsi="Aptos"/>
-                <w:sz w:val="20"/>
-                <w:szCs w:val="20"/>
-                <w:lang w:val="sk-SK"/>
-              </w:rPr>
-            </w:pPr>
+              <w:t xml:space="preserve">47532,6355 </w:t>
+            </w:r>
             <w:r>
               <w:rPr>
                 <w:rFonts w:ascii="Aptos" w:hAnsi="Aptos"/>
@@ -7847,20 +7467,31 @@
         <w:jc w:val="both"/>
         <w:rPr>
           <w:rFonts w:ascii="Aptos" w:hAnsi="Aptos"/>
-          <w:lang w:val="sk-SK"/>
-        </w:rPr>
-      </w:pPr>
-    </w:p>
-    <w:p>
-      <w:pPr>
-        <w:pStyle w:val="Nadpis1"/>
+          <w:i/>
+          <w:iCs/>
+          <w:lang w:val="sk-SK"/>
+        </w:rPr>
+      </w:pPr>
+      <w:r>
+        <w:rPr>
+          <w:rFonts w:ascii="Aptos" w:hAnsi="Aptos"/>
+          <w:i/>
+          <w:iCs/>
+          <w:lang w:val="sk-SK"/>
+        </w:rPr>
+        <w:t>Pozn. ostatné IS je možné vidieť v GUI.</w:t>
+      </w:r>
+    </w:p>
+    <w:p>
+      <w:pPr>
+        <w:pStyle w:val="Heading1"/>
         <w:jc w:val="both"/>
         <w:rPr>
           <w:rFonts w:ascii="Aptos" w:hAnsi="Aptos"/>
           <w:lang w:val="sk-SK"/>
         </w:rPr>
       </w:pPr>
-      <w:bookmarkStart w:id="28" w:name="_Toc194389426"/>
+      <w:bookmarkStart w:id="28" w:name="_Toc194513829"/>
       <w:r>
         <w:rPr>
           <w:rFonts w:ascii="Aptos" w:hAnsi="Aptos"/>
@@ -7940,7 +7571,7 @@
   <w:sdt>
     <w:sdtPr>
       <w:rPr>
-        <w:rStyle w:val="slostrany"/>
+        <w:rStyle w:val="PageNumber"/>
       </w:rPr>
       <w:id w:val="1791398910"/>
       <w:docPartObj>
@@ -7951,27 +7582,27 @@
     <w:sdtContent>
       <w:p>
         <w:pPr>
-          <w:pStyle w:val="Pta"/>
+          <w:pStyle w:val="Footer"/>
           <w:framePr w:wrap="none" w:vAnchor="text" w:hAnchor="margin" w:xAlign="right" w:y="1"/>
           <w:rPr>
-            <w:rStyle w:val="slostrany"/>
+            <w:rStyle w:val="PageNumber"/>
           </w:rPr>
         </w:pPr>
         <w:r>
           <w:rPr>
-            <w:rStyle w:val="slostrany"/>
+            <w:rStyle w:val="PageNumber"/>
           </w:rPr>
           <w:fldChar w:fldCharType="begin"/>
         </w:r>
         <w:r>
           <w:rPr>
-            <w:rStyle w:val="slostrany"/>
+            <w:rStyle w:val="PageNumber"/>
           </w:rPr>
           <w:instrText xml:space="preserve"> PAGE </w:instrText>
         </w:r>
         <w:r>
           <w:rPr>
-            <w:rStyle w:val="slostrany"/>
+            <w:rStyle w:val="PageNumber"/>
           </w:rPr>
           <w:fldChar w:fldCharType="end"/>
         </w:r>
@@ -7980,7 +7611,7 @@
   </w:sdt>
   <w:p>
     <w:pPr>
-      <w:pStyle w:val="Pta"/>
+      <w:pStyle w:val="Footer"/>
       <w:ind w:right="360"/>
     </w:pPr>
   </w:p>
@@ -7992,7 +7623,7 @@
   <w:sdt>
     <w:sdtPr>
       <w:rPr>
-        <w:rStyle w:val="slostrany"/>
+        <w:rStyle w:val="PageNumber"/>
       </w:rPr>
       <w:id w:val="-1364670750"/>
       <w:docPartObj>
@@ -8003,40 +7634,40 @@
     <w:sdtContent>
       <w:p>
         <w:pPr>
-          <w:pStyle w:val="Pta"/>
+          <w:pStyle w:val="Footer"/>
           <w:framePr w:wrap="none" w:vAnchor="text" w:hAnchor="margin" w:xAlign="right" w:y="1"/>
           <w:rPr>
-            <w:rStyle w:val="slostrany"/>
+            <w:rStyle w:val="PageNumber"/>
           </w:rPr>
         </w:pPr>
         <w:r>
           <w:rPr>
-            <w:rStyle w:val="slostrany"/>
+            <w:rStyle w:val="PageNumber"/>
           </w:rPr>
           <w:fldChar w:fldCharType="begin"/>
         </w:r>
         <w:r>
           <w:rPr>
-            <w:rStyle w:val="slostrany"/>
+            <w:rStyle w:val="PageNumber"/>
           </w:rPr>
           <w:instrText xml:space="preserve"> PAGE </w:instrText>
         </w:r>
         <w:r>
           <w:rPr>
-            <w:rStyle w:val="slostrany"/>
+            <w:rStyle w:val="PageNumber"/>
           </w:rPr>
           <w:fldChar w:fldCharType="separate"/>
         </w:r>
         <w:r>
           <w:rPr>
-            <w:rStyle w:val="slostrany"/>
+            <w:rStyle w:val="PageNumber"/>
             <w:noProof/>
           </w:rPr>
           <w:t>3</w:t>
         </w:r>
         <w:r>
           <w:rPr>
-            <w:rStyle w:val="slostrany"/>
+            <w:rStyle w:val="PageNumber"/>
           </w:rPr>
           <w:fldChar w:fldCharType="end"/>
         </w:r>
@@ -8045,7 +7676,7 @@
   </w:sdt>
   <w:p>
     <w:pPr>
-      <w:pStyle w:val="Pta"/>
+      <w:pStyle w:val="Footer"/>
       <w:ind w:right="360"/>
     </w:pPr>
   </w:p>
@@ -8075,7 +7706,7 @@
 <w:hdr xmlns:wpc="http://schemas.microsoft.com/office/word/2010/wordprocessingCanvas" xmlns:cx="http://schemas.microsoft.com/office/drawing/2014/chartex" xmlns:cx1="http://schemas.microsoft.com/office/drawing/2015/9/8/chartex" xmlns:cx2="http://schemas.microsoft.com/office/drawing/2015/10/21/chartex" xmlns:cx3="http://schemas.microsoft.com/office/drawing/2016/5/9/chartex" xmlns:cx4="http://schemas.microsoft.com/office/drawing/2016/5/10/chartex" xmlns:cx5="http://schemas.microsoft.com/office/drawing/2016/5/11/chartex" xmlns:cx6="http://schemas.microsoft.com/office/drawing/2016/5/12/chartex" xmlns:cx7="http://schemas.microsoft.com/office/drawing/2016/5/13/chartex" xmlns:cx8="http://schemas.microsoft.com/office/drawing/2016/5/14/chartex" xmlns:mc="http://schemas.openxmlformats.org/markup-compatibility/2006" xmlns:aink="http://schemas.microsoft.com/office/drawing/2016/ink" xmlns:am3d="http://schemas.microsoft.com/office/drawing/2017/model3d" xmlns:o="urn:schemas-microsoft-com:office:office" xmlns:oel="http://schemas.microsoft.com/office/2019/extlst" xmlns:r="http://schemas.openxmlformats.org/officeDocument/2006/relationships" xmlns:m="http://schemas.openxmlformats.org/officeDocument/2006/math" xmlns:v="urn:schemas-microsoft-com:vml" xmlns:wp14="http://schemas.microsoft.com/office/word/2010/wordprocessingDrawing" xmlns:wp="http://schemas.openxmlformats.org/drawingml/2006/wordprocessingDrawing" xmlns:w10="urn:schemas-microsoft-com:office:word" xmlns:w="http://schemas.openxmlformats.org/wordprocessingml/2006/main" xmlns:w14="http://schemas.microsoft.com/office/word/2010/wordml" xmlns:w15="http://schemas.microsoft.com/office/word/2012/wordml" xmlns:w16cex="http://schemas.microsoft.com/office/word/2018/wordml/cex" xmlns:w16cid="http://schemas.microsoft.com/office/word/2016/wordml/cid" xmlns:w16="http://schemas.microsoft.com/office/word/2018/wordml" xmlns:w16du="http://schemas.microsoft.com/office/word/2023/wordml/word16du" xmlns:w16sdtdh="http://schemas.microsoft.com/office/word/2020/wordml/sdtdatahash" xmlns:w16sdtfl="http://schemas.microsoft.com/office/word/2024/wordml/sdtformatlock" xmlns:w16se="http://schemas.microsoft.com/office/word/2015/wordml/symex" xmlns:wpg="http://schemas.microsoft.com/office/word/2010/wordprocessingGroup" xmlns:wpi="http://schemas.microsoft.com/office/word/2010/wordprocessingInk" xmlns:wne="http://schemas.microsoft.com/office/word/2006/wordml" xmlns:wps="http://schemas.microsoft.com/office/word/2010/wordprocessingShape" mc:Ignorable="w14 w15 w16se w16cid w16 w16cex w16sdtdh w16sdtfl w16du wp14">
   <w:p>
     <w:pPr>
-      <w:pStyle w:val="Hlavika"/>
+      <w:pStyle w:val="Header"/>
       <w:pBdr>
         <w:bottom w:val="single" w:sz="4" w:space="1" w:color="auto"/>
       </w:pBdr>
@@ -8124,7 +7755,7 @@
   </w:p>
   <w:p>
     <w:pPr>
-      <w:pStyle w:val="Hlavika"/>
+      <w:pStyle w:val="Header"/>
       <w:jc w:val="right"/>
     </w:pPr>
   </w:p>
@@ -10439,16 +10070,16 @@
     <w:lsdException w:name="Unresolved Mention" w:semiHidden="1" w:unhideWhenUsed="1"/>
     <w:lsdException w:name="Smart Link" w:semiHidden="1" w:unhideWhenUsed="1"/>
   </w:latentStyles>
-  <w:style w:type="paragraph" w:default="1" w:styleId="Normlny">
+  <w:style w:type="paragraph" w:default="1" w:styleId="Normal">
     <w:name w:val="Normal"/>
     <w:qFormat/>
     <w:rsid w:val="00636BB5"/>
   </w:style>
-  <w:style w:type="paragraph" w:styleId="Nadpis1">
+  <w:style w:type="paragraph" w:styleId="Heading1">
     <w:name w:val="heading 1"/>
-    <w:basedOn w:val="Normlny"/>
-    <w:next w:val="Normlny"/>
-    <w:link w:val="Nadpis1Char"/>
+    <w:basedOn w:val="Normal"/>
+    <w:next w:val="Normal"/>
+    <w:link w:val="Heading1Char"/>
     <w:uiPriority w:val="9"/>
     <w:qFormat/>
     <w:rsid w:val="00937D2B"/>
@@ -10465,11 +10096,11 @@
       <w:szCs w:val="32"/>
     </w:rPr>
   </w:style>
-  <w:style w:type="paragraph" w:styleId="Nadpis2">
+  <w:style w:type="paragraph" w:styleId="Heading2">
     <w:name w:val="heading 2"/>
-    <w:basedOn w:val="Normlny"/>
-    <w:next w:val="Normlny"/>
-    <w:link w:val="Nadpis2Char"/>
+    <w:basedOn w:val="Normal"/>
+    <w:next w:val="Normal"/>
+    <w:link w:val="Heading2Char"/>
     <w:uiPriority w:val="9"/>
     <w:unhideWhenUsed/>
     <w:qFormat/>
@@ -10487,11 +10118,11 @@
       <w:szCs w:val="26"/>
     </w:rPr>
   </w:style>
-  <w:style w:type="paragraph" w:styleId="Nadpis3">
+  <w:style w:type="paragraph" w:styleId="Heading3">
     <w:name w:val="heading 3"/>
-    <w:basedOn w:val="Normlny"/>
-    <w:next w:val="Normlny"/>
-    <w:link w:val="Nadpis3Char"/>
+    <w:basedOn w:val="Normal"/>
+    <w:next w:val="Normal"/>
+    <w:link w:val="Heading3Char"/>
     <w:uiPriority w:val="9"/>
     <w:unhideWhenUsed/>
     <w:qFormat/>
@@ -10507,13 +10138,13 @@
       <w:color w:val="243F60" w:themeColor="accent1" w:themeShade="7F"/>
     </w:rPr>
   </w:style>
-  <w:style w:type="character" w:default="1" w:styleId="Predvolenpsmoodseku">
+  <w:style w:type="character" w:default="1" w:styleId="DefaultParagraphFont">
     <w:name w:val="Default Paragraph Font"/>
     <w:uiPriority w:val="1"/>
     <w:semiHidden/>
     <w:unhideWhenUsed/>
   </w:style>
-  <w:style w:type="table" w:default="1" w:styleId="Normlnatabuka">
+  <w:style w:type="table" w:default="1" w:styleId="TableNormal">
     <w:name w:val="Normal Table"/>
     <w:uiPriority w:val="99"/>
     <w:semiHidden/>
@@ -10528,16 +10159,16 @@
       </w:tblCellMar>
     </w:tblPr>
   </w:style>
-  <w:style w:type="numbering" w:default="1" w:styleId="Bezzoznamu">
+  <w:style w:type="numbering" w:default="1" w:styleId="NoList">
     <w:name w:val="No List"/>
     <w:uiPriority w:val="99"/>
     <w:semiHidden/>
     <w:unhideWhenUsed/>
   </w:style>
-  <w:style w:type="character" w:customStyle="1" w:styleId="Nadpis1Char">
-    <w:name w:val="Nadpis 1 Char"/>
-    <w:basedOn w:val="Predvolenpsmoodseku"/>
-    <w:link w:val="Nadpis1"/>
+  <w:style w:type="character" w:customStyle="1" w:styleId="Heading1Char">
+    <w:name w:val="Heading 1 Char"/>
+    <w:basedOn w:val="DefaultParagraphFont"/>
+    <w:link w:val="Heading1"/>
     <w:uiPriority w:val="9"/>
     <w:rsid w:val="00937D2B"/>
     <w:rPr>
@@ -10547,10 +10178,10 @@
       <w:szCs w:val="32"/>
     </w:rPr>
   </w:style>
-  <w:style w:type="paragraph" w:styleId="Hlavikaobsahu">
+  <w:style w:type="paragraph" w:styleId="TOCHeading">
     <w:name w:val="TOC Heading"/>
-    <w:basedOn w:val="Nadpis1"/>
-    <w:next w:val="Normlny"/>
+    <w:basedOn w:val="Heading1"/>
+    <w:next w:val="Normal"/>
     <w:uiPriority w:val="39"/>
     <w:unhideWhenUsed/>
     <w:qFormat/>
@@ -10567,10 +10198,10 @@
       <w:lang w:val="sk-SK" w:eastAsia="sk-SK"/>
     </w:rPr>
   </w:style>
-  <w:style w:type="paragraph" w:styleId="Obsah1">
+  <w:style w:type="paragraph" w:styleId="TOC1">
     <w:name w:val="toc 1"/>
-    <w:basedOn w:val="Normlny"/>
-    <w:next w:val="Normlny"/>
+    <w:basedOn w:val="Normal"/>
+    <w:next w:val="Normal"/>
     <w:autoRedefine/>
     <w:uiPriority w:val="39"/>
     <w:unhideWhenUsed/>
@@ -10586,9 +10217,9 @@
       <w:szCs w:val="20"/>
     </w:rPr>
   </w:style>
-  <w:style w:type="character" w:styleId="Hypertextovprepojenie">
+  <w:style w:type="character" w:styleId="Hyperlink">
     <w:name w:val="Hyperlink"/>
-    <w:basedOn w:val="Predvolenpsmoodseku"/>
+    <w:basedOn w:val="DefaultParagraphFont"/>
     <w:uiPriority w:val="99"/>
     <w:unhideWhenUsed/>
     <w:rsid w:val="00937D2B"/>
@@ -10597,10 +10228,10 @@
       <w:u w:val="single"/>
     </w:rPr>
   </w:style>
-  <w:style w:type="paragraph" w:styleId="Obsah2">
+  <w:style w:type="paragraph" w:styleId="TOC2">
     <w:name w:val="toc 2"/>
-    <w:basedOn w:val="Normlny"/>
-    <w:next w:val="Normlny"/>
+    <w:basedOn w:val="Normal"/>
+    <w:next w:val="Normal"/>
     <w:autoRedefine/>
     <w:uiPriority w:val="39"/>
     <w:unhideWhenUsed/>
@@ -10614,10 +10245,10 @@
       <w:szCs w:val="20"/>
     </w:rPr>
   </w:style>
-  <w:style w:type="paragraph" w:styleId="Obsah3">
+  <w:style w:type="paragraph" w:styleId="TOC3">
     <w:name w:val="toc 3"/>
-    <w:basedOn w:val="Normlny"/>
-    <w:next w:val="Normlny"/>
+    <w:basedOn w:val="Normal"/>
+    <w:next w:val="Normal"/>
     <w:autoRedefine/>
     <w:uiPriority w:val="39"/>
     <w:unhideWhenUsed/>
@@ -10632,10 +10263,10 @@
       <w:szCs w:val="20"/>
     </w:rPr>
   </w:style>
-  <w:style w:type="paragraph" w:styleId="Obsah4">
+  <w:style w:type="paragraph" w:styleId="TOC4">
     <w:name w:val="toc 4"/>
-    <w:basedOn w:val="Normlny"/>
-    <w:next w:val="Normlny"/>
+    <w:basedOn w:val="Normal"/>
+    <w:next w:val="Normal"/>
     <w:autoRedefine/>
     <w:uiPriority w:val="39"/>
     <w:semiHidden/>
@@ -10649,10 +10280,10 @@
       <w:szCs w:val="18"/>
     </w:rPr>
   </w:style>
-  <w:style w:type="paragraph" w:styleId="Obsah5">
+  <w:style w:type="paragraph" w:styleId="TOC5">
     <w:name w:val="toc 5"/>
-    <w:basedOn w:val="Normlny"/>
-    <w:next w:val="Normlny"/>
+    <w:basedOn w:val="Normal"/>
+    <w:next w:val="Normal"/>
     <w:autoRedefine/>
     <w:uiPriority w:val="39"/>
     <w:semiHidden/>
@@ -10666,10 +10297,10 @@
       <w:szCs w:val="18"/>
     </w:rPr>
   </w:style>
-  <w:style w:type="paragraph" w:styleId="Obsah6">
+  <w:style w:type="paragraph" w:styleId="TOC6">
     <w:name w:val="toc 6"/>
-    <w:basedOn w:val="Normlny"/>
-    <w:next w:val="Normlny"/>
+    <w:basedOn w:val="Normal"/>
+    <w:next w:val="Normal"/>
     <w:autoRedefine/>
     <w:uiPriority w:val="39"/>
     <w:semiHidden/>
@@ -10683,10 +10314,10 @@
       <w:szCs w:val="18"/>
     </w:rPr>
   </w:style>
-  <w:style w:type="paragraph" w:styleId="Obsah7">
+  <w:style w:type="paragraph" w:styleId="TOC7">
     <w:name w:val="toc 7"/>
-    <w:basedOn w:val="Normlny"/>
-    <w:next w:val="Normlny"/>
+    <w:basedOn w:val="Normal"/>
+    <w:next w:val="Normal"/>
     <w:autoRedefine/>
     <w:uiPriority w:val="39"/>
     <w:semiHidden/>
@@ -10700,10 +10331,10 @@
       <w:szCs w:val="18"/>
     </w:rPr>
   </w:style>
-  <w:style w:type="paragraph" w:styleId="Obsah8">
+  <w:style w:type="paragraph" w:styleId="TOC8">
     <w:name w:val="toc 8"/>
-    <w:basedOn w:val="Normlny"/>
-    <w:next w:val="Normlny"/>
+    <w:basedOn w:val="Normal"/>
+    <w:next w:val="Normal"/>
     <w:autoRedefine/>
     <w:uiPriority w:val="39"/>
     <w:semiHidden/>
@@ -10717,10 +10348,10 @@
       <w:szCs w:val="18"/>
     </w:rPr>
   </w:style>
-  <w:style w:type="paragraph" w:styleId="Obsah9">
+  <w:style w:type="paragraph" w:styleId="TOC9">
     <w:name w:val="toc 9"/>
-    <w:basedOn w:val="Normlny"/>
-    <w:next w:val="Normlny"/>
+    <w:basedOn w:val="Normal"/>
+    <w:next w:val="Normal"/>
     <w:autoRedefine/>
     <w:uiPriority w:val="39"/>
     <w:semiHidden/>
@@ -10734,9 +10365,9 @@
       <w:szCs w:val="18"/>
     </w:rPr>
   </w:style>
-  <w:style w:type="character" w:styleId="Zstupntext">
+  <w:style w:type="character" w:styleId="PlaceholderText">
     <w:name w:val="Placeholder Text"/>
-    <w:basedOn w:val="Predvolenpsmoodseku"/>
+    <w:basedOn w:val="DefaultParagraphFont"/>
     <w:uiPriority w:val="99"/>
     <w:semiHidden/>
     <w:rsid w:val="004D74C8"/>
@@ -10744,10 +10375,10 @@
       <w:color w:val="666666"/>
     </w:rPr>
   </w:style>
-  <w:style w:type="paragraph" w:styleId="Hlavika">
+  <w:style w:type="paragraph" w:styleId="Header">
     <w:name w:val="header"/>
-    <w:basedOn w:val="Normlny"/>
-    <w:link w:val="HlavikaChar"/>
+    <w:basedOn w:val="Normal"/>
+    <w:link w:val="HeaderChar"/>
     <w:uiPriority w:val="99"/>
     <w:unhideWhenUsed/>
     <w:rsid w:val="00B16B6F"/>
@@ -10758,17 +10389,17 @@
       </w:tabs>
     </w:pPr>
   </w:style>
-  <w:style w:type="character" w:customStyle="1" w:styleId="HlavikaChar">
-    <w:name w:val="Hlavička Char"/>
-    <w:basedOn w:val="Predvolenpsmoodseku"/>
-    <w:link w:val="Hlavika"/>
+  <w:style w:type="character" w:customStyle="1" w:styleId="HeaderChar">
+    <w:name w:val="Header Char"/>
+    <w:basedOn w:val="DefaultParagraphFont"/>
+    <w:link w:val="Header"/>
     <w:uiPriority w:val="99"/>
     <w:rsid w:val="00B16B6F"/>
   </w:style>
-  <w:style w:type="paragraph" w:styleId="Pta">
+  <w:style w:type="paragraph" w:styleId="Footer">
     <w:name w:val="footer"/>
-    <w:basedOn w:val="Normlny"/>
-    <w:link w:val="PtaChar"/>
+    <w:basedOn w:val="Normal"/>
+    <w:link w:val="FooterChar"/>
     <w:uiPriority w:val="99"/>
     <w:unhideWhenUsed/>
     <w:rsid w:val="00B16B6F"/>
@@ -10779,25 +10410,25 @@
       </w:tabs>
     </w:pPr>
   </w:style>
-  <w:style w:type="character" w:customStyle="1" w:styleId="PtaChar">
-    <w:name w:val="Päta Char"/>
-    <w:basedOn w:val="Predvolenpsmoodseku"/>
-    <w:link w:val="Pta"/>
+  <w:style w:type="character" w:customStyle="1" w:styleId="FooterChar">
+    <w:name w:val="Footer Char"/>
+    <w:basedOn w:val="DefaultParagraphFont"/>
+    <w:link w:val="Footer"/>
     <w:uiPriority w:val="99"/>
     <w:rsid w:val="00B16B6F"/>
   </w:style>
-  <w:style w:type="character" w:styleId="slostrany">
+  <w:style w:type="character" w:styleId="PageNumber">
     <w:name w:val="page number"/>
-    <w:basedOn w:val="Predvolenpsmoodseku"/>
+    <w:basedOn w:val="DefaultParagraphFont"/>
     <w:uiPriority w:val="99"/>
     <w:semiHidden/>
     <w:unhideWhenUsed/>
     <w:rsid w:val="00B16B6F"/>
   </w:style>
-  <w:style w:type="character" w:customStyle="1" w:styleId="Nadpis2Char">
-    <w:name w:val="Nadpis 2 Char"/>
-    <w:basedOn w:val="Predvolenpsmoodseku"/>
-    <w:link w:val="Nadpis2"/>
+  <w:style w:type="character" w:customStyle="1" w:styleId="Heading2Char">
+    <w:name w:val="Heading 2 Char"/>
+    <w:basedOn w:val="DefaultParagraphFont"/>
+    <w:link w:val="Heading2"/>
     <w:uiPriority w:val="9"/>
     <w:rsid w:val="000F0C50"/>
     <w:rPr>
@@ -10807,10 +10438,10 @@
       <w:szCs w:val="26"/>
     </w:rPr>
   </w:style>
-  <w:style w:type="character" w:customStyle="1" w:styleId="Nadpis3Char">
-    <w:name w:val="Nadpis 3 Char"/>
-    <w:basedOn w:val="Predvolenpsmoodseku"/>
-    <w:link w:val="Nadpis3"/>
+  <w:style w:type="character" w:customStyle="1" w:styleId="Heading3Char">
+    <w:name w:val="Heading 3 Char"/>
+    <w:basedOn w:val="DefaultParagraphFont"/>
+    <w:link w:val="Heading3"/>
     <w:uiPriority w:val="9"/>
     <w:rsid w:val="000F0C50"/>
     <w:rPr>
@@ -10818,9 +10449,9 @@
       <w:color w:val="243F60" w:themeColor="accent1" w:themeShade="7F"/>
     </w:rPr>
   </w:style>
-  <w:style w:type="paragraph" w:styleId="Odsekzoznamu">
+  <w:style w:type="paragraph" w:styleId="ListParagraph">
     <w:name w:val="List Paragraph"/>
-    <w:basedOn w:val="Normlny"/>
+    <w:basedOn w:val="Normal"/>
     <w:uiPriority w:val="34"/>
     <w:qFormat/>
     <w:rsid w:val="00C05270"/>
@@ -10829,10 +10460,10 @@
       <w:contextualSpacing/>
     </w:pPr>
   </w:style>
-  <w:style w:type="paragraph" w:styleId="Popis">
+  <w:style w:type="paragraph" w:styleId="Caption">
     <w:name w:val="caption"/>
-    <w:basedOn w:val="Normlny"/>
-    <w:next w:val="Normlny"/>
+    <w:basedOn w:val="Normal"/>
+    <w:next w:val="Normal"/>
     <w:uiPriority w:val="35"/>
     <w:unhideWhenUsed/>
     <w:qFormat/>
@@ -10848,9 +10479,9 @@
       <w:szCs w:val="18"/>
     </w:rPr>
   </w:style>
-  <w:style w:type="character" w:styleId="Nevyrieenzmienka">
+  <w:style w:type="character" w:styleId="UnresolvedMention">
     <w:name w:val="Unresolved Mention"/>
-    <w:basedOn w:val="Predvolenpsmoodseku"/>
+    <w:basedOn w:val="DefaultParagraphFont"/>
     <w:uiPriority w:val="99"/>
     <w:semiHidden/>
     <w:unhideWhenUsed/>
@@ -10860,9 +10491,9 @@
       <w:shd w:val="clear" w:color="auto" w:fill="E1DFDD"/>
     </w:rPr>
   </w:style>
-  <w:style w:type="table" w:styleId="Mriekatabuky">
+  <w:style w:type="table" w:styleId="TableGrid">
     <w:name w:val="Table Grid"/>
-    <w:basedOn w:val="Normlnatabuka"/>
+    <w:basedOn w:val="TableNormal"/>
     <w:uiPriority w:val="59"/>
     <w:rsid w:val="00DB2572"/>
     <w:tblPr>
@@ -10876,9 +10507,9 @@
       </w:tblBorders>
     </w:tblPr>
   </w:style>
-  <w:style w:type="table" w:styleId="Tabukasmriekou2zvraznenie1">
+  <w:style w:type="table" w:styleId="GridTable2-Accent1">
     <w:name w:val="Grid Table 2 Accent 1"/>
-    <w:basedOn w:val="Normlnatabuka"/>
+    <w:basedOn w:val="TableNormal"/>
     <w:uiPriority w:val="47"/>
     <w:rsid w:val="00DB2572"/>
     <w:tblPr>
@@ -10948,17 +10579,17 @@
       </w:tcPr>
     </w:tblStylePr>
   </w:style>
-  <w:style w:type="paragraph" w:styleId="Zoznamobrzkov">
+  <w:style w:type="paragraph" w:styleId="TableofFigures">
     <w:name w:val="table of figures"/>
-    <w:basedOn w:val="Normlny"/>
-    <w:next w:val="Normlny"/>
+    <w:basedOn w:val="Normal"/>
+    <w:next w:val="Normal"/>
     <w:uiPriority w:val="99"/>
     <w:unhideWhenUsed/>
     <w:rsid w:val="00F76FF9"/>
   </w:style>
-  <w:style w:type="table" w:styleId="Obyajntabuka3">
+  <w:style w:type="table" w:styleId="PlainTable3">
     <w:name w:val="Plain Table 3"/>
-    <w:basedOn w:val="Normlnatabuka"/>
+    <w:basedOn w:val="TableNormal"/>
     <w:uiPriority w:val="99"/>
     <w:rsid w:val="00120A35"/>
     <w:tblPr>
@@ -11046,9 +10677,9 @@
       </w:tcPr>
     </w:tblStylePr>
   </w:style>
-  <w:style w:type="table" w:styleId="Tabukasmriekou1svetlzvraznenie1">
+  <w:style w:type="table" w:styleId="GridTable1Light-Accent1">
     <w:name w:val="Grid Table 1 Light Accent 1"/>
-    <w:basedOn w:val="Normlnatabuka"/>
+    <w:basedOn w:val="TableNormal"/>
     <w:uiPriority w:val="46"/>
     <w:rsid w:val="003B2D8E"/>
     <w:tblPr>
@@ -11100,9 +10731,9 @@
       </w:rPr>
     </w:tblStylePr>
   </w:style>
-  <w:style w:type="table" w:styleId="Tabukasmriekou1svetlzvraznenie5">
+  <w:style w:type="table" w:styleId="GridTable1Light-Accent5">
     <w:name w:val="Grid Table 1 Light Accent 5"/>
-    <w:basedOn w:val="Normlnatabuka"/>
+    <w:basedOn w:val="TableNormal"/>
     <w:uiPriority w:val="46"/>
     <w:rsid w:val="003B2D8E"/>
     <w:tblPr>
@@ -11154,9 +10785,9 @@
       </w:rPr>
     </w:tblStylePr>
   </w:style>
-  <w:style w:type="table" w:styleId="Obyajntabuka4">
+  <w:style w:type="table" w:styleId="PlainTable4">
     <w:name w:val="Plain Table 4"/>
-    <w:basedOn w:val="Normlnatabuka"/>
+    <w:basedOn w:val="TableNormal"/>
     <w:uiPriority w:val="99"/>
     <w:rsid w:val="003B2D8E"/>
     <w:tblPr>
@@ -11200,9 +10831,9 @@
       </w:tcPr>
     </w:tblStylePr>
   </w:style>
-  <w:style w:type="table" w:styleId="Tabukasmriekou1svetlzvraznenie4">
+  <w:style w:type="table" w:styleId="GridTable1Light-Accent4">
     <w:name w:val="Grid Table 1 Light Accent 4"/>
-    <w:basedOn w:val="Normlnatabuka"/>
+    <w:basedOn w:val="TableNormal"/>
     <w:uiPriority w:val="46"/>
     <w:rsid w:val="003B2D8E"/>
     <w:tblPr>
@@ -11254,9 +10885,9 @@
       </w:rPr>
     </w:tblStylePr>
   </w:style>
-  <w:style w:type="table" w:styleId="Tabukasmriekou3zvraznenie4">
+  <w:style w:type="table" w:styleId="GridTable3-Accent4">
     <w:name w:val="Grid Table 3 Accent 4"/>
-    <w:basedOn w:val="Normlnatabuka"/>
+    <w:basedOn w:val="TableNormal"/>
     <w:uiPriority w:val="48"/>
     <w:rsid w:val="003B2D8E"/>
     <w:tblPr>
@@ -11387,9 +11018,9 @@
       </w:tcPr>
     </w:tblStylePr>
   </w:style>
-  <w:style w:type="table" w:styleId="Tabukasmriekou3zvraznenie5">
+  <w:style w:type="table" w:styleId="GridTable3-Accent5">
     <w:name w:val="Grid Table 3 Accent 5"/>
-    <w:basedOn w:val="Normlnatabuka"/>
+    <w:basedOn w:val="TableNormal"/>
     <w:uiPriority w:val="48"/>
     <w:rsid w:val="003B2D8E"/>
     <w:tblPr>
@@ -11520,9 +11151,9 @@
       </w:tcPr>
     </w:tblStylePr>
   </w:style>
-  <w:style w:type="table" w:styleId="Obyajntabuka5">
+  <w:style w:type="table" w:styleId="PlainTable5">
     <w:name w:val="Plain Table 5"/>
-    <w:basedOn w:val="Normlnatabuka"/>
+    <w:basedOn w:val="TableNormal"/>
     <w:uiPriority w:val="99"/>
     <w:rsid w:val="008519C9"/>
     <w:tblPr>
@@ -11637,9 +11268,9 @@
       </w:tcPr>
     </w:tblStylePr>
   </w:style>
-  <w:style w:type="table" w:styleId="Mriekatabukysvetl">
+  <w:style w:type="table" w:styleId="TableGridLight">
     <w:name w:val="Grid Table Light"/>
-    <w:basedOn w:val="Normlnatabuka"/>
+    <w:basedOn w:val="TableNormal"/>
     <w:uiPriority w:val="99"/>
     <w:rsid w:val="008519C9"/>
     <w:tblPr>
@@ -11653,9 +11284,9 @@
       </w:tblBorders>
     </w:tblPr>
   </w:style>
-  <w:style w:type="table" w:styleId="Obyajntabuka1">
+  <w:style w:type="table" w:styleId="PlainTable1">
     <w:name w:val="Plain Table 1"/>
-    <w:basedOn w:val="Normlnatabuka"/>
+    <w:basedOn w:val="TableNormal"/>
     <w:uiPriority w:val="99"/>
     <w:rsid w:val="008519C9"/>
     <w:tblPr>

</xml_diff>